<commit_message>
Updates code snippets in the documentation; expounds explanation of the serial implementation
</commit_message>
<xml_diff>
--- a/COMARCH Final Documentation.docx
+++ b/COMARCH Final Documentation.docx
@@ -20,27 +20,6 @@
           <w:sz w:val="20"/>
           <w:szCs w:val="20"/>
         </w:rPr>
-        <w:t>Abstract</w:t>
-      </w:r>
-    </w:p>
-    <w:p>
-      <w:pPr>
-        <w:spacing w:after="0" w:line="240" w:lineRule="auto"/>
-        <w:rPr>
-          <w:rFonts w:ascii="Times New Roman" w:eastAsia="Times New Roman" w:hAnsi="Times New Roman" w:cs="Times New Roman"/>
-          <w:b/>
-          <w:sz w:val="20"/>
-          <w:szCs w:val="20"/>
-        </w:rPr>
-      </w:pPr>
-      <w:r>
-        <w:rPr>
-          <w:rFonts w:ascii="Arial" w:eastAsia="Times New Roman" w:hAnsi="Arial" w:cs="Arial"/>
-          <w:b/>
-          <w:color w:val="000000"/>
-          <w:sz w:val="20"/>
-          <w:szCs w:val="20"/>
-        </w:rPr>
         <w:t xml:space="preserve">Introduction </w:t>
       </w:r>
     </w:p>
@@ -66,25 +45,23 @@
           <w:szCs w:val="20"/>
         </w:rPr>
       </w:pPr>
-      <w:proofErr w:type="spellStart"/>
-      <w:r>
-        <w:rPr>
-          <w:rFonts w:ascii="Arial" w:eastAsia="Times New Roman" w:hAnsi="Arial" w:cs="Arial"/>
-          <w:color w:val="000000"/>
-          <w:sz w:val="20"/>
-          <w:szCs w:val="20"/>
-        </w:rPr>
-        <w:t>Damerau-Levenshtein</w:t>
-      </w:r>
-      <w:proofErr w:type="spellEnd"/>
-      <w:r>
-        <w:rPr>
-          <w:rFonts w:ascii="Arial" w:eastAsia="Times New Roman" w:hAnsi="Arial" w:cs="Arial"/>
-          <w:color w:val="000000"/>
-          <w:sz w:val="20"/>
-          <w:szCs w:val="20"/>
-        </w:rPr>
-        <w:t xml:space="preserve"> is a string metric algorithm used in computer science to measure how different two string sequences, or simply their edit distance. </w:t>
+      <w:r>
+        <w:rPr>
+          <w:rFonts w:ascii="Arial" w:eastAsia="Times New Roman" w:hAnsi="Arial" w:cs="Arial"/>
+          <w:color w:val="000000"/>
+          <w:sz w:val="20"/>
+          <w:szCs w:val="20"/>
+        </w:rPr>
+        <w:t xml:space="preserve">Damerau-Levenshtein is a string metric algorithm used in computer science to measure how different two string sequences, or simply their edit distance. </w:t>
+      </w:r>
+      <w:r>
+        <w:rPr>
+          <w:rFonts w:ascii="Arial" w:eastAsia="Times New Roman" w:hAnsi="Arial" w:cs="Arial"/>
+          <w:color w:val="000000"/>
+          <w:sz w:val="20"/>
+          <w:szCs w:val="20"/>
+        </w:rPr>
+        <w:t xml:space="preserve">There are numerous types of editing sequences that can be made in a string; a variety of the edit distance algorithm addresses to a selection of allowed type of edits. </w:t>
       </w:r>
       <w:r>
         <w:rPr>
@@ -146,27 +123,7 @@
           <w:sz w:val="20"/>
           <w:szCs w:val="20"/>
         </w:rPr>
-        <w:t xml:space="preserve">The definition of the </w:t>
-      </w:r>
-      <w:proofErr w:type="spellStart"/>
-      <w:r>
-        <w:rPr>
-          <w:rFonts w:ascii="Arial" w:eastAsia="Times New Roman" w:hAnsi="Arial" w:cs="Arial"/>
-          <w:color w:val="000000"/>
-          <w:sz w:val="20"/>
-          <w:szCs w:val="20"/>
-        </w:rPr>
-        <w:t>Damerau-Levenshtein</w:t>
-      </w:r>
-      <w:proofErr w:type="spellEnd"/>
-      <w:r>
-        <w:rPr>
-          <w:rFonts w:ascii="Arial" w:eastAsia="Times New Roman" w:hAnsi="Arial" w:cs="Arial"/>
-          <w:color w:val="000000"/>
-          <w:sz w:val="20"/>
-          <w:szCs w:val="20"/>
-        </w:rPr>
-        <w:t xml:space="preserve"> distance between two strings </w:t>
+        <w:t xml:space="preserve">The definition of the Damerau-Levenshtein distance between two strings </w:t>
       </w:r>
       <w:r>
         <w:rPr>
@@ -204,18 +161,7 @@
           <w:sz w:val="20"/>
           <w:szCs w:val="20"/>
         </w:rPr>
-        <w:t xml:space="preserve"> and a function </w:t>
-      </w:r>
-      <w:proofErr w:type="spellStart"/>
-      <w:proofErr w:type="gramStart"/>
-      <w:r>
-        <w:rPr>
-          <w:rFonts w:ascii="Arial" w:eastAsia="Times New Roman" w:hAnsi="Arial" w:cs="Arial"/>
-          <w:color w:val="000000"/>
-          <w:sz w:val="20"/>
-          <w:szCs w:val="20"/>
-        </w:rPr>
-        <w:t>d</w:t>
+        <w:t xml:space="preserve"> and a function d</w:t>
       </w:r>
       <w:r>
         <w:rPr>
@@ -227,38 +173,15 @@
         </w:rPr>
         <w:t>a,b</w:t>
       </w:r>
-      <w:proofErr w:type="spellEnd"/>
-      <w:proofErr w:type="gramEnd"/>
-      <w:r>
-        <w:rPr>
-          <w:rFonts w:ascii="Arial" w:eastAsia="Times New Roman" w:hAnsi="Arial" w:cs="Arial"/>
-          <w:color w:val="000000"/>
-          <w:sz w:val="20"/>
-          <w:szCs w:val="20"/>
-        </w:rPr>
-        <w:t>(</w:t>
-      </w:r>
-      <w:proofErr w:type="spellStart"/>
-      <w:r>
-        <w:rPr>
-          <w:rFonts w:ascii="Arial" w:eastAsia="Times New Roman" w:hAnsi="Arial" w:cs="Arial"/>
-          <w:color w:val="000000"/>
-          <w:sz w:val="20"/>
-          <w:szCs w:val="20"/>
-        </w:rPr>
-        <w:t>i,j</w:t>
-      </w:r>
-      <w:proofErr w:type="spellEnd"/>
-      <w:r>
-        <w:rPr>
-          <w:rFonts w:ascii="Arial" w:eastAsia="Times New Roman" w:hAnsi="Arial" w:cs="Arial"/>
-          <w:color w:val="000000"/>
-          <w:sz w:val="20"/>
-          <w:szCs w:val="20"/>
-        </w:rPr>
-        <w:t xml:space="preserve">), whose value is a distance between the symbol prefixes </w:t>
-      </w:r>
-      <w:proofErr w:type="spellStart"/>
+      <w:r>
+        <w:rPr>
+          <w:rFonts w:ascii="Arial" w:eastAsia="Times New Roman" w:hAnsi="Arial" w:cs="Arial"/>
+          <w:color w:val="000000"/>
+          <w:sz w:val="20"/>
+          <w:szCs w:val="20"/>
+        </w:rPr>
+        <w:t xml:space="preserve">(i,j), whose value is a distance between the symbol prefixes </w:t>
+      </w:r>
       <w:r>
         <w:rPr>
           <w:rFonts w:ascii="Arial" w:eastAsia="Times New Roman" w:hAnsi="Arial" w:cs="Arial"/>
@@ -267,18 +190,7 @@
           <w:sz w:val="20"/>
           <w:szCs w:val="20"/>
         </w:rPr>
-        <w:t>i</w:t>
-      </w:r>
-      <w:proofErr w:type="spellEnd"/>
-      <w:r>
-        <w:rPr>
-          <w:rFonts w:ascii="Arial" w:eastAsia="Times New Roman" w:hAnsi="Arial" w:cs="Arial"/>
-          <w:i/>
-          <w:color w:val="000000"/>
-          <w:sz w:val="20"/>
-          <w:szCs w:val="20"/>
-        </w:rPr>
-        <w:t xml:space="preserve"> </w:t>
+        <w:t xml:space="preserve">i </w:t>
       </w:r>
       <w:r>
         <w:rPr>
@@ -495,16 +407,7 @@
                       <w:sz w:val="20"/>
                       <w:szCs w:val="20"/>
                     </w:rPr>
-                    <m:t xml:space="preserve">                                               </m:t>
-                  </m:r>
-                  <m:r>
-                    <w:rPr>
-                      <w:rFonts w:ascii="Cambria Math" w:eastAsia="Times New Roman" w:hAnsi="Cambria Math" w:cs="Arial"/>
-                      <w:color w:val="000000"/>
-                      <w:sz w:val="20"/>
-                      <w:szCs w:val="20"/>
-                    </w:rPr>
-                    <m:t xml:space="preserve">                           if</m:t>
+                    <m:t xml:space="preserve">                                                                          if</m:t>
                   </m:r>
                   <m:func>
                     <m:funcPr>
@@ -566,25 +469,7 @@
                       <w:sz w:val="20"/>
                       <w:szCs w:val="20"/>
                     </w:rPr>
-                    <m:t xml:space="preserve">=0,        </m:t>
-                  </m:r>
-                  <m:r>
-                    <w:rPr>
-                      <w:rFonts w:ascii="Cambria Math" w:eastAsia="Times New Roman" w:hAnsi="Cambria Math" w:cs="Arial"/>
-                      <w:color w:val="000000"/>
-                      <w:sz w:val="20"/>
-                      <w:szCs w:val="20"/>
-                    </w:rPr>
-                    <m:t xml:space="preserve">   </m:t>
-                  </m:r>
-                  <m:r>
-                    <w:rPr>
-                      <w:rFonts w:ascii="Cambria Math" w:eastAsia="Times New Roman" w:hAnsi="Cambria Math" w:cs="Arial"/>
-                      <w:color w:val="000000"/>
-                      <w:sz w:val="20"/>
-                      <w:szCs w:val="20"/>
-                    </w:rPr>
-                    <m:t xml:space="preserve">             </m:t>
+                    <m:t xml:space="preserve">=0,                        </m:t>
                   </m:r>
                 </m:e>
                 <m:e>
@@ -759,16 +644,7 @@
                                   <w:sz w:val="20"/>
                                   <w:szCs w:val="20"/>
                                 </w:rPr>
-                                <m:t>ⅈ,j</m:t>
-                              </m:r>
-                              <m:r>
-                                <w:rPr>
-                                  <w:rFonts w:ascii="Cambria Math" w:eastAsia="Times New Roman" w:hAnsi="Cambria Math" w:cs="Arial"/>
-                                  <w:color w:val="000000"/>
-                                  <w:sz w:val="20"/>
-                                  <w:szCs w:val="20"/>
-                                </w:rPr>
-                                <m:t>-1</m:t>
+                                <m:t>ⅈ,j-1</m:t>
                               </m:r>
                             </m:e>
                           </m:d>
@@ -1037,34 +913,7 @@
                                   <w:sz w:val="20"/>
                                   <w:szCs w:val="20"/>
                                 </w:rPr>
-                                <m:t>ⅈ</m:t>
-                              </m:r>
-                              <m:r>
-                                <w:rPr>
-                                  <w:rFonts w:ascii="Cambria Math" w:eastAsia="Times New Roman" w:hAnsi="Cambria Math" w:cs="Arial"/>
-                                  <w:color w:val="000000"/>
-                                  <w:sz w:val="20"/>
-                                  <w:szCs w:val="20"/>
-                                </w:rPr>
-                                <m:t>-2</m:t>
-                              </m:r>
-                              <m:r>
-                                <w:rPr>
-                                  <w:rFonts w:ascii="Cambria Math" w:eastAsia="Times New Roman" w:hAnsi="Cambria Math" w:cs="Arial"/>
-                                  <w:color w:val="000000"/>
-                                  <w:sz w:val="20"/>
-                                  <w:szCs w:val="20"/>
-                                </w:rPr>
-                                <m:t>,j</m:t>
-                              </m:r>
-                              <m:r>
-                                <w:rPr>
-                                  <w:rFonts w:ascii="Cambria Math" w:eastAsia="Times New Roman" w:hAnsi="Cambria Math" w:cs="Arial"/>
-                                  <w:color w:val="000000"/>
-                                  <w:sz w:val="20"/>
-                                  <w:szCs w:val="20"/>
-                                </w:rPr>
-                                <m:t>-2</m:t>
+                                <m:t>ⅈ-2,j-2</m:t>
                               </m:r>
                             </m:e>
                           </m:d>
@@ -1075,16 +924,7 @@
                               <w:sz w:val="20"/>
                               <w:szCs w:val="20"/>
                             </w:rPr>
-                            <m:t>+</m:t>
-                          </m:r>
-                          <m:r>
-                            <w:rPr>
-                              <w:rFonts w:ascii="Cambria Math" w:eastAsia="Times New Roman" w:hAnsi="Cambria Math" w:cs="Arial"/>
-                              <w:color w:val="000000"/>
-                              <w:sz w:val="20"/>
-                              <w:szCs w:val="20"/>
-                            </w:rPr>
-                            <m:t>2</m:t>
+                            <m:t>+2</m:t>
                           </m:r>
                         </m:e>
                       </m:eqArr>
@@ -1917,7 +1757,6 @@
         <w:t>)</w:t>
       </w:r>
     </w:p>
-    <w:bookmarkStart w:id="0" w:name="_GoBack"/>
     <w:p>
       <w:pPr>
         <w:pStyle w:val="ListParagraph"/>
@@ -2143,7 +1982,6 @@
         <w:t>match or mismatch.</w:t>
       </w:r>
     </w:p>
-    <w:bookmarkEnd w:id="0"/>
     <w:p>
       <w:pPr>
         <w:pStyle w:val="ListParagraph"/>
@@ -2281,76 +2119,34 @@
           <w:sz w:val="20"/>
           <w:szCs w:val="20"/>
         </w:rPr>
-        <w:t xml:space="preserve">as named after Frederick J. </w:t>
-      </w:r>
-      <w:proofErr w:type="spellStart"/>
-      <w:r>
-        <w:rPr>
-          <w:rFonts w:ascii="Arial" w:eastAsia="Times New Roman" w:hAnsi="Arial" w:cs="Arial"/>
-          <w:color w:val="000000"/>
-          <w:sz w:val="20"/>
-          <w:szCs w:val="20"/>
-        </w:rPr>
-        <w:t>Damerau</w:t>
-      </w:r>
-      <w:proofErr w:type="spellEnd"/>
-      <w:r>
-        <w:rPr>
-          <w:rFonts w:ascii="Arial" w:eastAsia="Times New Roman" w:hAnsi="Arial" w:cs="Arial"/>
-          <w:color w:val="000000"/>
-          <w:sz w:val="20"/>
-          <w:szCs w:val="20"/>
-        </w:rPr>
-        <w:t xml:space="preserve"> and Vladimir I. </w:t>
-      </w:r>
-      <w:proofErr w:type="spellStart"/>
-      <w:r>
-        <w:rPr>
-          <w:rFonts w:ascii="Arial" w:eastAsia="Times New Roman" w:hAnsi="Arial" w:cs="Arial"/>
-          <w:color w:val="000000"/>
-          <w:sz w:val="20"/>
-          <w:szCs w:val="20"/>
-        </w:rPr>
-        <w:t>Levenshtein</w:t>
-      </w:r>
-      <w:proofErr w:type="spellEnd"/>
-      <w:r>
-        <w:rPr>
-          <w:rFonts w:ascii="Arial" w:eastAsia="Times New Roman" w:hAnsi="Arial" w:cs="Arial"/>
-          <w:color w:val="000000"/>
-          <w:sz w:val="20"/>
-          <w:szCs w:val="20"/>
-        </w:rPr>
-        <w:t>, on which the latter introduced the edit distance concept and algorithm, while the former further improved the evaluation by integrating the comparison and transposition between adjacent characters.</w:t>
-      </w:r>
-      <w:r>
-        <w:rPr>
-          <w:rFonts w:ascii="Arial" w:eastAsia="Times New Roman" w:hAnsi="Arial" w:cs="Arial"/>
-          <w:color w:val="000000"/>
-          <w:sz w:val="20"/>
-          <w:szCs w:val="20"/>
-        </w:rPr>
-        <w:t xml:space="preserve"> </w:t>
-      </w:r>
-      <w:proofErr w:type="spellStart"/>
-      <w:r>
-        <w:rPr>
-          <w:rFonts w:ascii="Arial" w:eastAsia="Times New Roman" w:hAnsi="Arial" w:cs="Arial"/>
-          <w:color w:val="000000"/>
-          <w:sz w:val="20"/>
-          <w:szCs w:val="20"/>
-        </w:rPr>
-        <w:t>Damerau</w:t>
-      </w:r>
-      <w:proofErr w:type="spellEnd"/>
-      <w:r>
-        <w:rPr>
-          <w:rFonts w:ascii="Arial" w:eastAsia="Times New Roman" w:hAnsi="Arial" w:cs="Arial"/>
-          <w:color w:val="000000"/>
-          <w:sz w:val="20"/>
-          <w:szCs w:val="20"/>
-        </w:rPr>
-        <w:t xml:space="preserve"> thought that transposition is also one of the most common operations in human misspellings.</w:t>
+        <w:t>as named after Frederick J. Damerau and Vladimir I. Levenshtein, on which the latter introduced the edit distance concept and algorithm, while the former further improved the evaluation by integrating the comparison and transposition between adjacent characters.</w:t>
+      </w:r>
+      <w:r>
+        <w:rPr>
+          <w:rFonts w:ascii="Arial" w:eastAsia="Times New Roman" w:hAnsi="Arial" w:cs="Arial"/>
+          <w:color w:val="000000"/>
+          <w:sz w:val="20"/>
+          <w:szCs w:val="20"/>
+        </w:rPr>
+        <w:t xml:space="preserve"> The improved algorithm admits all of edit operations from the former type, having in mind that the cost of a swap</w:t>
+      </w:r>
+      <w:r>
+        <w:rPr>
+          <w:rFonts w:ascii="Arial" w:eastAsia="Times New Roman" w:hAnsi="Arial" w:cs="Arial"/>
+          <w:color w:val="000000"/>
+          <w:sz w:val="20"/>
+          <w:szCs w:val="20"/>
+        </w:rPr>
+        <w:t xml:space="preserve"> will be reduced to one instead of performing both deletion and insertion. It has enabled a fast dynamic approach of solution to the problem.</w:t>
+      </w:r>
+      <w:r>
+        <w:rPr>
+          <w:rFonts w:ascii="Arial" w:eastAsia="Times New Roman" w:hAnsi="Arial" w:cs="Arial"/>
+          <w:color w:val="000000"/>
+          <w:sz w:val="20"/>
+          <w:szCs w:val="20"/>
+        </w:rPr>
+        <w:t xml:space="preserve"> Damerau thought that transposition is also one of the most common operations in human misspellings.</w:t>
       </w:r>
     </w:p>
     <w:p>
@@ -2412,47 +2208,7 @@
           <w:sz w:val="20"/>
           <w:szCs w:val="20"/>
         </w:rPr>
-        <w:t xml:space="preserve">, the number of errors usually do not exceed 2 as the strings involved in this processing are short. These circumstances put </w:t>
-      </w:r>
-      <w:proofErr w:type="gramStart"/>
-      <w:r>
-        <w:rPr>
-          <w:rFonts w:ascii="Arial" w:eastAsia="Times New Roman" w:hAnsi="Arial" w:cs="Arial"/>
-          <w:color w:val="000000"/>
-          <w:sz w:val="20"/>
-          <w:szCs w:val="20"/>
-        </w:rPr>
-        <w:t>great impact</w:t>
-      </w:r>
-      <w:proofErr w:type="gramEnd"/>
-      <w:r>
-        <w:rPr>
-          <w:rFonts w:ascii="Arial" w:eastAsia="Times New Roman" w:hAnsi="Arial" w:cs="Arial"/>
-          <w:color w:val="000000"/>
-          <w:sz w:val="20"/>
-          <w:szCs w:val="20"/>
-        </w:rPr>
-        <w:t xml:space="preserve"> on the difference between restricted and the real edit distance, making them almost similar. Another application is DNA sequencing and checking. Most of the time, the DNA gets edited and manipulated through insertions, deletions, substitutions and transpositions, and usually all of them occur at the same time. </w:t>
-      </w:r>
-      <w:proofErr w:type="spellStart"/>
-      <w:r>
-        <w:rPr>
-          <w:rFonts w:ascii="Arial" w:eastAsia="Times New Roman" w:hAnsi="Arial" w:cs="Arial"/>
-          <w:color w:val="000000"/>
-          <w:sz w:val="20"/>
-          <w:szCs w:val="20"/>
-        </w:rPr>
-        <w:t>Damerau-Levenshtein</w:t>
-      </w:r>
-      <w:proofErr w:type="spellEnd"/>
-      <w:r>
-        <w:rPr>
-          <w:rFonts w:ascii="Arial" w:eastAsia="Times New Roman" w:hAnsi="Arial" w:cs="Arial"/>
-          <w:color w:val="000000"/>
-          <w:sz w:val="20"/>
-          <w:szCs w:val="20"/>
-        </w:rPr>
-        <w:t xml:space="preserve"> can be used to compare strands of DNA to the target DNA to check the variation.</w:t>
+        <w:t>, the number of errors usually do not exceed 2 as the strings involved in this processing are short. These circumstances put great impact on the difference between restricted and the real edit distance, making them almost similar. Another application is DNA sequencing and checking. Most of the time, the DNA gets edited and manipulated through insertions, deletions, substitutions and transpositions, and usually all of them occur at the same time. Damerau-Levenshtein can be used to compare strands of DNA to the target DNA to check the variation.</w:t>
       </w:r>
     </w:p>
     <w:p>
@@ -2464,6 +2220,28 @@
           <w:szCs w:val="20"/>
         </w:rPr>
       </w:pPr>
+    </w:p>
+    <w:p>
+      <w:pPr>
+        <w:spacing w:after="0" w:line="240" w:lineRule="auto"/>
+        <w:rPr>
+          <w:rFonts w:ascii="Arial" w:eastAsia="Times New Roman" w:hAnsi="Arial" w:cs="Arial"/>
+          <w:b/>
+          <w:color w:val="000000"/>
+          <w:sz w:val="20"/>
+          <w:szCs w:val="20"/>
+        </w:rPr>
+      </w:pPr>
+      <w:r>
+        <w:rPr>
+          <w:rFonts w:ascii="Arial" w:eastAsia="Times New Roman" w:hAnsi="Arial" w:cs="Arial"/>
+          <w:b/>
+          <w:color w:val="000000"/>
+          <w:sz w:val="20"/>
+          <w:szCs w:val="20"/>
+        </w:rPr>
+        <w:t>Algorithm</w:t>
+      </w:r>
     </w:p>
     <w:p>
       <w:pPr>
@@ -2475,16 +2253,6 @@
           <w:szCs w:val="20"/>
         </w:rPr>
       </w:pPr>
-      <w:r>
-        <w:rPr>
-          <w:rFonts w:ascii="Arial" w:eastAsia="Times New Roman" w:hAnsi="Arial" w:cs="Arial"/>
-          <w:b/>
-          <w:color w:val="000000"/>
-          <w:sz w:val="20"/>
-          <w:szCs w:val="20"/>
-        </w:rPr>
-        <w:t>Algorithm</w:t>
-      </w:r>
     </w:p>
     <w:p>
       <w:pPr>
@@ -2507,29 +2275,2157 @@
         </w:rPr>
         <w:t>Serial</w:t>
       </w:r>
-    </w:p>
-    <w:p>
-      <w:pPr>
-        <w:spacing w:after="0" w:line="240" w:lineRule="auto"/>
-        <w:ind w:left="720"/>
-        <w:rPr>
-          <w:rFonts w:ascii="Arial" w:eastAsia="Times New Roman" w:hAnsi="Arial" w:cs="Arial"/>
-          <w:color w:val="000000"/>
-          <w:sz w:val="20"/>
-          <w:szCs w:val="20"/>
-        </w:rPr>
-      </w:pPr>
-    </w:p>
-    <w:p>
-      <w:pPr>
-        <w:spacing w:after="0" w:line="240" w:lineRule="auto"/>
-        <w:ind w:left="720"/>
-        <w:rPr>
-          <w:rFonts w:ascii="Times New Roman" w:eastAsia="Times New Roman" w:hAnsi="Times New Roman" w:cs="Times New Roman"/>
-          <w:sz w:val="20"/>
-          <w:szCs w:val="20"/>
-        </w:rPr>
-      </w:pPr>
+      <w:r>
+        <w:rPr>
+          <w:rFonts w:ascii="Arial" w:eastAsia="Times New Roman" w:hAnsi="Arial" w:cs="Arial"/>
+          <w:i/>
+          <w:color w:val="000000"/>
+          <w:sz w:val="20"/>
+          <w:szCs w:val="20"/>
+        </w:rPr>
+        <w:t xml:space="preserve"> Implementation in Python</w:t>
+      </w:r>
+    </w:p>
+    <w:p>
+      <w:pPr>
+        <w:spacing w:after="0" w:line="240" w:lineRule="auto"/>
+        <w:jc w:val="both"/>
+        <w:rPr>
+          <w:rFonts w:ascii="Arial" w:eastAsia="Times New Roman" w:hAnsi="Arial" w:cs="Arial"/>
+          <w:color w:val="000000"/>
+          <w:sz w:val="20"/>
+          <w:szCs w:val="20"/>
+        </w:rPr>
+      </w:pPr>
+    </w:p>
+    <w:p>
+      <w:pPr>
+        <w:spacing w:after="0" w:line="240" w:lineRule="auto"/>
+        <w:jc w:val="both"/>
+        <w:rPr>
+          <w:rFonts w:ascii="Arial" w:eastAsia="Times New Roman" w:hAnsi="Arial" w:cs="Arial"/>
+          <w:color w:val="000000"/>
+          <w:sz w:val="20"/>
+          <w:szCs w:val="20"/>
+        </w:rPr>
+      </w:pPr>
+      <w:r>
+        <w:rPr>
+          <w:rFonts w:ascii="Arial" w:eastAsia="Times New Roman" w:hAnsi="Arial" w:cs="Arial"/>
+          <w:color w:val="000000"/>
+          <w:sz w:val="20"/>
+          <w:szCs w:val="20"/>
+        </w:rPr>
+        <w:tab/>
+        <w:t>Python is flexible when working with list</w:t>
+      </w:r>
+      <w:r>
+        <w:rPr>
+          <w:rFonts w:ascii="Arial" w:eastAsia="Times New Roman" w:hAnsi="Arial" w:cs="Arial"/>
+          <w:color w:val="000000"/>
+          <w:sz w:val="20"/>
+          <w:szCs w:val="20"/>
+        </w:rPr>
+        <w:t>s</w:t>
+      </w:r>
+      <w:r>
+        <w:rPr>
+          <w:rFonts w:ascii="Arial" w:eastAsia="Times New Roman" w:hAnsi="Arial" w:cs="Arial"/>
+          <w:color w:val="000000"/>
+          <w:sz w:val="20"/>
+          <w:szCs w:val="20"/>
+        </w:rPr>
+        <w:t xml:space="preserve">, which is why we chose this for the serial implementation of Damerau-Levenshtein. Since the language does not have </w:t>
+      </w:r>
+      <w:r>
+        <w:rPr>
+          <w:rFonts w:ascii="Arial" w:eastAsia="Times New Roman" w:hAnsi="Arial" w:cs="Arial"/>
+          <w:color w:val="000000"/>
+          <w:sz w:val="20"/>
+          <w:szCs w:val="20"/>
+        </w:rPr>
+        <w:t>an inherent multi-dimension array class, we have just created similar one, using a list. In the code, it shows the class we have constructed to pose as a multi-dimension array</w:t>
+      </w:r>
+      <w:r>
+        <w:rPr>
+          <w:rFonts w:ascii="Arial" w:eastAsia="Times New Roman" w:hAnsi="Arial" w:cs="Arial"/>
+          <w:color w:val="000000"/>
+          <w:sz w:val="20"/>
+          <w:szCs w:val="20"/>
+        </w:rPr>
+        <w:t xml:space="preserve">. </w:t>
+      </w:r>
+      <w:r>
+        <w:rPr>
+          <w:rFonts w:ascii="Arial" w:eastAsia="Times New Roman" w:hAnsi="Arial" w:cs="Arial"/>
+          <w:color w:val="000000"/>
+          <w:sz w:val="20"/>
+          <w:szCs w:val="20"/>
+        </w:rPr>
+        <w:t>The multi-dimension array constructed will have an equal number of columns and rows, by default if the number of columns is not assigned with a value. Each block of the list is initialized to zero thereafter.</w:t>
+      </w:r>
+      <w:r>
+        <w:rPr>
+          <w:rFonts w:ascii="Arial" w:eastAsia="Times New Roman" w:hAnsi="Arial" w:cs="Arial"/>
+          <w:color w:val="000000"/>
+          <w:sz w:val="20"/>
+          <w:szCs w:val="20"/>
+        </w:rPr>
+        <w:t xml:space="preserve"> </w:t>
+      </w:r>
+    </w:p>
+    <w:p>
+      <w:pPr>
+        <w:spacing w:after="0" w:line="240" w:lineRule="auto"/>
+        <w:jc w:val="both"/>
+        <w:rPr>
+          <w:rFonts w:ascii="Arial" w:eastAsia="Times New Roman" w:hAnsi="Arial" w:cs="Arial"/>
+          <w:color w:val="000000"/>
+          <w:sz w:val="20"/>
+          <w:szCs w:val="20"/>
+        </w:rPr>
+      </w:pPr>
+    </w:p>
+    <w:tbl>
+      <w:tblPr>
+        <w:tblStyle w:val="TableGrid"/>
+        <w:tblW w:w="0" w:type="auto"/>
+        <w:tblLook w:val="04A0" w:firstRow="1" w:lastRow="0" w:firstColumn="1" w:lastColumn="0" w:noHBand="0" w:noVBand="1"/>
+      </w:tblPr>
+      <w:tblGrid>
+        <w:gridCol w:w="9350"/>
+      </w:tblGrid>
+      <w:tr>
+        <w:tc>
+          <w:tcPr>
+            <w:tcW w:w="9350" w:type="dxa"/>
+          </w:tcPr>
+          <w:p>
+            <w:pPr>
+              <w:rPr>
+                <w:rFonts w:ascii="Consolas" w:eastAsia="Times New Roman" w:hAnsi="Consolas" w:cs="Arial"/>
+                <w:color w:val="000000"/>
+                <w:sz w:val="20"/>
+                <w:szCs w:val="20"/>
+              </w:rPr>
+            </w:pPr>
+            <w:r>
+              <w:rPr>
+                <w:rFonts w:ascii="Consolas" w:eastAsia="Times New Roman" w:hAnsi="Consolas" w:cs="Arial"/>
+                <w:color w:val="000000"/>
+                <w:sz w:val="20"/>
+                <w:szCs w:val="20"/>
+              </w:rPr>
+              <w:t>class multidimen_array(list):</w:t>
+            </w:r>
+          </w:p>
+          <w:p>
+            <w:pPr>
+              <w:rPr>
+                <w:rFonts w:ascii="Consolas" w:eastAsia="Times New Roman" w:hAnsi="Consolas" w:cs="Arial"/>
+                <w:color w:val="000000"/>
+                <w:sz w:val="20"/>
+                <w:szCs w:val="20"/>
+              </w:rPr>
+            </w:pPr>
+            <w:r>
+              <w:rPr>
+                <w:rFonts w:ascii="Consolas" w:eastAsia="Times New Roman" w:hAnsi="Consolas" w:cs="Arial"/>
+                <w:color w:val="000000"/>
+                <w:sz w:val="20"/>
+                <w:szCs w:val="20"/>
+              </w:rPr>
+              <w:t xml:space="preserve">    def __init__(self, rows, cols=-1, blank=None):</w:t>
+            </w:r>
+          </w:p>
+          <w:p>
+            <w:pPr>
+              <w:rPr>
+                <w:rFonts w:ascii="Consolas" w:eastAsia="Times New Roman" w:hAnsi="Consolas" w:cs="Arial"/>
+                <w:color w:val="000000"/>
+                <w:sz w:val="20"/>
+                <w:szCs w:val="20"/>
+              </w:rPr>
+            </w:pPr>
+          </w:p>
+          <w:p>
+            <w:pPr>
+              <w:rPr>
+                <w:rFonts w:ascii="Consolas" w:eastAsia="Times New Roman" w:hAnsi="Consolas" w:cs="Arial"/>
+                <w:color w:val="000000"/>
+                <w:sz w:val="20"/>
+                <w:szCs w:val="20"/>
+              </w:rPr>
+            </w:pPr>
+            <w:r>
+              <w:rPr>
+                <w:rFonts w:ascii="Consolas" w:eastAsia="Times New Roman" w:hAnsi="Consolas" w:cs="Arial"/>
+                <w:color w:val="000000"/>
+                <w:sz w:val="20"/>
+                <w:szCs w:val="20"/>
+              </w:rPr>
+              <w:t xml:space="preserve">        if cols == -1:</w:t>
+            </w:r>
+          </w:p>
+          <w:p>
+            <w:pPr>
+              <w:rPr>
+                <w:rFonts w:ascii="Consolas" w:eastAsia="Times New Roman" w:hAnsi="Consolas" w:cs="Arial"/>
+                <w:color w:val="000000"/>
+                <w:sz w:val="20"/>
+                <w:szCs w:val="20"/>
+              </w:rPr>
+            </w:pPr>
+            <w:r>
+              <w:rPr>
+                <w:rFonts w:ascii="Consolas" w:eastAsia="Times New Roman" w:hAnsi="Consolas" w:cs="Arial"/>
+                <w:color w:val="000000"/>
+                <w:sz w:val="20"/>
+                <w:szCs w:val="20"/>
+              </w:rPr>
+              <w:t xml:space="preserve">            cols = rows</w:t>
+            </w:r>
+          </w:p>
+          <w:p>
+            <w:pPr>
+              <w:rPr>
+                <w:rFonts w:ascii="Consolas" w:eastAsia="Times New Roman" w:hAnsi="Consolas" w:cs="Arial"/>
+                <w:color w:val="000000"/>
+                <w:sz w:val="20"/>
+                <w:szCs w:val="20"/>
+              </w:rPr>
+            </w:pPr>
+            <w:r>
+              <w:rPr>
+                <w:rFonts w:ascii="Consolas" w:eastAsia="Times New Roman" w:hAnsi="Consolas" w:cs="Arial"/>
+                <w:color w:val="000000"/>
+                <w:sz w:val="20"/>
+                <w:szCs w:val="20"/>
+              </w:rPr>
+              <w:t xml:space="preserve">        for x in range(0, rows + 1):</w:t>
+            </w:r>
+          </w:p>
+          <w:p>
+            <w:pPr>
+              <w:rPr>
+                <w:rFonts w:ascii="Consolas" w:eastAsia="Times New Roman" w:hAnsi="Consolas" w:cs="Arial"/>
+                <w:color w:val="000000"/>
+                <w:sz w:val="20"/>
+                <w:szCs w:val="20"/>
+              </w:rPr>
+            </w:pPr>
+            <w:r>
+              <w:rPr>
+                <w:rFonts w:ascii="Consolas" w:eastAsia="Times New Roman" w:hAnsi="Consolas" w:cs="Arial"/>
+                <w:color w:val="000000"/>
+                <w:sz w:val="20"/>
+                <w:szCs w:val="20"/>
+              </w:rPr>
+              <w:t xml:space="preserve">            self.append(list())</w:t>
+            </w:r>
+          </w:p>
+          <w:p>
+            <w:pPr>
+              <w:rPr>
+                <w:rFonts w:ascii="Consolas" w:eastAsia="Times New Roman" w:hAnsi="Consolas" w:cs="Arial"/>
+                <w:color w:val="000000"/>
+                <w:sz w:val="20"/>
+                <w:szCs w:val="20"/>
+              </w:rPr>
+            </w:pPr>
+            <w:r>
+              <w:rPr>
+                <w:rFonts w:ascii="Consolas" w:eastAsia="Times New Roman" w:hAnsi="Consolas" w:cs="Arial"/>
+                <w:color w:val="000000"/>
+                <w:sz w:val="20"/>
+                <w:szCs w:val="20"/>
+              </w:rPr>
+              <w:t xml:space="preserve">            for y in range(0, cols + 1):</w:t>
+            </w:r>
+          </w:p>
+          <w:p>
+            <w:pPr>
+              <w:rPr>
+                <w:rFonts w:ascii="Consolas" w:eastAsia="Times New Roman" w:hAnsi="Consolas" w:cs="Arial"/>
+                <w:color w:val="000000"/>
+                <w:sz w:val="20"/>
+                <w:szCs w:val="20"/>
+              </w:rPr>
+            </w:pPr>
+            <w:r>
+              <w:rPr>
+                <w:rFonts w:ascii="Consolas" w:eastAsia="Times New Roman" w:hAnsi="Consolas" w:cs="Arial"/>
+                <w:color w:val="000000"/>
+                <w:sz w:val="20"/>
+                <w:szCs w:val="20"/>
+              </w:rPr>
+              <w:t xml:space="preserve">                self[x].append(blank)</w:t>
+            </w:r>
+          </w:p>
+          <w:p>
+            <w:pPr>
+              <w:rPr>
+                <w:rFonts w:ascii="Consolas" w:eastAsia="Times New Roman" w:hAnsi="Consolas" w:cs="Arial"/>
+                <w:color w:val="000000"/>
+                <w:sz w:val="20"/>
+                <w:szCs w:val="20"/>
+              </w:rPr>
+            </w:pPr>
+          </w:p>
+          <w:p>
+            <w:pPr>
+              <w:rPr>
+                <w:rFonts w:ascii="Consolas" w:eastAsia="Times New Roman" w:hAnsi="Consolas" w:cs="Arial"/>
+                <w:color w:val="000000"/>
+                <w:sz w:val="20"/>
+                <w:szCs w:val="20"/>
+              </w:rPr>
+            </w:pPr>
+            <w:r>
+              <w:rPr>
+                <w:rFonts w:ascii="Consolas" w:eastAsia="Times New Roman" w:hAnsi="Consolas" w:cs="Arial"/>
+                <w:color w:val="000000"/>
+                <w:sz w:val="20"/>
+                <w:szCs w:val="20"/>
+              </w:rPr>
+              <w:t xml:space="preserve">        self.rows = rows</w:t>
+            </w:r>
+          </w:p>
+          <w:p>
+            <w:pPr>
+              <w:rPr>
+                <w:rFonts w:ascii="Consolas" w:eastAsia="Times New Roman" w:hAnsi="Consolas" w:cs="Arial"/>
+                <w:color w:val="000000"/>
+                <w:sz w:val="20"/>
+                <w:szCs w:val="20"/>
+              </w:rPr>
+            </w:pPr>
+            <w:r>
+              <w:rPr>
+                <w:rFonts w:ascii="Consolas" w:eastAsia="Times New Roman" w:hAnsi="Consolas" w:cs="Arial"/>
+                <w:color w:val="000000"/>
+                <w:sz w:val="20"/>
+                <w:szCs w:val="20"/>
+              </w:rPr>
+              <w:t xml:space="preserve">        self.cols = cols</w:t>
+            </w:r>
+          </w:p>
+        </w:tc>
+      </w:tr>
+    </w:tbl>
+    <w:p>
+      <w:pPr>
+        <w:spacing w:after="0" w:line="240" w:lineRule="auto"/>
+        <w:jc w:val="center"/>
+        <w:rPr>
+          <w:rFonts w:ascii="Arial" w:eastAsia="Times New Roman" w:hAnsi="Arial" w:cs="Arial"/>
+          <w:color w:val="000000"/>
+          <w:sz w:val="20"/>
+          <w:szCs w:val="20"/>
+        </w:rPr>
+      </w:pPr>
+      <w:r>
+        <w:rPr>
+          <w:rFonts w:ascii="Arial" w:eastAsia="Times New Roman" w:hAnsi="Arial" w:cs="Arial"/>
+          <w:color w:val="000000"/>
+          <w:sz w:val="20"/>
+          <w:szCs w:val="20"/>
+        </w:rPr>
+        <w:t>Figure 1. Implementation of the multi-dimension array class in Python</w:t>
+      </w:r>
+    </w:p>
+    <w:p>
+      <w:pPr>
+        <w:spacing w:after="0" w:line="240" w:lineRule="auto"/>
+        <w:rPr>
+          <w:rFonts w:ascii="Arial" w:eastAsia="Times New Roman" w:hAnsi="Arial" w:cs="Arial"/>
+          <w:color w:val="000000"/>
+          <w:sz w:val="20"/>
+          <w:szCs w:val="20"/>
+        </w:rPr>
+      </w:pPr>
+    </w:p>
+    <w:p>
+      <w:pPr>
+        <w:spacing w:after="0" w:line="240" w:lineRule="auto"/>
+        <w:rPr>
+          <w:rFonts w:ascii="Arial" w:eastAsia="Times New Roman" w:hAnsi="Arial" w:cs="Arial"/>
+          <w:color w:val="000000"/>
+          <w:sz w:val="20"/>
+          <w:szCs w:val="20"/>
+        </w:rPr>
+      </w:pPr>
+      <w:r>
+        <w:rPr>
+          <w:rFonts w:ascii="Arial" w:eastAsia="Times New Roman" w:hAnsi="Arial" w:cs="Arial"/>
+          <w:color w:val="000000"/>
+          <w:sz w:val="20"/>
+          <w:szCs w:val="20"/>
+        </w:rPr>
+        <w:tab/>
+      </w:r>
+      <w:r>
+        <w:rPr>
+          <w:rFonts w:ascii="Arial" w:eastAsia="Times New Roman" w:hAnsi="Arial" w:cs="Arial"/>
+          <w:color w:val="000000"/>
+          <w:sz w:val="20"/>
+          <w:szCs w:val="20"/>
+        </w:rPr>
+        <w:t xml:space="preserve">To start off the implementation of the algorithm itself, a list of all the alphabet letters involved are retrieved and are indexed uniquely </w:t>
+      </w:r>
+      <w:r>
+        <w:rPr>
+          <w:rFonts w:ascii="Arial" w:eastAsia="Times New Roman" w:hAnsi="Arial" w:cs="Arial"/>
+          <w:color w:val="000000"/>
+          <w:sz w:val="20"/>
+          <w:szCs w:val="20"/>
+        </w:rPr>
+        <w:t xml:space="preserve">to form a “dictionary”. The </w:t>
+      </w:r>
+      <w:r>
+        <w:rPr>
+          <w:rFonts w:ascii="Arial" w:eastAsia="Times New Roman" w:hAnsi="Arial" w:cs="Arial"/>
+          <w:color w:val="000000"/>
+          <w:sz w:val="20"/>
+          <w:szCs w:val="20"/>
+        </w:rPr>
+        <w:t xml:space="preserve">alphabet </w:t>
+      </w:r>
+      <w:r>
+        <w:rPr>
+          <w:rFonts w:ascii="Arial" w:eastAsia="Times New Roman" w:hAnsi="Arial" w:cs="Arial"/>
+          <w:color w:val="000000"/>
+          <w:sz w:val="20"/>
+          <w:szCs w:val="20"/>
+        </w:rPr>
+        <w:t xml:space="preserve">dictionary will be hold the copy of the words inputted before being manipulated. In addition, it will also serve as basis for the next steps to determine where the changes took place in the string. </w:t>
+      </w:r>
+    </w:p>
+    <w:p>
+      <w:pPr>
+        <w:spacing w:after="0" w:line="240" w:lineRule="auto"/>
+        <w:rPr>
+          <w:rFonts w:ascii="Arial" w:eastAsia="Times New Roman" w:hAnsi="Arial" w:cs="Arial"/>
+          <w:color w:val="000000"/>
+          <w:sz w:val="20"/>
+          <w:szCs w:val="20"/>
+        </w:rPr>
+      </w:pPr>
+    </w:p>
+    <w:p>
+      <w:pPr>
+        <w:spacing w:after="0" w:line="240" w:lineRule="auto"/>
+        <w:rPr>
+          <w:rFonts w:ascii="Consolas" w:eastAsia="Times New Roman" w:hAnsi="Consolas" w:cs="Arial"/>
+          <w:color w:val="000000"/>
+          <w:sz w:val="20"/>
+          <w:szCs w:val="20"/>
+        </w:rPr>
+      </w:pPr>
+      <w:r>
+        <w:rPr>
+          <w:rFonts w:ascii="Arial" w:eastAsia="Times New Roman" w:hAnsi="Arial" w:cs="Arial"/>
+          <w:color w:val="000000"/>
+          <w:sz w:val="20"/>
+          <w:szCs w:val="20"/>
+        </w:rPr>
+        <w:t xml:space="preserve">Sample Input-Output: </w:t>
+      </w:r>
+      <w:r>
+        <w:rPr>
+          <w:rFonts w:ascii="Consolas" w:eastAsia="Times New Roman" w:hAnsi="Consolas" w:cs="Arial"/>
+          <w:color w:val="000000"/>
+          <w:sz w:val="20"/>
+          <w:szCs w:val="20"/>
+        </w:rPr>
+        <w:t>(['a', 'b', 'c'], ['c', 'd']) -&gt; {'a':0, 'b':1, 'c':2, 'd':3</w:t>
+      </w:r>
+      <w:r>
+        <w:rPr>
+          <w:rFonts w:ascii="Consolas" w:eastAsia="Times New Roman" w:hAnsi="Consolas" w:cs="Arial"/>
+          <w:color w:val="000000"/>
+          <w:sz w:val="20"/>
+          <w:szCs w:val="20"/>
+        </w:rPr>
+        <w:t>}</w:t>
+      </w:r>
+    </w:p>
+    <w:p>
+      <w:pPr>
+        <w:spacing w:after="0" w:line="240" w:lineRule="auto"/>
+        <w:rPr>
+          <w:rFonts w:ascii="Arial" w:eastAsia="Times New Roman" w:hAnsi="Arial" w:cs="Arial"/>
+          <w:color w:val="000000"/>
+          <w:sz w:val="20"/>
+          <w:szCs w:val="20"/>
+        </w:rPr>
+      </w:pPr>
+    </w:p>
+    <w:tbl>
+      <w:tblPr>
+        <w:tblStyle w:val="TableGrid"/>
+        <w:tblW w:w="0" w:type="auto"/>
+        <w:tblLook w:val="04A0" w:firstRow="1" w:lastRow="0" w:firstColumn="1" w:lastColumn="0" w:noHBand="0" w:noVBand="1"/>
+      </w:tblPr>
+      <w:tblGrid>
+        <w:gridCol w:w="9350"/>
+      </w:tblGrid>
+      <w:tr>
+        <w:tc>
+          <w:tcPr>
+            <w:tcW w:w="9350" w:type="dxa"/>
+          </w:tcPr>
+          <w:p>
+            <w:pPr>
+              <w:rPr>
+                <w:rFonts w:ascii="Consolas" w:eastAsia="Times New Roman" w:hAnsi="Consolas" w:cs="Arial"/>
+                <w:color w:val="000000"/>
+                <w:sz w:val="20"/>
+                <w:szCs w:val="20"/>
+              </w:rPr>
+            </w:pPr>
+            <w:r>
+              <w:rPr>
+                <w:rFonts w:ascii="Consolas" w:eastAsia="Times New Roman" w:hAnsi="Consolas" w:cs="Arial"/>
+                <w:color w:val="000000"/>
+                <w:sz w:val="20"/>
+                <w:szCs w:val="20"/>
+              </w:rPr>
+              <w:t>def getAlphabet(words):</w:t>
+            </w:r>
+          </w:p>
+          <w:p>
+            <w:pPr>
+              <w:rPr>
+                <w:rFonts w:ascii="Consolas" w:eastAsia="Times New Roman" w:hAnsi="Consolas" w:cs="Arial"/>
+                <w:color w:val="000000"/>
+                <w:sz w:val="20"/>
+                <w:szCs w:val="20"/>
+              </w:rPr>
+            </w:pPr>
+          </w:p>
+          <w:p>
+            <w:pPr>
+              <w:rPr>
+                <w:rFonts w:ascii="Consolas" w:eastAsia="Times New Roman" w:hAnsi="Consolas" w:cs="Arial"/>
+                <w:color w:val="000000"/>
+                <w:sz w:val="20"/>
+                <w:szCs w:val="20"/>
+              </w:rPr>
+            </w:pPr>
+            <w:r>
+              <w:rPr>
+                <w:rFonts w:ascii="Consolas" w:eastAsia="Times New Roman" w:hAnsi="Consolas" w:cs="Arial"/>
+                <w:color w:val="000000"/>
+                <w:sz w:val="20"/>
+                <w:szCs w:val="20"/>
+              </w:rPr>
+              <w:t xml:space="preserve">    alphabet = {}</w:t>
+            </w:r>
+          </w:p>
+          <w:p>
+            <w:pPr>
+              <w:rPr>
+                <w:rFonts w:ascii="Consolas" w:eastAsia="Times New Roman" w:hAnsi="Consolas" w:cs="Arial"/>
+                <w:color w:val="000000"/>
+                <w:sz w:val="20"/>
+                <w:szCs w:val="20"/>
+              </w:rPr>
+            </w:pPr>
+            <w:r>
+              <w:rPr>
+                <w:rFonts w:ascii="Consolas" w:eastAsia="Times New Roman" w:hAnsi="Consolas" w:cs="Arial"/>
+                <w:color w:val="000000"/>
+                <w:sz w:val="20"/>
+                <w:szCs w:val="20"/>
+              </w:rPr>
+              <w:t xml:space="preserve">    i = 0</w:t>
+            </w:r>
+          </w:p>
+          <w:p>
+            <w:pPr>
+              <w:rPr>
+                <w:rFonts w:ascii="Consolas" w:eastAsia="Times New Roman" w:hAnsi="Consolas" w:cs="Arial"/>
+                <w:color w:val="000000"/>
+                <w:sz w:val="20"/>
+                <w:szCs w:val="20"/>
+              </w:rPr>
+            </w:pPr>
+            <w:r>
+              <w:rPr>
+                <w:rFonts w:ascii="Consolas" w:eastAsia="Times New Roman" w:hAnsi="Consolas" w:cs="Arial"/>
+                <w:color w:val="000000"/>
+                <w:sz w:val="20"/>
+                <w:szCs w:val="20"/>
+              </w:rPr>
+              <w:t xml:space="preserve">    for wordList in words:</w:t>
+            </w:r>
+          </w:p>
+          <w:p>
+            <w:pPr>
+              <w:rPr>
+                <w:rFonts w:ascii="Consolas" w:eastAsia="Times New Roman" w:hAnsi="Consolas" w:cs="Arial"/>
+                <w:color w:val="000000"/>
+                <w:sz w:val="20"/>
+                <w:szCs w:val="20"/>
+              </w:rPr>
+            </w:pPr>
+            <w:r>
+              <w:rPr>
+                <w:rFonts w:ascii="Consolas" w:eastAsia="Times New Roman" w:hAnsi="Consolas" w:cs="Arial"/>
+                <w:color w:val="000000"/>
+                <w:sz w:val="20"/>
+                <w:szCs w:val="20"/>
+              </w:rPr>
+              <w:t xml:space="preserve">        for word in wordList:</w:t>
+            </w:r>
+          </w:p>
+          <w:p>
+            <w:pPr>
+              <w:rPr>
+                <w:rFonts w:ascii="Consolas" w:eastAsia="Times New Roman" w:hAnsi="Consolas" w:cs="Arial"/>
+                <w:color w:val="000000"/>
+                <w:sz w:val="20"/>
+                <w:szCs w:val="20"/>
+              </w:rPr>
+            </w:pPr>
+            <w:r>
+              <w:rPr>
+                <w:rFonts w:ascii="Consolas" w:eastAsia="Times New Roman" w:hAnsi="Consolas" w:cs="Arial"/>
+                <w:color w:val="000000"/>
+                <w:sz w:val="20"/>
+                <w:szCs w:val="20"/>
+              </w:rPr>
+              <w:t xml:space="preserve">            if word not in alphabet:</w:t>
+            </w:r>
+          </w:p>
+          <w:p>
+            <w:pPr>
+              <w:rPr>
+                <w:rFonts w:ascii="Consolas" w:eastAsia="Times New Roman" w:hAnsi="Consolas" w:cs="Arial"/>
+                <w:color w:val="000000"/>
+                <w:sz w:val="20"/>
+                <w:szCs w:val="20"/>
+              </w:rPr>
+            </w:pPr>
+            <w:r>
+              <w:rPr>
+                <w:rFonts w:ascii="Consolas" w:eastAsia="Times New Roman" w:hAnsi="Consolas" w:cs="Arial"/>
+                <w:color w:val="000000"/>
+                <w:sz w:val="20"/>
+                <w:szCs w:val="20"/>
+              </w:rPr>
+              <w:t xml:space="preserve">                alphabet[word] = i</w:t>
+            </w:r>
+          </w:p>
+          <w:p>
+            <w:pPr>
+              <w:rPr>
+                <w:rFonts w:ascii="Consolas" w:eastAsia="Times New Roman" w:hAnsi="Consolas" w:cs="Arial"/>
+                <w:color w:val="000000"/>
+                <w:sz w:val="20"/>
+                <w:szCs w:val="20"/>
+              </w:rPr>
+            </w:pPr>
+            <w:r>
+              <w:rPr>
+                <w:rFonts w:ascii="Consolas" w:eastAsia="Times New Roman" w:hAnsi="Consolas" w:cs="Arial"/>
+                <w:color w:val="000000"/>
+                <w:sz w:val="20"/>
+                <w:szCs w:val="20"/>
+              </w:rPr>
+              <w:t xml:space="preserve">                i = i + 1</w:t>
+            </w:r>
+          </w:p>
+          <w:p>
+            <w:pPr>
+              <w:rPr>
+                <w:rFonts w:ascii="Arial" w:eastAsia="Times New Roman" w:hAnsi="Arial" w:cs="Arial"/>
+                <w:color w:val="000000"/>
+                <w:sz w:val="20"/>
+                <w:szCs w:val="20"/>
+              </w:rPr>
+            </w:pPr>
+            <w:r>
+              <w:rPr>
+                <w:rFonts w:ascii="Consolas" w:eastAsia="Times New Roman" w:hAnsi="Consolas" w:cs="Arial"/>
+                <w:color w:val="000000"/>
+                <w:sz w:val="20"/>
+                <w:szCs w:val="20"/>
+              </w:rPr>
+              <w:t xml:space="preserve">    return alphabet</w:t>
+            </w:r>
+          </w:p>
+        </w:tc>
+      </w:tr>
+    </w:tbl>
+    <w:p>
+      <w:pPr>
+        <w:spacing w:after="0" w:line="240" w:lineRule="auto"/>
+        <w:jc w:val="center"/>
+        <w:rPr>
+          <w:rFonts w:ascii="Arial" w:eastAsia="Times New Roman" w:hAnsi="Arial" w:cs="Arial"/>
+          <w:color w:val="000000"/>
+          <w:sz w:val="20"/>
+          <w:szCs w:val="20"/>
+        </w:rPr>
+      </w:pPr>
+      <w:r>
+        <w:rPr>
+          <w:rFonts w:ascii="Arial" w:eastAsia="Times New Roman" w:hAnsi="Arial" w:cs="Arial"/>
+          <w:color w:val="000000"/>
+          <w:sz w:val="20"/>
+          <w:szCs w:val="20"/>
+        </w:rPr>
+        <w:t>Figure 2. Implementation of the alphabet dictionary</w:t>
+      </w:r>
+    </w:p>
+    <w:p>
+      <w:pPr>
+        <w:spacing w:after="0" w:line="240" w:lineRule="auto"/>
+        <w:rPr>
+          <w:rFonts w:ascii="Arial" w:eastAsia="Times New Roman" w:hAnsi="Arial" w:cs="Arial"/>
+          <w:color w:val="000000"/>
+          <w:sz w:val="20"/>
+          <w:szCs w:val="20"/>
+        </w:rPr>
+      </w:pPr>
+    </w:p>
+    <w:p>
+      <w:pPr>
+        <w:spacing w:after="0" w:line="240" w:lineRule="auto"/>
+        <w:rPr>
+          <w:rFonts w:ascii="Arial" w:eastAsia="Times New Roman" w:hAnsi="Arial" w:cs="Arial"/>
+          <w:color w:val="000000"/>
+          <w:sz w:val="20"/>
+          <w:szCs w:val="20"/>
+        </w:rPr>
+      </w:pPr>
+      <w:r>
+        <w:rPr>
+          <w:rFonts w:ascii="Arial" w:eastAsia="Times New Roman" w:hAnsi="Arial" w:cs="Arial"/>
+          <w:color w:val="000000"/>
+          <w:sz w:val="20"/>
+          <w:szCs w:val="20"/>
+        </w:rPr>
+        <w:tab/>
+        <w:t xml:space="preserve">The succeeding code below will be the actual implementation of the edit distance. </w:t>
+      </w:r>
+    </w:p>
+    <w:p>
+      <w:pPr>
+        <w:spacing w:after="0" w:line="240" w:lineRule="auto"/>
+        <w:rPr>
+          <w:rFonts w:ascii="Arial" w:eastAsia="Times New Roman" w:hAnsi="Arial" w:cs="Arial"/>
+          <w:color w:val="000000"/>
+          <w:sz w:val="20"/>
+          <w:szCs w:val="20"/>
+        </w:rPr>
+      </w:pPr>
+    </w:p>
+    <w:p>
+      <w:pPr>
+        <w:spacing w:after="0" w:line="240" w:lineRule="auto"/>
+        <w:rPr>
+          <w:rFonts w:ascii="Arial" w:eastAsia="Times New Roman" w:hAnsi="Arial" w:cs="Arial"/>
+          <w:color w:val="000000"/>
+          <w:sz w:val="20"/>
+          <w:szCs w:val="20"/>
+        </w:rPr>
+      </w:pPr>
+      <w:r>
+        <w:rPr>
+          <w:rFonts w:ascii="Arial" w:eastAsia="Times New Roman" w:hAnsi="Arial" w:cs="Arial"/>
+          <w:color w:val="000000"/>
+          <w:sz w:val="20"/>
+          <w:szCs w:val="20"/>
+        </w:rPr>
+        <w:tab/>
+      </w:r>
+      <w:r>
+        <w:rPr>
+          <w:rFonts w:ascii="Arial" w:eastAsia="Times New Roman" w:hAnsi="Arial" w:cs="Arial"/>
+          <w:color w:val="000000"/>
+          <w:sz w:val="20"/>
+          <w:szCs w:val="20"/>
+        </w:rPr>
+        <w:t xml:space="preserve">An array that will be used as the holder of the Damerau-Levenshtein edit distance between the first </w:t>
+      </w:r>
+      <w:r>
+        <w:rPr>
+          <w:rFonts w:ascii="Arial" w:eastAsia="Times New Roman" w:hAnsi="Arial" w:cs="Arial"/>
+          <w:i/>
+          <w:color w:val="000000"/>
+          <w:sz w:val="20"/>
+          <w:szCs w:val="20"/>
+        </w:rPr>
+        <w:t>i</w:t>
+      </w:r>
+      <w:r>
+        <w:rPr>
+          <w:rFonts w:ascii="Arial" w:eastAsia="Times New Roman" w:hAnsi="Arial" w:cs="Arial"/>
+          <w:color w:val="000000"/>
+          <w:sz w:val="20"/>
+          <w:szCs w:val="20"/>
+        </w:rPr>
+        <w:t xml:space="preserve"> characters of (a) the source string and the first </w:t>
+      </w:r>
+      <w:r>
+        <w:rPr>
+          <w:rFonts w:ascii="Arial" w:eastAsia="Times New Roman" w:hAnsi="Arial" w:cs="Arial"/>
+          <w:i/>
+          <w:color w:val="000000"/>
+          <w:sz w:val="20"/>
+          <w:szCs w:val="20"/>
+        </w:rPr>
+        <w:t>j</w:t>
+      </w:r>
+      <w:r>
+        <w:rPr>
+          <w:rFonts w:ascii="Arial" w:eastAsia="Times New Roman" w:hAnsi="Arial" w:cs="Arial"/>
+          <w:color w:val="000000"/>
+          <w:sz w:val="20"/>
+          <w:szCs w:val="20"/>
+        </w:rPr>
+        <w:t xml:space="preserve"> characters of (b) the comparing string. The maximum distance will then be stored at the last row and column of the array.</w:t>
+      </w:r>
+    </w:p>
+    <w:p>
+      <w:pPr>
+        <w:spacing w:after="0" w:line="240" w:lineRule="auto"/>
+        <w:rPr>
+          <w:rFonts w:ascii="Arial" w:eastAsia="Times New Roman" w:hAnsi="Arial" w:cs="Arial"/>
+          <w:color w:val="000000"/>
+          <w:sz w:val="20"/>
+          <w:szCs w:val="20"/>
+        </w:rPr>
+      </w:pPr>
+    </w:p>
+    <w:tbl>
+      <w:tblPr>
+        <w:tblStyle w:val="TableGrid"/>
+        <w:tblW w:w="0" w:type="auto"/>
+        <w:tblLook w:val="04A0" w:firstRow="1" w:lastRow="0" w:firstColumn="1" w:lastColumn="0" w:noHBand="0" w:noVBand="1"/>
+      </w:tblPr>
+      <w:tblGrid>
+        <w:gridCol w:w="9350"/>
+      </w:tblGrid>
+      <w:tr>
+        <w:tc>
+          <w:tcPr>
+            <w:tcW w:w="9350" w:type="dxa"/>
+          </w:tcPr>
+          <w:p>
+            <w:pPr>
+              <w:rPr>
+                <w:rFonts w:ascii="Consolas" w:eastAsia="Times New Roman" w:hAnsi="Consolas" w:cs="Arial"/>
+                <w:color w:val="000000"/>
+                <w:sz w:val="20"/>
+                <w:szCs w:val="20"/>
+              </w:rPr>
+            </w:pPr>
+            <w:r>
+              <w:rPr>
+                <w:rFonts w:ascii="Consolas" w:eastAsia="Times New Roman" w:hAnsi="Consolas" w:cs="Arial"/>
+                <w:color w:val="000000"/>
+                <w:sz w:val="20"/>
+                <w:szCs w:val="20"/>
+              </w:rPr>
+              <w:t xml:space="preserve">maxDist = len(a) + len(b) + 1           </w:t>
+            </w:r>
+          </w:p>
+          <w:p>
+            <w:pPr>
+              <w:rPr>
+                <w:rFonts w:ascii="Consolas" w:eastAsia="Times New Roman" w:hAnsi="Consolas" w:cs="Arial"/>
+                <w:color w:val="000000"/>
+                <w:sz w:val="20"/>
+                <w:szCs w:val="20"/>
+              </w:rPr>
+            </w:pPr>
+            <w:r>
+              <w:rPr>
+                <w:rFonts w:ascii="Consolas" w:eastAsia="Times New Roman" w:hAnsi="Consolas" w:cs="Arial"/>
+                <w:color w:val="000000"/>
+                <w:sz w:val="20"/>
+                <w:szCs w:val="20"/>
+              </w:rPr>
+              <w:t xml:space="preserve">           </w:t>
+            </w:r>
+          </w:p>
+          <w:p>
+            <w:pPr>
+              <w:rPr>
+                <w:rFonts w:ascii="Consolas" w:eastAsia="Times New Roman" w:hAnsi="Consolas" w:cs="Arial"/>
+                <w:color w:val="2E74B5" w:themeColor="accent5" w:themeShade="BF"/>
+                <w:sz w:val="20"/>
+                <w:szCs w:val="20"/>
+              </w:rPr>
+            </w:pPr>
+            <w:r>
+              <w:rPr>
+                <w:rFonts w:ascii="Consolas" w:eastAsia="Times New Roman" w:hAnsi="Consolas" w:cs="Arial"/>
+                <w:color w:val="2E74B5" w:themeColor="accent5" w:themeShade="BF"/>
+                <w:sz w:val="20"/>
+                <w:szCs w:val="20"/>
+              </w:rPr>
+              <w:t>// assures all arrays are of same length</w:t>
+            </w:r>
+            <w:r>
+              <w:rPr>
+                <w:rFonts w:ascii="Consolas" w:eastAsia="Times New Roman" w:hAnsi="Consolas" w:cs="Arial"/>
+                <w:color w:val="2E74B5" w:themeColor="accent5" w:themeShade="BF"/>
+                <w:sz w:val="20"/>
+                <w:szCs w:val="20"/>
+              </w:rPr>
+              <w:t xml:space="preserve"> </w:t>
+            </w:r>
+          </w:p>
+          <w:p>
+            <w:pPr>
+              <w:rPr>
+                <w:rFonts w:ascii="Consolas" w:eastAsia="Times New Roman" w:hAnsi="Consolas" w:cs="Arial"/>
+                <w:color w:val="000000"/>
+                <w:sz w:val="20"/>
+                <w:szCs w:val="20"/>
+              </w:rPr>
+            </w:pPr>
+            <w:r>
+              <w:rPr>
+                <w:rFonts w:ascii="Consolas" w:eastAsia="Times New Roman" w:hAnsi="Consolas" w:cs="Arial"/>
+                <w:color w:val="000000"/>
+                <w:sz w:val="20"/>
+                <w:szCs w:val="20"/>
+              </w:rPr>
+              <w:t xml:space="preserve">h = multidimen_array(len(a) + 1, len(b) + 1, 0)    </w:t>
+            </w:r>
+          </w:p>
+          <w:p>
+            <w:pPr>
+              <w:rPr>
+                <w:rFonts w:ascii="Consolas" w:eastAsia="Times New Roman" w:hAnsi="Consolas" w:cs="Arial"/>
+                <w:color w:val="000000"/>
+                <w:sz w:val="20"/>
+                <w:szCs w:val="20"/>
+              </w:rPr>
+            </w:pPr>
+            <w:r>
+              <w:rPr>
+                <w:rFonts w:ascii="Consolas" w:eastAsia="Times New Roman" w:hAnsi="Consolas" w:cs="Arial"/>
+                <w:color w:val="000000"/>
+                <w:sz w:val="20"/>
+                <w:szCs w:val="20"/>
+              </w:rPr>
+              <w:br/>
+              <w:t>for i in range(0, len(a) + 1):</w:t>
+            </w:r>
+            <w:r>
+              <w:rPr>
+                <w:rFonts w:ascii="Consolas" w:eastAsia="Times New Roman" w:hAnsi="Consolas" w:cs="Arial"/>
+                <w:color w:val="000000"/>
+                <w:sz w:val="20"/>
+                <w:szCs w:val="20"/>
+              </w:rPr>
+              <w:br/>
+              <w:t xml:space="preserve">    h[i + 1][1] = i</w:t>
+            </w:r>
+            <w:r>
+              <w:rPr>
+                <w:rFonts w:ascii="Consolas" w:eastAsia="Times New Roman" w:hAnsi="Consolas" w:cs="Arial"/>
+                <w:color w:val="000000"/>
+                <w:sz w:val="20"/>
+                <w:szCs w:val="20"/>
+              </w:rPr>
+              <w:br/>
+              <w:t xml:space="preserve">    h[i + 1][0] = maxDist</w:t>
+            </w:r>
+            <w:r>
+              <w:rPr>
+                <w:rFonts w:ascii="Consolas" w:eastAsia="Times New Roman" w:hAnsi="Consolas" w:cs="Arial"/>
+                <w:color w:val="000000"/>
+                <w:sz w:val="20"/>
+                <w:szCs w:val="20"/>
+              </w:rPr>
+              <w:br/>
+              <w:t>for j in range(0, len(b) + 1):</w:t>
+            </w:r>
+            <w:r>
+              <w:rPr>
+                <w:rFonts w:ascii="Consolas" w:eastAsia="Times New Roman" w:hAnsi="Consolas" w:cs="Arial"/>
+                <w:color w:val="000000"/>
+                <w:sz w:val="20"/>
+                <w:szCs w:val="20"/>
+              </w:rPr>
+              <w:br/>
+              <w:t xml:space="preserve">    h[1][j + 1] = j</w:t>
+            </w:r>
+            <w:r>
+              <w:rPr>
+                <w:rFonts w:ascii="Consolas" w:eastAsia="Times New Roman" w:hAnsi="Consolas" w:cs="Arial"/>
+                <w:color w:val="000000"/>
+                <w:sz w:val="20"/>
+                <w:szCs w:val="20"/>
+              </w:rPr>
+              <w:br/>
+              <w:t xml:space="preserve">    h[0][j + 1] = maxDist</w:t>
+            </w:r>
+          </w:p>
+        </w:tc>
+      </w:tr>
+    </w:tbl>
+    <w:p>
+      <w:pPr>
+        <w:spacing w:after="0" w:line="240" w:lineRule="auto"/>
+        <w:rPr>
+          <w:rFonts w:ascii="Arial" w:eastAsia="Times New Roman" w:hAnsi="Arial" w:cs="Arial"/>
+          <w:color w:val="000000"/>
+          <w:sz w:val="20"/>
+          <w:szCs w:val="20"/>
+        </w:rPr>
+      </w:pPr>
+    </w:p>
+    <w:p>
+      <w:pPr>
+        <w:spacing w:after="0" w:line="240" w:lineRule="auto"/>
+        <w:rPr>
+          <w:rFonts w:ascii="Arial" w:eastAsia="Times New Roman" w:hAnsi="Arial" w:cs="Arial"/>
+          <w:color w:val="000000"/>
+          <w:sz w:val="20"/>
+          <w:szCs w:val="20"/>
+        </w:rPr>
+      </w:pPr>
+      <w:r>
+        <w:rPr>
+          <w:rFonts w:ascii="Arial" w:eastAsia="Times New Roman" w:hAnsi="Arial" w:cs="Arial"/>
+          <w:color w:val="000000"/>
+          <w:sz w:val="20"/>
+          <w:szCs w:val="20"/>
+        </w:rPr>
+        <w:tab/>
+        <w:t>Following the pseudocode above religiously, the code below determines the distance of the substring.</w:t>
+      </w:r>
+      <w:r>
+        <w:rPr>
+          <w:rFonts w:ascii="Arial" w:eastAsia="Times New Roman" w:hAnsi="Arial" w:cs="Arial"/>
+          <w:color w:val="000000"/>
+          <w:sz w:val="20"/>
+          <w:szCs w:val="20"/>
+        </w:rPr>
+        <w:t xml:space="preserve"> In Damerau-Levenshtein, transposition is computed by looking further backwards to find the match compared to the former Levenshtein algorithm. It specifically looks for: </w:t>
+      </w:r>
+    </w:p>
+    <w:p>
+      <w:pPr>
+        <w:pStyle w:val="ListParagraph"/>
+        <w:numPr>
+          <w:ilvl w:val="0"/>
+          <w:numId w:val="2"/>
+        </w:numPr>
+        <w:spacing w:after="0" w:line="240" w:lineRule="auto"/>
+        <w:rPr>
+          <w:rFonts w:ascii="Arial" w:eastAsia="Times New Roman" w:hAnsi="Arial" w:cs="Arial"/>
+          <w:color w:val="000000"/>
+          <w:sz w:val="20"/>
+          <w:szCs w:val="20"/>
+        </w:rPr>
+      </w:pPr>
+      <w:r>
+        <w:rPr>
+          <w:rFonts w:ascii="Arial" w:eastAsia="Times New Roman" w:hAnsi="Arial" w:cs="Arial"/>
+          <w:color w:val="000000"/>
+          <w:sz w:val="20"/>
+          <w:szCs w:val="20"/>
+        </w:rPr>
+        <w:lastRenderedPageBreak/>
+        <w:t>The last row that contains the character of the current column</w:t>
+      </w:r>
+    </w:p>
+    <w:p>
+      <w:pPr>
+        <w:pStyle w:val="ListParagraph"/>
+        <w:numPr>
+          <w:ilvl w:val="0"/>
+          <w:numId w:val="2"/>
+        </w:numPr>
+        <w:spacing w:after="0" w:line="240" w:lineRule="auto"/>
+        <w:rPr>
+          <w:rFonts w:ascii="Arial" w:eastAsia="Times New Roman" w:hAnsi="Arial" w:cs="Arial"/>
+          <w:color w:val="000000"/>
+          <w:sz w:val="20"/>
+          <w:szCs w:val="20"/>
+        </w:rPr>
+      </w:pPr>
+      <w:r>
+        <w:rPr>
+          <w:rFonts w:ascii="Arial" w:eastAsia="Times New Roman" w:hAnsi="Arial" w:cs="Arial"/>
+          <w:color w:val="000000"/>
+          <w:sz w:val="20"/>
+          <w:szCs w:val="20"/>
+        </w:rPr>
+        <w:t>The last column in the said row previously where characters have matched</w:t>
+      </w:r>
+    </w:p>
+    <w:p>
+      <w:pPr>
+        <w:spacing w:after="0" w:line="240" w:lineRule="auto"/>
+        <w:rPr>
+          <w:rFonts w:ascii="Arial" w:eastAsia="Times New Roman" w:hAnsi="Arial" w:cs="Arial"/>
+          <w:color w:val="000000"/>
+          <w:sz w:val="20"/>
+          <w:szCs w:val="20"/>
+        </w:rPr>
+      </w:pPr>
+    </w:p>
+    <w:p>
+      <w:pPr>
+        <w:spacing w:after="0" w:line="240" w:lineRule="auto"/>
+        <w:ind w:firstLine="360"/>
+        <w:rPr>
+          <w:rFonts w:ascii="Arial" w:eastAsia="Times New Roman" w:hAnsi="Arial" w:cs="Arial"/>
+          <w:color w:val="000000"/>
+          <w:sz w:val="20"/>
+          <w:szCs w:val="20"/>
+        </w:rPr>
+      </w:pPr>
+      <w:r>
+        <w:rPr>
+          <w:rFonts w:ascii="Arial" w:eastAsia="Times New Roman" w:hAnsi="Arial" w:cs="Arial"/>
+          <w:color w:val="000000"/>
+          <w:sz w:val="20"/>
+          <w:szCs w:val="20"/>
+        </w:rPr>
+        <w:t xml:space="preserve">If </w:t>
+      </w:r>
+      <w:r>
+        <w:rPr>
+          <w:rFonts w:ascii="Arial" w:eastAsia="Times New Roman" w:hAnsi="Arial" w:cs="Arial"/>
+          <w:color w:val="000000"/>
+          <w:sz w:val="20"/>
+          <w:szCs w:val="20"/>
+        </w:rPr>
+        <w:t>both cases</w:t>
+      </w:r>
+      <w:r>
+        <w:rPr>
+          <w:rFonts w:ascii="Arial" w:eastAsia="Times New Roman" w:hAnsi="Arial" w:cs="Arial"/>
+          <w:color w:val="000000"/>
+          <w:sz w:val="20"/>
+          <w:szCs w:val="20"/>
+        </w:rPr>
+        <w:t xml:space="preserve"> exist, they will define a cell together</w:t>
+      </w:r>
+      <w:r>
+        <w:rPr>
+          <w:rFonts w:ascii="Arial" w:eastAsia="Times New Roman" w:hAnsi="Arial" w:cs="Arial"/>
+          <w:color w:val="000000"/>
+          <w:sz w:val="20"/>
+          <w:szCs w:val="20"/>
+        </w:rPr>
+        <w:t>, or in our implementation, a state. The holder will then be referred to the earlier state of the process, before the transposition takes place. For the other operations, there are a few assumptions followed:</w:t>
+      </w:r>
+    </w:p>
+    <w:p>
+      <w:pPr>
+        <w:spacing w:after="0" w:line="240" w:lineRule="auto"/>
+        <w:rPr>
+          <w:rFonts w:ascii="Arial" w:eastAsia="Times New Roman" w:hAnsi="Arial" w:cs="Arial"/>
+          <w:color w:val="000000"/>
+          <w:sz w:val="20"/>
+          <w:szCs w:val="20"/>
+        </w:rPr>
+      </w:pPr>
+    </w:p>
+    <w:p>
+      <w:pPr>
+        <w:pStyle w:val="ListParagraph"/>
+        <w:numPr>
+          <w:ilvl w:val="0"/>
+          <w:numId w:val="3"/>
+        </w:numPr>
+        <w:spacing w:after="0" w:line="240" w:lineRule="auto"/>
+        <w:rPr>
+          <w:rFonts w:ascii="Arial" w:eastAsia="Times New Roman" w:hAnsi="Arial" w:cs="Arial"/>
+          <w:color w:val="000000"/>
+          <w:sz w:val="20"/>
+          <w:szCs w:val="20"/>
+        </w:rPr>
+      </w:pPr>
+      <w:r>
+        <w:rPr>
+          <w:rFonts w:ascii="Arial" w:eastAsia="Times New Roman" w:hAnsi="Arial" w:cs="Arial"/>
+          <w:color w:val="000000"/>
+          <w:sz w:val="20"/>
+          <w:szCs w:val="20"/>
+        </w:rPr>
+        <w:t>For deletion, simply count the characters between the characters that were transposed in the source string.</w:t>
+      </w:r>
+    </w:p>
+    <w:p>
+      <w:pPr>
+        <w:pStyle w:val="ListParagraph"/>
+        <w:numPr>
+          <w:ilvl w:val="0"/>
+          <w:numId w:val="3"/>
+        </w:numPr>
+        <w:spacing w:after="0" w:line="240" w:lineRule="auto"/>
+        <w:rPr>
+          <w:rFonts w:ascii="Arial" w:eastAsia="Times New Roman" w:hAnsi="Arial" w:cs="Arial"/>
+          <w:color w:val="000000"/>
+          <w:sz w:val="20"/>
+          <w:szCs w:val="20"/>
+        </w:rPr>
+      </w:pPr>
+      <w:r>
+        <w:rPr>
+          <w:rFonts w:ascii="Arial" w:eastAsia="Times New Roman" w:hAnsi="Arial" w:cs="Arial"/>
+          <w:color w:val="000000"/>
+          <w:sz w:val="20"/>
+          <w:szCs w:val="20"/>
+        </w:rPr>
+        <w:t xml:space="preserve">For </w:t>
+      </w:r>
+      <w:r>
+        <w:rPr>
+          <w:rFonts w:ascii="Arial" w:eastAsia="Times New Roman" w:hAnsi="Arial" w:cs="Arial"/>
+          <w:color w:val="000000"/>
+          <w:sz w:val="20"/>
+          <w:szCs w:val="20"/>
+        </w:rPr>
+        <w:t>insertion</w:t>
+      </w:r>
+      <w:r>
+        <w:rPr>
+          <w:rFonts w:ascii="Arial" w:eastAsia="Times New Roman" w:hAnsi="Arial" w:cs="Arial"/>
+          <w:color w:val="000000"/>
+          <w:sz w:val="20"/>
+          <w:szCs w:val="20"/>
+        </w:rPr>
+        <w:t xml:space="preserve">, simply count the characters between the characters that were transposed in the </w:t>
+      </w:r>
+      <w:r>
+        <w:rPr>
+          <w:rFonts w:ascii="Arial" w:eastAsia="Times New Roman" w:hAnsi="Arial" w:cs="Arial"/>
+          <w:color w:val="000000"/>
+          <w:sz w:val="20"/>
+          <w:szCs w:val="20"/>
+        </w:rPr>
+        <w:t>comparing</w:t>
+      </w:r>
+      <w:r>
+        <w:rPr>
+          <w:rFonts w:ascii="Arial" w:eastAsia="Times New Roman" w:hAnsi="Arial" w:cs="Arial"/>
+          <w:color w:val="000000"/>
+          <w:sz w:val="20"/>
+          <w:szCs w:val="20"/>
+        </w:rPr>
+        <w:t xml:space="preserve"> string.</w:t>
+      </w:r>
+    </w:p>
+    <w:p>
+      <w:pPr>
+        <w:spacing w:after="0" w:line="240" w:lineRule="auto"/>
+        <w:rPr>
+          <w:rFonts w:ascii="Arial" w:eastAsia="Times New Roman" w:hAnsi="Arial" w:cs="Arial"/>
+          <w:color w:val="000000"/>
+          <w:sz w:val="20"/>
+          <w:szCs w:val="20"/>
+        </w:rPr>
+      </w:pPr>
+    </w:p>
+    <w:p>
+      <w:pPr>
+        <w:spacing w:after="0" w:line="240" w:lineRule="auto"/>
+        <w:ind w:firstLine="360"/>
+        <w:rPr>
+          <w:rFonts w:ascii="Arial" w:eastAsia="Times New Roman" w:hAnsi="Arial" w:cs="Arial"/>
+          <w:color w:val="000000"/>
+          <w:sz w:val="20"/>
+          <w:szCs w:val="20"/>
+        </w:rPr>
+      </w:pPr>
+      <w:r>
+        <w:rPr>
+          <w:rFonts w:ascii="Arial" w:eastAsia="Times New Roman" w:hAnsi="Arial" w:cs="Arial"/>
+          <w:color w:val="000000"/>
+          <w:sz w:val="20"/>
+          <w:szCs w:val="20"/>
+        </w:rPr>
+        <w:t>Knowing that the value of each of the cell in the array are the lowest cost of any of the operation, the difference</w:t>
+      </w:r>
+      <w:r>
+        <w:rPr>
+          <w:rFonts w:ascii="Arial" w:eastAsia="Times New Roman" w:hAnsi="Arial" w:cs="Arial"/>
+          <w:color w:val="000000"/>
+          <w:sz w:val="20"/>
+          <w:szCs w:val="20"/>
+        </w:rPr>
+        <w:t>s happening in the middle of the transposition</w:t>
+      </w:r>
+      <w:r>
+        <w:rPr>
+          <w:rFonts w:ascii="Arial" w:eastAsia="Times New Roman" w:hAnsi="Arial" w:cs="Arial"/>
+          <w:color w:val="000000"/>
+          <w:sz w:val="20"/>
+          <w:szCs w:val="20"/>
+        </w:rPr>
+        <w:t xml:space="preserve"> are needed not to be checked</w:t>
+      </w:r>
+      <w:r>
+        <w:rPr>
+          <w:rFonts w:ascii="Arial" w:eastAsia="Times New Roman" w:hAnsi="Arial" w:cs="Arial"/>
+          <w:color w:val="000000"/>
+          <w:sz w:val="20"/>
+          <w:szCs w:val="20"/>
+        </w:rPr>
+        <w:t xml:space="preserve"> whether they were an insertion or a deletion. Instead, we just counted from both ends, and if both are not zero, the cost will be ignored and will be assumed to be too high. </w:t>
+      </w:r>
+    </w:p>
+    <w:p>
+      <w:pPr>
+        <w:spacing w:after="0" w:line="240" w:lineRule="auto"/>
+        <w:ind w:firstLine="360"/>
+        <w:rPr>
+          <w:rFonts w:ascii="Arial" w:eastAsia="Times New Roman" w:hAnsi="Arial" w:cs="Arial"/>
+          <w:color w:val="000000"/>
+          <w:sz w:val="20"/>
+          <w:szCs w:val="20"/>
+        </w:rPr>
+      </w:pPr>
+    </w:p>
+    <w:p>
+      <w:pPr>
+        <w:spacing w:after="0" w:line="240" w:lineRule="auto"/>
+        <w:ind w:firstLine="360"/>
+        <w:rPr>
+          <w:rFonts w:ascii="Arial" w:eastAsia="Times New Roman" w:hAnsi="Arial" w:cs="Arial"/>
+          <w:color w:val="000000"/>
+          <w:sz w:val="20"/>
+          <w:szCs w:val="20"/>
+        </w:rPr>
+      </w:pPr>
+      <w:r>
+        <w:rPr>
+          <w:rFonts w:ascii="Arial" w:eastAsia="Times New Roman" w:hAnsi="Arial" w:cs="Arial"/>
+          <w:color w:val="000000"/>
+          <w:sz w:val="20"/>
+          <w:szCs w:val="20"/>
+        </w:rPr>
+        <w:t>From the inferences above, we have concluded that a transposition can be calculated as:</w:t>
+      </w:r>
+    </w:p>
+    <w:p>
+      <w:pPr>
+        <w:spacing w:after="0" w:line="240" w:lineRule="auto"/>
+        <w:ind w:firstLine="360"/>
+        <w:rPr>
+          <w:rFonts w:ascii="Arial" w:eastAsia="Times New Roman" w:hAnsi="Arial" w:cs="Arial"/>
+          <w:color w:val="000000"/>
+          <w:sz w:val="20"/>
+          <w:szCs w:val="20"/>
+        </w:rPr>
+      </w:pPr>
+    </w:p>
+    <w:p>
+      <w:pPr>
+        <w:spacing w:after="0" w:line="240" w:lineRule="auto"/>
+        <w:ind w:firstLine="360"/>
+        <w:jc w:val="center"/>
+        <w:rPr>
+          <w:rFonts w:ascii="Arial" w:eastAsia="Times New Roman" w:hAnsi="Arial" w:cs="Arial"/>
+          <w:color w:val="000000"/>
+          <w:sz w:val="20"/>
+          <w:szCs w:val="20"/>
+        </w:rPr>
+      </w:pPr>
+      <m:oMathPara>
+        <m:oMath>
+          <m:r>
+            <w:rPr>
+              <w:rFonts w:ascii="Cambria Math" w:eastAsia="Times New Roman" w:hAnsi="Cambria Math" w:cs="Arial"/>
+              <w:color w:val="000000"/>
+              <w:sz w:val="20"/>
+              <w:szCs w:val="20"/>
+            </w:rPr>
+            <m:t>cost+</m:t>
+          </m:r>
+          <m:sSub>
+            <m:sSubPr>
+              <m:ctrlPr>
+                <w:rPr>
+                  <w:rFonts w:ascii="Cambria Math" w:eastAsia="Times New Roman" w:hAnsi="Cambria Math" w:cs="Arial"/>
+                  <w:i/>
+                  <w:color w:val="000000"/>
+                  <w:sz w:val="20"/>
+                  <w:szCs w:val="20"/>
+                </w:rPr>
+              </m:ctrlPr>
+            </m:sSubPr>
+            <m:e>
+              <m:r>
+                <w:rPr>
+                  <w:rFonts w:ascii="Cambria Math" w:eastAsia="Times New Roman" w:hAnsi="Cambria Math" w:cs="Arial"/>
+                  <w:color w:val="000000"/>
+                  <w:sz w:val="20"/>
+                  <w:szCs w:val="20"/>
+                </w:rPr>
+                <m:t>d</m:t>
+              </m:r>
+            </m:e>
+            <m:sub>
+              <m:r>
+                <w:rPr>
+                  <w:rFonts w:ascii="Cambria Math" w:eastAsia="Times New Roman" w:hAnsi="Cambria Math" w:cs="Arial"/>
+                  <w:color w:val="000000"/>
+                  <w:sz w:val="20"/>
+                  <w:szCs w:val="20"/>
+                </w:rPr>
+                <m:t>row</m:t>
+              </m:r>
+            </m:sub>
+          </m:sSub>
+          <m:r>
+            <w:rPr>
+              <w:rFonts w:ascii="Cambria Math" w:eastAsia="Times New Roman" w:hAnsi="Cambria Math" w:cs="Arial"/>
+              <w:color w:val="000000"/>
+              <w:sz w:val="20"/>
+              <w:szCs w:val="20"/>
+            </w:rPr>
+            <m:t>+</m:t>
+          </m:r>
+          <m:sSub>
+            <m:sSubPr>
+              <m:ctrlPr>
+                <w:rPr>
+                  <w:rFonts w:ascii="Cambria Math" w:eastAsia="Times New Roman" w:hAnsi="Cambria Math" w:cs="Arial"/>
+                  <w:i/>
+                  <w:color w:val="000000"/>
+                  <w:sz w:val="20"/>
+                  <w:szCs w:val="20"/>
+                </w:rPr>
+              </m:ctrlPr>
+            </m:sSubPr>
+            <m:e>
+              <m:r>
+                <w:rPr>
+                  <w:rFonts w:ascii="Cambria Math" w:eastAsia="Times New Roman" w:hAnsi="Cambria Math" w:cs="Arial"/>
+                  <w:color w:val="000000"/>
+                  <w:sz w:val="20"/>
+                  <w:szCs w:val="20"/>
+                </w:rPr>
+                <m:t>d</m:t>
+              </m:r>
+            </m:e>
+            <m:sub>
+              <m:r>
+                <w:rPr>
+                  <w:rFonts w:ascii="Cambria Math" w:eastAsia="Times New Roman" w:hAnsi="Cambria Math" w:cs="Arial"/>
+                  <w:color w:val="000000"/>
+                  <w:sz w:val="20"/>
+                  <w:szCs w:val="20"/>
+                </w:rPr>
+                <m:t>col</m:t>
+              </m:r>
+            </m:sub>
+          </m:sSub>
+          <m:r>
+            <w:rPr>
+              <w:rFonts w:ascii="Cambria Math" w:eastAsia="Times New Roman" w:hAnsi="Cambria Math" w:cs="Arial"/>
+              <w:color w:val="000000"/>
+              <w:sz w:val="20"/>
+              <w:szCs w:val="20"/>
+            </w:rPr>
+            <m:t>+1</m:t>
+          </m:r>
+        </m:oMath>
+      </m:oMathPara>
+    </w:p>
+    <w:p>
+      <w:pPr>
+        <w:spacing w:after="0" w:line="240" w:lineRule="auto"/>
+        <w:ind w:firstLine="360"/>
+        <w:jc w:val="center"/>
+        <w:rPr>
+          <w:rFonts w:ascii="Arial" w:eastAsia="Times New Roman" w:hAnsi="Arial" w:cs="Arial"/>
+          <w:color w:val="000000"/>
+          <w:sz w:val="20"/>
+          <w:szCs w:val="20"/>
+        </w:rPr>
+      </w:pPr>
+    </w:p>
+    <w:p>
+      <w:pPr>
+        <w:pStyle w:val="ListParagraph"/>
+        <w:numPr>
+          <w:ilvl w:val="0"/>
+          <w:numId w:val="4"/>
+        </w:numPr>
+        <w:spacing w:after="0" w:line="240" w:lineRule="auto"/>
+        <w:rPr>
+          <w:rFonts w:ascii="Arial" w:eastAsia="Times New Roman" w:hAnsi="Arial" w:cs="Arial"/>
+          <w:color w:val="000000"/>
+          <w:sz w:val="20"/>
+          <w:szCs w:val="20"/>
+        </w:rPr>
+      </w:pPr>
+      <m:oMath>
+        <m:r>
+          <w:rPr>
+            <w:rFonts w:ascii="Cambria Math" w:eastAsia="Times New Roman" w:hAnsi="Cambria Math" w:cs="Arial"/>
+            <w:color w:val="000000"/>
+            <w:sz w:val="20"/>
+            <w:szCs w:val="20"/>
+          </w:rPr>
+          <m:t>cost</m:t>
+        </m:r>
+      </m:oMath>
+      <w:r>
+        <w:rPr>
+          <w:rFonts w:ascii="Arial" w:eastAsia="Times New Roman" w:hAnsi="Arial" w:cs="Arial"/>
+          <w:color w:val="000000"/>
+          <w:sz w:val="20"/>
+          <w:szCs w:val="20"/>
+        </w:rPr>
+        <w:t xml:space="preserve"> – cost before transposition</w:t>
+      </w:r>
+    </w:p>
+    <w:p>
+      <w:pPr>
+        <w:pStyle w:val="ListParagraph"/>
+        <w:numPr>
+          <w:ilvl w:val="0"/>
+          <w:numId w:val="4"/>
+        </w:numPr>
+        <w:spacing w:after="0" w:line="240" w:lineRule="auto"/>
+        <w:rPr>
+          <w:rFonts w:ascii="Arial" w:eastAsia="Times New Roman" w:hAnsi="Arial" w:cs="Arial"/>
+          <w:color w:val="000000"/>
+          <w:sz w:val="20"/>
+          <w:szCs w:val="20"/>
+        </w:rPr>
+      </w:pPr>
+      <m:oMath>
+        <m:sSub>
+          <m:sSubPr>
+            <m:ctrlPr>
+              <w:rPr>
+                <w:rFonts w:ascii="Cambria Math" w:eastAsia="Times New Roman" w:hAnsi="Cambria Math" w:cs="Arial"/>
+                <w:i/>
+                <w:color w:val="000000"/>
+                <w:sz w:val="20"/>
+                <w:szCs w:val="20"/>
+              </w:rPr>
+            </m:ctrlPr>
+          </m:sSubPr>
+          <m:e>
+            <m:r>
+              <w:rPr>
+                <w:rFonts w:ascii="Cambria Math" w:eastAsia="Times New Roman" w:hAnsi="Cambria Math" w:cs="Arial"/>
+                <w:color w:val="000000"/>
+                <w:sz w:val="20"/>
+                <w:szCs w:val="20"/>
+              </w:rPr>
+              <m:t>d</m:t>
+            </m:r>
+          </m:e>
+          <m:sub>
+            <m:r>
+              <w:rPr>
+                <w:rFonts w:ascii="Cambria Math" w:eastAsia="Times New Roman" w:hAnsi="Cambria Math" w:cs="Arial"/>
+                <w:color w:val="000000"/>
+                <w:sz w:val="20"/>
+                <w:szCs w:val="20"/>
+              </w:rPr>
+              <m:t>row</m:t>
+            </m:r>
+          </m:sub>
+        </m:sSub>
+      </m:oMath>
+      <w:r>
+        <w:rPr>
+          <w:rFonts w:ascii="Arial" w:eastAsia="Times New Roman" w:hAnsi="Arial" w:cs="Arial"/>
+          <w:color w:val="000000"/>
+          <w:sz w:val="20"/>
+          <w:szCs w:val="20"/>
+        </w:rPr>
+        <w:t xml:space="preserve"> – distance between rows</w:t>
+      </w:r>
+    </w:p>
+    <w:p>
+      <w:pPr>
+        <w:pStyle w:val="ListParagraph"/>
+        <w:numPr>
+          <w:ilvl w:val="0"/>
+          <w:numId w:val="4"/>
+        </w:numPr>
+        <w:spacing w:after="0" w:line="240" w:lineRule="auto"/>
+        <w:rPr>
+          <w:rFonts w:ascii="Arial" w:eastAsia="Times New Roman" w:hAnsi="Arial" w:cs="Arial"/>
+          <w:color w:val="000000"/>
+          <w:sz w:val="20"/>
+          <w:szCs w:val="20"/>
+        </w:rPr>
+      </w:pPr>
+      <m:oMath>
+        <m:sSub>
+          <m:sSubPr>
+            <m:ctrlPr>
+              <w:rPr>
+                <w:rFonts w:ascii="Cambria Math" w:eastAsia="Times New Roman" w:hAnsi="Cambria Math" w:cs="Arial"/>
+                <w:i/>
+                <w:color w:val="000000"/>
+                <w:sz w:val="20"/>
+                <w:szCs w:val="20"/>
+              </w:rPr>
+            </m:ctrlPr>
+          </m:sSubPr>
+          <m:e>
+            <m:r>
+              <w:rPr>
+                <w:rFonts w:ascii="Cambria Math" w:eastAsia="Times New Roman" w:hAnsi="Cambria Math" w:cs="Arial"/>
+                <w:color w:val="000000"/>
+                <w:sz w:val="20"/>
+                <w:szCs w:val="20"/>
+              </w:rPr>
+              <m:t>d</m:t>
+            </m:r>
+          </m:e>
+          <m:sub>
+            <m:r>
+              <w:rPr>
+                <w:rFonts w:ascii="Cambria Math" w:eastAsia="Times New Roman" w:hAnsi="Cambria Math" w:cs="Arial"/>
+                <w:color w:val="000000"/>
+                <w:sz w:val="20"/>
+                <w:szCs w:val="20"/>
+              </w:rPr>
+              <m:t>col</m:t>
+            </m:r>
+          </m:sub>
+        </m:sSub>
+      </m:oMath>
+      <w:r>
+        <w:rPr>
+          <w:rFonts w:ascii="Arial" w:eastAsia="Times New Roman" w:hAnsi="Arial" w:cs="Arial"/>
+          <w:color w:val="000000"/>
+          <w:sz w:val="20"/>
+          <w:szCs w:val="20"/>
+        </w:rPr>
+        <w:t xml:space="preserve"> – distance between columns</w:t>
+      </w:r>
+      <w:bookmarkStart w:id="0" w:name="_GoBack"/>
+      <w:bookmarkEnd w:id="0"/>
+    </w:p>
+    <w:p>
+      <w:pPr>
+        <w:spacing w:after="0" w:line="240" w:lineRule="auto"/>
+        <w:ind w:firstLine="360"/>
+        <w:rPr>
+          <w:rFonts w:ascii="Arial" w:eastAsia="Times New Roman" w:hAnsi="Arial" w:cs="Arial"/>
+          <w:color w:val="000000"/>
+          <w:sz w:val="20"/>
+          <w:szCs w:val="20"/>
+        </w:rPr>
+      </w:pPr>
+    </w:p>
+    <w:p>
+      <w:pPr>
+        <w:spacing w:after="0" w:line="240" w:lineRule="auto"/>
+        <w:ind w:firstLine="360"/>
+        <w:rPr>
+          <w:rFonts w:ascii="Arial" w:eastAsia="Times New Roman" w:hAnsi="Arial" w:cs="Arial"/>
+          <w:color w:val="000000"/>
+          <w:sz w:val="20"/>
+          <w:szCs w:val="20"/>
+        </w:rPr>
+      </w:pPr>
+    </w:p>
+    <w:tbl>
+      <w:tblPr>
+        <w:tblStyle w:val="TableGrid"/>
+        <w:tblW w:w="0" w:type="auto"/>
+        <w:tblLook w:val="04A0" w:firstRow="1" w:lastRow="0" w:firstColumn="1" w:lastColumn="0" w:noHBand="0" w:noVBand="1"/>
+      </w:tblPr>
+      <w:tblGrid>
+        <w:gridCol w:w="9350"/>
+      </w:tblGrid>
+      <w:tr>
+        <w:tc>
+          <w:tcPr>
+            <w:tcW w:w="9350" w:type="dxa"/>
+          </w:tcPr>
+          <w:p>
+            <w:pPr>
+              <w:rPr>
+                <w:rFonts w:ascii="Consolas" w:eastAsia="Times New Roman" w:hAnsi="Consolas" w:cs="Arial"/>
+                <w:color w:val="000000"/>
+                <w:sz w:val="20"/>
+                <w:szCs w:val="20"/>
+              </w:rPr>
+            </w:pPr>
+            <w:r>
+              <w:rPr>
+                <w:rFonts w:ascii="Consolas" w:eastAsia="Times New Roman" w:hAnsi="Consolas" w:cs="Arial"/>
+                <w:color w:val="000000"/>
+                <w:sz w:val="20"/>
+                <w:szCs w:val="20"/>
+              </w:rPr>
+              <w:t>for i in range(1, len(a) + 1):</w:t>
+            </w:r>
+            <w:r>
+              <w:rPr>
+                <w:rFonts w:ascii="Consolas" w:eastAsia="Times New Roman" w:hAnsi="Consolas" w:cs="Arial"/>
+                <w:color w:val="000000"/>
+                <w:sz w:val="20"/>
+                <w:szCs w:val="20"/>
+              </w:rPr>
+              <w:br/>
+              <w:t xml:space="preserve">    db = 0</w:t>
+            </w:r>
+            <w:r>
+              <w:rPr>
+                <w:rFonts w:ascii="Consolas" w:eastAsia="Times New Roman" w:hAnsi="Consolas" w:cs="Arial"/>
+                <w:color w:val="000000"/>
+                <w:sz w:val="20"/>
+                <w:szCs w:val="20"/>
+              </w:rPr>
+              <w:t xml:space="preserve">                       </w:t>
+            </w:r>
+            <w:r>
+              <w:rPr>
+                <w:rFonts w:ascii="Consolas" w:eastAsia="Times New Roman" w:hAnsi="Consolas" w:cs="Arial"/>
+                <w:color w:val="000000"/>
+                <w:sz w:val="20"/>
+                <w:szCs w:val="20"/>
+              </w:rPr>
+              <w:t xml:space="preserve">          </w:t>
+            </w:r>
+            <w:r>
+              <w:rPr>
+                <w:rFonts w:ascii="Consolas" w:eastAsia="Times New Roman" w:hAnsi="Consolas" w:cs="Arial"/>
+                <w:color w:val="2E74B5" w:themeColor="accent5" w:themeShade="BF"/>
+                <w:sz w:val="20"/>
+                <w:szCs w:val="20"/>
+              </w:rPr>
+              <w:t>//</w:t>
+            </w:r>
+            <w:r>
+              <w:rPr>
+                <w:rFonts w:ascii="Consolas" w:eastAsia="Times New Roman" w:hAnsi="Consolas" w:cs="Arial"/>
+                <w:color w:val="2E74B5" w:themeColor="accent5" w:themeShade="BF"/>
+                <w:sz w:val="20"/>
+                <w:szCs w:val="20"/>
+              </w:rPr>
+              <w:t>previous</w:t>
+            </w:r>
+            <w:r>
+              <w:rPr>
+                <w:rFonts w:ascii="Consolas" w:eastAsia="Times New Roman" w:hAnsi="Consolas" w:cs="Arial"/>
+                <w:color w:val="2E74B5" w:themeColor="accent5" w:themeShade="BF"/>
+                <w:sz w:val="20"/>
+                <w:szCs w:val="20"/>
+              </w:rPr>
+              <w:t xml:space="preserve"> index of the substring</w:t>
+            </w:r>
+            <w:r>
+              <w:rPr>
+                <w:rFonts w:ascii="Consolas" w:eastAsia="Times New Roman" w:hAnsi="Consolas" w:cs="Arial"/>
+                <w:color w:val="2E74B5" w:themeColor="accent5" w:themeShade="BF"/>
+                <w:sz w:val="20"/>
+                <w:szCs w:val="20"/>
+              </w:rPr>
+              <w:t xml:space="preserve">            </w:t>
+            </w:r>
+            <w:r>
+              <w:rPr>
+                <w:rFonts w:ascii="Consolas" w:eastAsia="Times New Roman" w:hAnsi="Consolas" w:cs="Arial"/>
+                <w:color w:val="000000"/>
+                <w:sz w:val="20"/>
+                <w:szCs w:val="20"/>
+              </w:rPr>
+              <w:br/>
+              <w:t xml:space="preserve">    for j in range(1, len(b) + 1):</w:t>
+            </w:r>
+            <w:r>
+              <w:rPr>
+                <w:rFonts w:ascii="Consolas" w:eastAsia="Times New Roman" w:hAnsi="Consolas" w:cs="Arial"/>
+                <w:color w:val="000000"/>
+                <w:sz w:val="20"/>
+                <w:szCs w:val="20"/>
+              </w:rPr>
+              <w:br/>
+              <w:t xml:space="preserve">        i1 = da[alphabet[b[j - 1]]]</w:t>
+            </w:r>
+            <w:r>
+              <w:rPr>
+                <w:rFonts w:ascii="Consolas" w:eastAsia="Times New Roman" w:hAnsi="Consolas" w:cs="Arial"/>
+                <w:color w:val="000000"/>
+                <w:sz w:val="20"/>
+                <w:szCs w:val="20"/>
+              </w:rPr>
+              <w:t xml:space="preserve">        </w:t>
+            </w:r>
+            <w:r>
+              <w:rPr>
+                <w:rFonts w:ascii="Consolas" w:eastAsia="Times New Roman" w:hAnsi="Consolas" w:cs="Arial"/>
+                <w:color w:val="2E74B5" w:themeColor="accent5" w:themeShade="BF"/>
+                <w:sz w:val="20"/>
+                <w:szCs w:val="20"/>
+              </w:rPr>
+              <w:t>//row of the character in current col</w:t>
+            </w:r>
+            <w:r>
+              <w:rPr>
+                <w:rFonts w:ascii="Consolas" w:eastAsia="Times New Roman" w:hAnsi="Consolas" w:cs="Arial"/>
+                <w:color w:val="000000"/>
+                <w:sz w:val="20"/>
+                <w:szCs w:val="20"/>
+              </w:rPr>
+              <w:br/>
+              <w:t xml:space="preserve">        j1 = db</w:t>
+            </w:r>
+            <w:r>
+              <w:rPr>
+                <w:rFonts w:ascii="Consolas" w:eastAsia="Times New Roman" w:hAnsi="Consolas" w:cs="Arial"/>
+                <w:color w:val="000000"/>
+                <w:sz w:val="20"/>
+                <w:szCs w:val="20"/>
+              </w:rPr>
+              <w:br/>
+              <w:t xml:space="preserve">        cost = 1</w:t>
+            </w:r>
+            <w:r>
+              <w:rPr>
+                <w:rFonts w:ascii="Consolas" w:eastAsia="Times New Roman" w:hAnsi="Consolas" w:cs="Arial"/>
+                <w:color w:val="000000"/>
+                <w:sz w:val="20"/>
+                <w:szCs w:val="20"/>
+              </w:rPr>
+              <w:br/>
+              <w:t xml:space="preserve">        if (a[i - 1] == b[j - 1]):</w:t>
+            </w:r>
+            <w:r>
+              <w:rPr>
+                <w:rFonts w:ascii="Consolas" w:eastAsia="Times New Roman" w:hAnsi="Consolas" w:cs="Arial"/>
+                <w:color w:val="000000"/>
+                <w:sz w:val="20"/>
+                <w:szCs w:val="20"/>
+              </w:rPr>
+              <w:t xml:space="preserve"> </w:t>
+            </w:r>
+            <w:r>
+              <w:rPr>
+                <w:rFonts w:ascii="Consolas" w:eastAsia="Times New Roman" w:hAnsi="Consolas" w:cs="Arial"/>
+                <w:color w:val="000000"/>
+                <w:sz w:val="20"/>
+                <w:szCs w:val="20"/>
+              </w:rPr>
+              <w:t xml:space="preserve">        </w:t>
+            </w:r>
+            <w:r>
+              <w:rPr>
+                <w:rFonts w:ascii="Consolas" w:eastAsia="Times New Roman" w:hAnsi="Consolas" w:cs="Arial"/>
+                <w:color w:val="2E74B5" w:themeColor="accent5" w:themeShade="BF"/>
+                <w:sz w:val="20"/>
+                <w:szCs w:val="20"/>
+              </w:rPr>
+              <w:t>//where characters have matched</w:t>
+            </w:r>
+            <w:r>
+              <w:rPr>
+                <w:rFonts w:ascii="Consolas" w:eastAsia="Times New Roman" w:hAnsi="Consolas" w:cs="Arial"/>
+                <w:color w:val="000000"/>
+                <w:sz w:val="20"/>
+                <w:szCs w:val="20"/>
+              </w:rPr>
+              <w:br/>
+              <w:t xml:space="preserve">            cost = 0</w:t>
+            </w:r>
+            <w:r>
+              <w:rPr>
+                <w:rFonts w:ascii="Consolas" w:eastAsia="Times New Roman" w:hAnsi="Consolas" w:cs="Arial"/>
+                <w:color w:val="000000"/>
+                <w:sz w:val="20"/>
+                <w:szCs w:val="20"/>
+              </w:rPr>
+              <w:br/>
+              <w:t xml:space="preserve">            db = j</w:t>
+            </w:r>
+            <w:r>
+              <w:rPr>
+                <w:rFonts w:ascii="Consolas" w:eastAsia="Times New Roman" w:hAnsi="Consolas" w:cs="Arial"/>
+                <w:color w:val="000000"/>
+                <w:sz w:val="20"/>
+                <w:szCs w:val="20"/>
+              </w:rPr>
+              <w:br/>
+            </w:r>
+            <w:r>
+              <w:rPr>
+                <w:rFonts w:ascii="Consolas" w:eastAsia="Times New Roman" w:hAnsi="Consolas" w:cs="Arial"/>
+                <w:color w:val="000000"/>
+                <w:sz w:val="20"/>
+                <w:szCs w:val="20"/>
+              </w:rPr>
+              <w:br/>
+              <w:t xml:space="preserve">            substitutionScore   = h[i][j] + cost  </w:t>
+            </w:r>
+            <w:r>
+              <w:rPr>
+                <w:rFonts w:ascii="Consolas" w:eastAsia="Times New Roman" w:hAnsi="Consolas" w:cs="Arial"/>
+                <w:color w:val="000000"/>
+                <w:sz w:val="20"/>
+                <w:szCs w:val="20"/>
+              </w:rPr>
+              <w:br/>
+              <w:t xml:space="preserve">            insertionScore      = h[i + 1][j] + </w:t>
+            </w:r>
+            <w:r>
+              <w:rPr>
+                <w:rFonts w:ascii="Consolas" w:eastAsia="Times New Roman" w:hAnsi="Consolas" w:cs="Arial"/>
+                <w:color w:val="000000"/>
+                <w:sz w:val="20"/>
+                <w:szCs w:val="20"/>
+              </w:rPr>
+              <w:t>1</w:t>
+            </w:r>
+            <w:r>
+              <w:rPr>
+                <w:rFonts w:ascii="Consolas" w:eastAsia="Times New Roman" w:hAnsi="Consolas" w:cs="Arial"/>
+                <w:color w:val="000000"/>
+                <w:sz w:val="20"/>
+                <w:szCs w:val="20"/>
+              </w:rPr>
+              <w:br/>
+              <w:t xml:space="preserve">            deletionScore       = h[i][j + 1] + 1  </w:t>
+            </w:r>
+          </w:p>
+          <w:p>
+            <w:pPr>
+              <w:rPr>
+                <w:rFonts w:ascii="Consolas" w:eastAsia="Times New Roman" w:hAnsi="Consolas" w:cs="Arial"/>
+                <w:color w:val="000000"/>
+                <w:sz w:val="20"/>
+                <w:szCs w:val="20"/>
+              </w:rPr>
+            </w:pPr>
+            <w:r>
+              <w:rPr>
+                <w:rFonts w:ascii="Consolas" w:eastAsia="Times New Roman" w:hAnsi="Consolas" w:cs="Arial"/>
+                <w:color w:val="000000"/>
+                <w:sz w:val="20"/>
+                <w:szCs w:val="20"/>
+              </w:rPr>
+              <w:t xml:space="preserve">    </w:t>
+            </w:r>
+            <w:r>
+              <w:rPr>
+                <w:rFonts w:ascii="Consolas" w:eastAsia="Times New Roman" w:hAnsi="Consolas" w:cs="Arial"/>
+                <w:color w:val="000000"/>
+                <w:sz w:val="20"/>
+                <w:szCs w:val="20"/>
+              </w:rPr>
+              <w:t xml:space="preserve">        </w:t>
+            </w:r>
+            <w:r>
+              <w:rPr>
+                <w:rFonts w:ascii="Consolas" w:eastAsia="Times New Roman" w:hAnsi="Consolas" w:cs="Arial"/>
+                <w:color w:val="000000"/>
+                <w:sz w:val="20"/>
+                <w:szCs w:val="20"/>
+              </w:rPr>
+              <w:t xml:space="preserve">transpositionScore  = h[i1][j1] + (i - i1 - 1) + 1 + (j - j1 - 1) </w:t>
+            </w:r>
+          </w:p>
+          <w:p>
+            <w:pPr>
+              <w:rPr>
+                <w:rFonts w:ascii="Consolas" w:eastAsia="Times New Roman" w:hAnsi="Consolas" w:cs="Arial"/>
+                <w:color w:val="000000"/>
+                <w:sz w:val="20"/>
+                <w:szCs w:val="20"/>
+              </w:rPr>
+            </w:pPr>
+          </w:p>
+          <w:p>
+            <w:pPr>
+              <w:rPr>
+                <w:rFonts w:ascii="Consolas" w:eastAsia="Times New Roman" w:hAnsi="Consolas" w:cs="Arial"/>
+                <w:color w:val="000000"/>
+                <w:sz w:val="20"/>
+                <w:szCs w:val="20"/>
+              </w:rPr>
+            </w:pPr>
+            <w:r>
+              <w:rPr>
+                <w:rFonts w:ascii="Consolas" w:eastAsia="Times New Roman" w:hAnsi="Consolas" w:cs="Arial"/>
+                <w:color w:val="000000"/>
+                <w:sz w:val="20"/>
+                <w:szCs w:val="20"/>
+              </w:rPr>
+              <w:t xml:space="preserve">  </w:t>
+            </w:r>
+            <w:r>
+              <w:rPr>
+                <w:rFonts w:ascii="Consolas" w:eastAsia="Times New Roman" w:hAnsi="Consolas" w:cs="Arial"/>
+                <w:color w:val="000000"/>
+                <w:sz w:val="20"/>
+                <w:szCs w:val="20"/>
+              </w:rPr>
+              <w:t xml:space="preserve">          </w:t>
+            </w:r>
+            <w:r>
+              <w:rPr>
+                <w:rFonts w:ascii="Consolas" w:eastAsia="Times New Roman" w:hAnsi="Consolas" w:cs="Arial"/>
+                <w:color w:val="2E74B5" w:themeColor="accent5" w:themeShade="BF"/>
+                <w:sz w:val="20"/>
+                <w:szCs w:val="20"/>
+              </w:rPr>
+              <w:t>//looks for the minimum cost for change</w:t>
+            </w:r>
+            <w:r>
+              <w:rPr>
+                <w:rFonts w:ascii="Consolas" w:eastAsia="Times New Roman" w:hAnsi="Consolas" w:cs="Arial"/>
+                <w:color w:val="000000"/>
+                <w:sz w:val="20"/>
+                <w:szCs w:val="20"/>
+              </w:rPr>
+              <w:br/>
+              <w:t xml:space="preserve">            h[i + 1][j + 1] = min(</w:t>
+            </w:r>
+            <w:r>
+              <w:rPr>
+                <w:rFonts w:ascii="Consolas" w:eastAsia="Times New Roman" w:hAnsi="Consolas" w:cs="Arial"/>
+                <w:color w:val="000000"/>
+                <w:sz w:val="20"/>
+                <w:szCs w:val="20"/>
+              </w:rPr>
+              <w:br/>
+              <w:t xml:space="preserve">                substitutionScore,</w:t>
+            </w:r>
+            <w:r>
+              <w:rPr>
+                <w:rFonts w:ascii="Consolas" w:eastAsia="Times New Roman" w:hAnsi="Consolas" w:cs="Arial"/>
+                <w:color w:val="000000"/>
+                <w:sz w:val="20"/>
+                <w:szCs w:val="20"/>
+              </w:rPr>
+              <w:br/>
+              <w:t xml:space="preserve">                insertionScore,</w:t>
+            </w:r>
+            <w:r>
+              <w:rPr>
+                <w:rFonts w:ascii="Consolas" w:eastAsia="Times New Roman" w:hAnsi="Consolas" w:cs="Arial"/>
+                <w:color w:val="000000"/>
+                <w:sz w:val="20"/>
+                <w:szCs w:val="20"/>
+              </w:rPr>
+              <w:br/>
+              <w:t xml:space="preserve">                deletionScore,</w:t>
+            </w:r>
+            <w:r>
+              <w:rPr>
+                <w:rFonts w:ascii="Consolas" w:eastAsia="Times New Roman" w:hAnsi="Consolas" w:cs="Arial"/>
+                <w:color w:val="000000"/>
+                <w:sz w:val="20"/>
+                <w:szCs w:val="20"/>
+              </w:rPr>
+              <w:br/>
+              <w:t xml:space="preserve">                transpositionScore</w:t>
+            </w:r>
+            <w:r>
+              <w:rPr>
+                <w:rFonts w:ascii="Consolas" w:eastAsia="Times New Roman" w:hAnsi="Consolas" w:cs="Arial"/>
+                <w:color w:val="000000"/>
+                <w:sz w:val="20"/>
+                <w:szCs w:val="20"/>
+              </w:rPr>
+              <w:br/>
+              <w:t xml:space="preserve">            )</w:t>
+            </w:r>
+            <w:r>
+              <w:rPr>
+                <w:rFonts w:ascii="Consolas" w:eastAsia="Times New Roman" w:hAnsi="Consolas" w:cs="Arial"/>
+                <w:color w:val="000000"/>
+                <w:sz w:val="20"/>
+                <w:szCs w:val="20"/>
+              </w:rPr>
+              <w:t xml:space="preserve"> </w:t>
+            </w:r>
+            <w:r>
+              <w:rPr>
+                <w:rFonts w:ascii="Consolas" w:eastAsia="Times New Roman" w:hAnsi="Consolas" w:cs="Arial"/>
+                <w:color w:val="000000"/>
+                <w:sz w:val="20"/>
+                <w:szCs w:val="20"/>
+              </w:rPr>
+              <w:br/>
+              <w:t xml:space="preserve">    da[alphabet[a[i - 1]]] = i</w:t>
+            </w:r>
+          </w:p>
+          <w:p>
+            <w:pPr>
+              <w:rPr>
+                <w:rFonts w:ascii="Consolas" w:eastAsia="Times New Roman" w:hAnsi="Consolas" w:cs="Arial"/>
+                <w:color w:val="000000"/>
+                <w:sz w:val="20"/>
+                <w:szCs w:val="20"/>
+              </w:rPr>
+            </w:pPr>
+            <w:r>
+              <w:rPr>
+                <w:rFonts w:ascii="Consolas" w:eastAsia="Times New Roman" w:hAnsi="Consolas" w:cs="Arial"/>
+                <w:color w:val="000000"/>
+                <w:sz w:val="20"/>
+                <w:szCs w:val="20"/>
+              </w:rPr>
+              <w:br/>
+              <w:t>return h[len(a) + 1</w:t>
+            </w:r>
+          </w:p>
+        </w:tc>
+      </w:tr>
+    </w:tbl>
+    <w:p>
+      <w:pPr>
+        <w:spacing w:after="0" w:line="240" w:lineRule="auto"/>
+        <w:rPr>
+          <w:rFonts w:ascii="Arial" w:eastAsia="Times New Roman" w:hAnsi="Arial" w:cs="Arial"/>
+          <w:color w:val="000000"/>
+          <w:sz w:val="20"/>
+          <w:szCs w:val="20"/>
+        </w:rPr>
+      </w:pPr>
+    </w:p>
+    <w:p>
+      <w:pPr>
+        <w:spacing w:after="0" w:line="240" w:lineRule="auto"/>
+        <w:rPr>
+          <w:rFonts w:ascii="Arial" w:eastAsia="Times New Roman" w:hAnsi="Arial" w:cs="Arial"/>
+          <w:i/>
+          <w:color w:val="000000"/>
+          <w:sz w:val="20"/>
+          <w:szCs w:val="20"/>
+        </w:rPr>
+      </w:pPr>
+      <w:r>
+        <w:rPr>
+          <w:rFonts w:ascii="Arial" w:eastAsia="Times New Roman" w:hAnsi="Arial" w:cs="Arial"/>
+          <w:i/>
+          <w:color w:val="000000"/>
+          <w:sz w:val="20"/>
+          <w:szCs w:val="20"/>
+        </w:rPr>
+        <w:t>Parallel</w:t>
+      </w:r>
+      <w:r>
+        <w:rPr>
+          <w:rFonts w:ascii="Arial" w:eastAsia="Times New Roman" w:hAnsi="Arial" w:cs="Arial"/>
+          <w:i/>
+          <w:color w:val="000000"/>
+          <w:sz w:val="20"/>
+          <w:szCs w:val="20"/>
+        </w:rPr>
+        <w:t xml:space="preserve"> Implementation in Java</w:t>
+      </w:r>
     </w:p>
     <w:p>
       <w:pPr>
@@ -2541,16 +4437,17 @@
           <w:szCs w:val="20"/>
         </w:rPr>
       </w:pPr>
-      <w:r>
-        <w:rPr>
-          <w:rFonts w:ascii="Arial" w:eastAsia="Times New Roman" w:hAnsi="Arial" w:cs="Arial"/>
+    </w:p>
+    <w:p>
+      <w:pPr>
+        <w:spacing w:after="0" w:line="240" w:lineRule="auto"/>
+        <w:rPr>
+          <w:rFonts w:ascii="Times New Roman" w:eastAsia="Times New Roman" w:hAnsi="Times New Roman" w:cs="Times New Roman"/>
           <w:i/>
-          <w:color w:val="000000"/>
-          <w:sz w:val="20"/>
-          <w:szCs w:val="20"/>
-        </w:rPr>
-        <w:t>Parallel</w:t>
-      </w:r>
+          <w:sz w:val="20"/>
+          <w:szCs w:val="20"/>
+        </w:rPr>
+      </w:pPr>
     </w:p>
     <w:p>
       <w:pPr>
@@ -2568,6 +4465,7 @@
           <w:sz w:val="20"/>
           <w:szCs w:val="20"/>
         </w:rPr>
+        <w:lastRenderedPageBreak/>
         <w:t>Comparison</w:t>
       </w:r>
     </w:p>
@@ -2611,9 +4509,9 @@
 <file path=word/numbering.xml><?xml version="1.0" encoding="utf-8"?>
 <w:numbering xmlns:wpc="http://schemas.microsoft.com/office/word/2010/wordprocessingCanvas" xmlns:cx="http://schemas.microsoft.com/office/drawing/2014/chartex" xmlns:cx1="http://schemas.microsoft.com/office/drawing/2015/9/8/chartex" xmlns:cx2="http://schemas.microsoft.com/office/drawing/2015/10/21/chartex" xmlns:cx3="http://schemas.microsoft.com/office/drawing/2016/5/9/chartex" xmlns:cx4="http://schemas.microsoft.com/office/drawing/2016/5/10/chartex" xmlns:cx5="http://schemas.microsoft.com/office/drawing/2016/5/11/chartex" xmlns:cx6="http://schemas.microsoft.com/office/drawing/2016/5/12/chartex" xmlns:cx7="http://schemas.microsoft.com/office/drawing/2016/5/13/chartex" xmlns:cx8="http://schemas.microsoft.com/office/drawing/2016/5/14/chartex" xmlns:mc="http://schemas.openxmlformats.org/markup-compatibility/2006" xmlns:aink="http://schemas.microsoft.com/office/drawing/2016/ink" xmlns:am3d="http://schemas.microsoft.com/office/drawing/2017/model3d" xmlns:o="urn:schemas-microsoft-com:office:office" xmlns:r="http://schemas.openxmlformats.org/officeDocument/2006/relationships" xmlns:m="http://schemas.openxmlformats.org/officeDocument/2006/math" xmlns:v="urn:schemas-microsoft-com:vml" xmlns:wp14="http://schemas.microsoft.com/office/word/2010/wordprocessingDrawing" xmlns:wp="http://schemas.openxmlformats.org/drawingml/2006/wordprocessingDrawing" xmlns:w10="urn:schemas-microsoft-com:office:word" xmlns:w="http://schemas.openxmlformats.org/wordprocessingml/2006/main" xmlns:w14="http://schemas.microsoft.com/office/word/2010/wordml" xmlns:w15="http://schemas.microsoft.com/office/word/2012/wordml" xmlns:w16cid="http://schemas.microsoft.com/office/word/2016/wordml/cid" xmlns:w16se="http://schemas.microsoft.com/office/word/2015/wordml/symex" xmlns:wpg="http://schemas.microsoft.com/office/word/2010/wordprocessingGroup" xmlns:wpi="http://schemas.microsoft.com/office/word/2010/wordprocessingInk" xmlns:wne="http://schemas.microsoft.com/office/word/2006/wordml" xmlns:wps="http://schemas.microsoft.com/office/word/2010/wordprocessingShape" mc:Ignorable="w14 w15 w16se w16cid wp14">
   <w:abstractNum w:abstractNumId="0" w15:restartNumberingAfterBreak="0">
-    <w:nsid w:val="2D606B98"/>
+    <w:nsid w:val="01177665"/>
     <w:multiLevelType w:val="hybridMultilevel"/>
-    <w:tmpl w:val="FD7C25C0"/>
+    <w:tmpl w:val="8A706724"/>
     <w:lvl w:ilvl="0" w:tplc="04090001">
       <w:start w:val="1"/>
       <w:numFmt w:val="bullet"/>
@@ -2723,7 +4621,301 @@
       </w:rPr>
     </w:lvl>
   </w:abstractNum>
+  <w:abstractNum w:abstractNumId="1" w15:restartNumberingAfterBreak="0">
+    <w:nsid w:val="26523F4D"/>
+    <w:multiLevelType w:val="hybridMultilevel"/>
+    <w:tmpl w:val="4CAA8B14"/>
+    <w:lvl w:ilvl="0" w:tplc="0409000F">
+      <w:start w:val="1"/>
+      <w:numFmt w:val="decimal"/>
+      <w:lvlText w:val="%1."/>
+      <w:lvlJc w:val="left"/>
+      <w:pPr>
+        <w:ind w:left="720" w:hanging="360"/>
+      </w:pPr>
+    </w:lvl>
+    <w:lvl w:ilvl="1" w:tplc="04090019" w:tentative="1">
+      <w:start w:val="1"/>
+      <w:numFmt w:val="lowerLetter"/>
+      <w:lvlText w:val="%2."/>
+      <w:lvlJc w:val="left"/>
+      <w:pPr>
+        <w:ind w:left="1440" w:hanging="360"/>
+      </w:pPr>
+    </w:lvl>
+    <w:lvl w:ilvl="2" w:tplc="0409001B" w:tentative="1">
+      <w:start w:val="1"/>
+      <w:numFmt w:val="lowerRoman"/>
+      <w:lvlText w:val="%3."/>
+      <w:lvlJc w:val="right"/>
+      <w:pPr>
+        <w:ind w:left="2160" w:hanging="180"/>
+      </w:pPr>
+    </w:lvl>
+    <w:lvl w:ilvl="3" w:tplc="0409000F" w:tentative="1">
+      <w:start w:val="1"/>
+      <w:numFmt w:val="decimal"/>
+      <w:lvlText w:val="%4."/>
+      <w:lvlJc w:val="left"/>
+      <w:pPr>
+        <w:ind w:left="2880" w:hanging="360"/>
+      </w:pPr>
+    </w:lvl>
+    <w:lvl w:ilvl="4" w:tplc="04090019" w:tentative="1">
+      <w:start w:val="1"/>
+      <w:numFmt w:val="lowerLetter"/>
+      <w:lvlText w:val="%5."/>
+      <w:lvlJc w:val="left"/>
+      <w:pPr>
+        <w:ind w:left="3600" w:hanging="360"/>
+      </w:pPr>
+    </w:lvl>
+    <w:lvl w:ilvl="5" w:tplc="0409001B" w:tentative="1">
+      <w:start w:val="1"/>
+      <w:numFmt w:val="lowerRoman"/>
+      <w:lvlText w:val="%6."/>
+      <w:lvlJc w:val="right"/>
+      <w:pPr>
+        <w:ind w:left="4320" w:hanging="180"/>
+      </w:pPr>
+    </w:lvl>
+    <w:lvl w:ilvl="6" w:tplc="0409000F" w:tentative="1">
+      <w:start w:val="1"/>
+      <w:numFmt w:val="decimal"/>
+      <w:lvlText w:val="%7."/>
+      <w:lvlJc w:val="left"/>
+      <w:pPr>
+        <w:ind w:left="5040" w:hanging="360"/>
+      </w:pPr>
+    </w:lvl>
+    <w:lvl w:ilvl="7" w:tplc="04090019" w:tentative="1">
+      <w:start w:val="1"/>
+      <w:numFmt w:val="lowerLetter"/>
+      <w:lvlText w:val="%8."/>
+      <w:lvlJc w:val="left"/>
+      <w:pPr>
+        <w:ind w:left="5760" w:hanging="360"/>
+      </w:pPr>
+    </w:lvl>
+    <w:lvl w:ilvl="8" w:tplc="0409001B" w:tentative="1">
+      <w:start w:val="1"/>
+      <w:numFmt w:val="lowerRoman"/>
+      <w:lvlText w:val="%9."/>
+      <w:lvlJc w:val="right"/>
+      <w:pPr>
+        <w:ind w:left="6480" w:hanging="180"/>
+      </w:pPr>
+    </w:lvl>
+  </w:abstractNum>
+  <w:abstractNum w:abstractNumId="2" w15:restartNumberingAfterBreak="0">
+    <w:nsid w:val="2D606B98"/>
+    <w:multiLevelType w:val="hybridMultilevel"/>
+    <w:tmpl w:val="FD7C25C0"/>
+    <w:lvl w:ilvl="0" w:tplc="04090001">
+      <w:start w:val="1"/>
+      <w:numFmt w:val="bullet"/>
+      <w:lvlText w:val=""/>
+      <w:lvlJc w:val="left"/>
+      <w:pPr>
+        <w:ind w:left="1080" w:hanging="360"/>
+      </w:pPr>
+      <w:rPr>
+        <w:rFonts w:ascii="Symbol" w:hAnsi="Symbol" w:hint="default"/>
+      </w:rPr>
+    </w:lvl>
+    <w:lvl w:ilvl="1" w:tplc="04090003" w:tentative="1">
+      <w:start w:val="1"/>
+      <w:numFmt w:val="bullet"/>
+      <w:lvlText w:val="o"/>
+      <w:lvlJc w:val="left"/>
+      <w:pPr>
+        <w:ind w:left="1800" w:hanging="360"/>
+      </w:pPr>
+      <w:rPr>
+        <w:rFonts w:ascii="Courier New" w:hAnsi="Courier New" w:cs="Courier New" w:hint="default"/>
+      </w:rPr>
+    </w:lvl>
+    <w:lvl w:ilvl="2" w:tplc="04090005" w:tentative="1">
+      <w:start w:val="1"/>
+      <w:numFmt w:val="bullet"/>
+      <w:lvlText w:val=""/>
+      <w:lvlJc w:val="left"/>
+      <w:pPr>
+        <w:ind w:left="2520" w:hanging="360"/>
+      </w:pPr>
+      <w:rPr>
+        <w:rFonts w:ascii="Wingdings" w:hAnsi="Wingdings" w:hint="default"/>
+      </w:rPr>
+    </w:lvl>
+    <w:lvl w:ilvl="3" w:tplc="04090001" w:tentative="1">
+      <w:start w:val="1"/>
+      <w:numFmt w:val="bullet"/>
+      <w:lvlText w:val=""/>
+      <w:lvlJc w:val="left"/>
+      <w:pPr>
+        <w:ind w:left="3240" w:hanging="360"/>
+      </w:pPr>
+      <w:rPr>
+        <w:rFonts w:ascii="Symbol" w:hAnsi="Symbol" w:hint="default"/>
+      </w:rPr>
+    </w:lvl>
+    <w:lvl w:ilvl="4" w:tplc="04090003" w:tentative="1">
+      <w:start w:val="1"/>
+      <w:numFmt w:val="bullet"/>
+      <w:lvlText w:val="o"/>
+      <w:lvlJc w:val="left"/>
+      <w:pPr>
+        <w:ind w:left="3960" w:hanging="360"/>
+      </w:pPr>
+      <w:rPr>
+        <w:rFonts w:ascii="Courier New" w:hAnsi="Courier New" w:cs="Courier New" w:hint="default"/>
+      </w:rPr>
+    </w:lvl>
+    <w:lvl w:ilvl="5" w:tplc="04090005" w:tentative="1">
+      <w:start w:val="1"/>
+      <w:numFmt w:val="bullet"/>
+      <w:lvlText w:val=""/>
+      <w:lvlJc w:val="left"/>
+      <w:pPr>
+        <w:ind w:left="4680" w:hanging="360"/>
+      </w:pPr>
+      <w:rPr>
+        <w:rFonts w:ascii="Wingdings" w:hAnsi="Wingdings" w:hint="default"/>
+      </w:rPr>
+    </w:lvl>
+    <w:lvl w:ilvl="6" w:tplc="04090001" w:tentative="1">
+      <w:start w:val="1"/>
+      <w:numFmt w:val="bullet"/>
+      <w:lvlText w:val=""/>
+      <w:lvlJc w:val="left"/>
+      <w:pPr>
+        <w:ind w:left="5400" w:hanging="360"/>
+      </w:pPr>
+      <w:rPr>
+        <w:rFonts w:ascii="Symbol" w:hAnsi="Symbol" w:hint="default"/>
+      </w:rPr>
+    </w:lvl>
+    <w:lvl w:ilvl="7" w:tplc="04090003" w:tentative="1">
+      <w:start w:val="1"/>
+      <w:numFmt w:val="bullet"/>
+      <w:lvlText w:val="o"/>
+      <w:lvlJc w:val="left"/>
+      <w:pPr>
+        <w:ind w:left="6120" w:hanging="360"/>
+      </w:pPr>
+      <w:rPr>
+        <w:rFonts w:ascii="Courier New" w:hAnsi="Courier New" w:cs="Courier New" w:hint="default"/>
+      </w:rPr>
+    </w:lvl>
+    <w:lvl w:ilvl="8" w:tplc="04090005" w:tentative="1">
+      <w:start w:val="1"/>
+      <w:numFmt w:val="bullet"/>
+      <w:lvlText w:val=""/>
+      <w:lvlJc w:val="left"/>
+      <w:pPr>
+        <w:ind w:left="6840" w:hanging="360"/>
+      </w:pPr>
+      <w:rPr>
+        <w:rFonts w:ascii="Wingdings" w:hAnsi="Wingdings" w:hint="default"/>
+      </w:rPr>
+    </w:lvl>
+  </w:abstractNum>
+  <w:abstractNum w:abstractNumId="3" w15:restartNumberingAfterBreak="0">
+    <w:nsid w:val="528D3D79"/>
+    <w:multiLevelType w:val="hybridMultilevel"/>
+    <w:tmpl w:val="1AD02440"/>
+    <w:lvl w:ilvl="0" w:tplc="0409000F">
+      <w:start w:val="1"/>
+      <w:numFmt w:val="decimal"/>
+      <w:lvlText w:val="%1."/>
+      <w:lvlJc w:val="left"/>
+      <w:pPr>
+        <w:ind w:left="720" w:hanging="360"/>
+      </w:pPr>
+    </w:lvl>
+    <w:lvl w:ilvl="1" w:tplc="04090019" w:tentative="1">
+      <w:start w:val="1"/>
+      <w:numFmt w:val="lowerLetter"/>
+      <w:lvlText w:val="%2."/>
+      <w:lvlJc w:val="left"/>
+      <w:pPr>
+        <w:ind w:left="1440" w:hanging="360"/>
+      </w:pPr>
+    </w:lvl>
+    <w:lvl w:ilvl="2" w:tplc="0409001B" w:tentative="1">
+      <w:start w:val="1"/>
+      <w:numFmt w:val="lowerRoman"/>
+      <w:lvlText w:val="%3."/>
+      <w:lvlJc w:val="right"/>
+      <w:pPr>
+        <w:ind w:left="2160" w:hanging="180"/>
+      </w:pPr>
+    </w:lvl>
+    <w:lvl w:ilvl="3" w:tplc="0409000F" w:tentative="1">
+      <w:start w:val="1"/>
+      <w:numFmt w:val="decimal"/>
+      <w:lvlText w:val="%4."/>
+      <w:lvlJc w:val="left"/>
+      <w:pPr>
+        <w:ind w:left="2880" w:hanging="360"/>
+      </w:pPr>
+    </w:lvl>
+    <w:lvl w:ilvl="4" w:tplc="04090019" w:tentative="1">
+      <w:start w:val="1"/>
+      <w:numFmt w:val="lowerLetter"/>
+      <w:lvlText w:val="%5."/>
+      <w:lvlJc w:val="left"/>
+      <w:pPr>
+        <w:ind w:left="3600" w:hanging="360"/>
+      </w:pPr>
+    </w:lvl>
+    <w:lvl w:ilvl="5" w:tplc="0409001B" w:tentative="1">
+      <w:start w:val="1"/>
+      <w:numFmt w:val="lowerRoman"/>
+      <w:lvlText w:val="%6."/>
+      <w:lvlJc w:val="right"/>
+      <w:pPr>
+        <w:ind w:left="4320" w:hanging="180"/>
+      </w:pPr>
+    </w:lvl>
+    <w:lvl w:ilvl="6" w:tplc="0409000F" w:tentative="1">
+      <w:start w:val="1"/>
+      <w:numFmt w:val="decimal"/>
+      <w:lvlText w:val="%7."/>
+      <w:lvlJc w:val="left"/>
+      <w:pPr>
+        <w:ind w:left="5040" w:hanging="360"/>
+      </w:pPr>
+    </w:lvl>
+    <w:lvl w:ilvl="7" w:tplc="04090019" w:tentative="1">
+      <w:start w:val="1"/>
+      <w:numFmt w:val="lowerLetter"/>
+      <w:lvlText w:val="%8."/>
+      <w:lvlJc w:val="left"/>
+      <w:pPr>
+        <w:ind w:left="5760" w:hanging="360"/>
+      </w:pPr>
+    </w:lvl>
+    <w:lvl w:ilvl="8" w:tplc="0409001B" w:tentative="1">
+      <w:start w:val="1"/>
+      <w:numFmt w:val="lowerRoman"/>
+      <w:lvlText w:val="%9."/>
+      <w:lvlJc w:val="right"/>
+      <w:pPr>
+        <w:ind w:left="6480" w:hanging="180"/>
+      </w:pPr>
+    </w:lvl>
+  </w:abstractNum>
   <w:num w:numId="1">
+    <w:abstractNumId w:val="2"/>
+  </w:num>
+  <w:num w:numId="2">
+    <w:abstractNumId w:val="3"/>
+  </w:num>
+  <w:num w:numId="3">
+    <w:abstractNumId w:val="1"/>
+  </w:num>
+  <w:num w:numId="4">
     <w:abstractNumId w:val="0"/>
   </w:num>
 </w:numbering>
@@ -3191,6 +5383,104 @@
       <w:contextualSpacing/>
     </w:pPr>
   </w:style>
+  <w:style w:type="paragraph" w:styleId="Subtitle">
+    <w:name w:val="Subtitle"/>
+    <w:basedOn w:val="Normal"/>
+    <w:next w:val="Normal"/>
+    <w:link w:val="SubtitleChar"/>
+    <w:uiPriority w:val="11"/>
+    <w:qFormat/>
+    <w:rsid w:val="0052315B"/>
+    <w:pPr>
+      <w:numPr>
+        <w:ilvl w:val="1"/>
+      </w:numPr>
+    </w:pPr>
+    <w:rPr>
+      <w:rFonts w:eastAsiaTheme="minorEastAsia"/>
+      <w:color w:val="5A5A5A" w:themeColor="text1" w:themeTint="A5"/>
+      <w:spacing w:val="15"/>
+    </w:rPr>
+  </w:style>
+  <w:style w:type="character" w:customStyle="1" w:styleId="SubtitleChar">
+    <w:name w:val="Subtitle Char"/>
+    <w:basedOn w:val="DefaultParagraphFont"/>
+    <w:link w:val="Subtitle"/>
+    <w:uiPriority w:val="11"/>
+    <w:rsid w:val="0052315B"/>
+    <w:rPr>
+      <w:rFonts w:eastAsiaTheme="minorEastAsia"/>
+      <w:color w:val="5A5A5A" w:themeColor="text1" w:themeTint="A5"/>
+      <w:spacing w:val="15"/>
+    </w:rPr>
+  </w:style>
+  <w:style w:type="table" w:styleId="TableGrid">
+    <w:name w:val="Table Grid"/>
+    <w:basedOn w:val="TableNormal"/>
+    <w:uiPriority w:val="39"/>
+    <w:rsid w:val="00FF210D"/>
+    <w:pPr>
+      <w:spacing w:after="0" w:line="240" w:lineRule="auto"/>
+    </w:pPr>
+    <w:tblPr>
+      <w:tblBorders>
+        <w:top w:val="single" w:sz="4" w:space="0" w:color="auto"/>
+        <w:left w:val="single" w:sz="4" w:space="0" w:color="auto"/>
+        <w:bottom w:val="single" w:sz="4" w:space="0" w:color="auto"/>
+        <w:right w:val="single" w:sz="4" w:space="0" w:color="auto"/>
+        <w:insideH w:val="single" w:sz="4" w:space="0" w:color="auto"/>
+        <w:insideV w:val="single" w:sz="4" w:space="0" w:color="auto"/>
+      </w:tblBorders>
+    </w:tblPr>
+  </w:style>
+  <w:style w:type="paragraph" w:styleId="HTMLPreformatted">
+    <w:name w:val="HTML Preformatted"/>
+    <w:basedOn w:val="Normal"/>
+    <w:link w:val="HTMLPreformattedChar"/>
+    <w:uiPriority w:val="99"/>
+    <w:semiHidden/>
+    <w:unhideWhenUsed/>
+    <w:rsid w:val="00326AA2"/>
+    <w:pPr>
+      <w:tabs>
+        <w:tab w:val="left" w:pos="916"/>
+        <w:tab w:val="left" w:pos="1832"/>
+        <w:tab w:val="left" w:pos="2748"/>
+        <w:tab w:val="left" w:pos="3664"/>
+        <w:tab w:val="left" w:pos="4580"/>
+        <w:tab w:val="left" w:pos="5496"/>
+        <w:tab w:val="left" w:pos="6412"/>
+        <w:tab w:val="left" w:pos="7328"/>
+        <w:tab w:val="left" w:pos="8244"/>
+        <w:tab w:val="left" w:pos="9160"/>
+        <w:tab w:val="left" w:pos="10076"/>
+        <w:tab w:val="left" w:pos="10992"/>
+        <w:tab w:val="left" w:pos="11908"/>
+        <w:tab w:val="left" w:pos="12824"/>
+        <w:tab w:val="left" w:pos="13740"/>
+        <w:tab w:val="left" w:pos="14656"/>
+      </w:tabs>
+      <w:spacing w:after="0" w:line="240" w:lineRule="auto"/>
+    </w:pPr>
+    <w:rPr>
+      <w:rFonts w:ascii="Courier New" w:eastAsia="Times New Roman" w:hAnsi="Courier New" w:cs="Courier New"/>
+      <w:sz w:val="20"/>
+      <w:szCs w:val="20"/>
+    </w:rPr>
+  </w:style>
+  <w:style w:type="character" w:customStyle="1" w:styleId="HTMLPreformattedChar">
+    <w:name w:val="HTML Preformatted Char"/>
+    <w:basedOn w:val="DefaultParagraphFont"/>
+    <w:link w:val="HTMLPreformatted"/>
+    <w:uiPriority w:val="99"/>
+    <w:semiHidden/>
+    <w:rsid w:val="00326AA2"/>
+    <w:rPr>
+      <w:rFonts w:ascii="Courier New" w:eastAsia="Times New Roman" w:hAnsi="Courier New" w:cs="Courier New"/>
+      <w:sz w:val="20"/>
+      <w:szCs w:val="20"/>
+    </w:rPr>
+  </w:style>
 </w:styles>
 </file>
 

</xml_diff>

<commit_message>
Adds table of run time for serial
</commit_message>
<xml_diff>
--- a/COMARCH Final Documentation.docx
+++ b/COMARCH Final Documentation.docx
@@ -45,14 +45,25 @@
           <w:szCs w:val="20"/>
         </w:rPr>
       </w:pPr>
-      <w:r>
-        <w:rPr>
-          <w:rFonts w:ascii="Arial" w:eastAsia="Times New Roman" w:hAnsi="Arial" w:cs="Arial"/>
-          <w:color w:val="000000"/>
-          <w:sz w:val="20"/>
-          <w:szCs w:val="20"/>
-        </w:rPr>
-        <w:t xml:space="preserve">Damerau-Levenshtein is a string metric algorithm used in computer science to measure how different two string sequences, or simply their edit distance. </w:t>
+      <w:proofErr w:type="spellStart"/>
+      <w:r>
+        <w:rPr>
+          <w:rFonts w:ascii="Arial" w:eastAsia="Times New Roman" w:hAnsi="Arial" w:cs="Arial"/>
+          <w:color w:val="000000"/>
+          <w:sz w:val="20"/>
+          <w:szCs w:val="20"/>
+        </w:rPr>
+        <w:t>Damerau-Levenshtein</w:t>
+      </w:r>
+      <w:proofErr w:type="spellEnd"/>
+      <w:r>
+        <w:rPr>
+          <w:rFonts w:ascii="Arial" w:eastAsia="Times New Roman" w:hAnsi="Arial" w:cs="Arial"/>
+          <w:color w:val="000000"/>
+          <w:sz w:val="20"/>
+          <w:szCs w:val="20"/>
+        </w:rPr>
+        <w:t xml:space="preserve"> is a string metric algorithm used in computer science to measure how different two string sequences, or simply their edit distance. </w:t>
       </w:r>
       <w:r>
         <w:rPr>
@@ -123,7 +134,27 @@
           <w:sz w:val="20"/>
           <w:szCs w:val="20"/>
         </w:rPr>
-        <w:t xml:space="preserve">The definition of the Damerau-Levenshtein distance between two strings </w:t>
+        <w:t xml:space="preserve">The definition of the </w:t>
+      </w:r>
+      <w:proofErr w:type="spellStart"/>
+      <w:r>
+        <w:rPr>
+          <w:rFonts w:ascii="Arial" w:eastAsia="Times New Roman" w:hAnsi="Arial" w:cs="Arial"/>
+          <w:color w:val="000000"/>
+          <w:sz w:val="20"/>
+          <w:szCs w:val="20"/>
+        </w:rPr>
+        <w:t>Damerau-Levenshtein</w:t>
+      </w:r>
+      <w:proofErr w:type="spellEnd"/>
+      <w:r>
+        <w:rPr>
+          <w:rFonts w:ascii="Arial" w:eastAsia="Times New Roman" w:hAnsi="Arial" w:cs="Arial"/>
+          <w:color w:val="000000"/>
+          <w:sz w:val="20"/>
+          <w:szCs w:val="20"/>
+        </w:rPr>
+        <w:t xml:space="preserve"> distance between two strings </w:t>
       </w:r>
       <w:r>
         <w:rPr>
@@ -161,7 +192,18 @@
           <w:sz w:val="20"/>
           <w:szCs w:val="20"/>
         </w:rPr>
-        <w:t xml:space="preserve"> and a function d</w:t>
+        <w:t xml:space="preserve"> and a function </w:t>
+      </w:r>
+      <w:proofErr w:type="spellStart"/>
+      <w:proofErr w:type="gramStart"/>
+      <w:r>
+        <w:rPr>
+          <w:rFonts w:ascii="Arial" w:eastAsia="Times New Roman" w:hAnsi="Arial" w:cs="Arial"/>
+          <w:color w:val="000000"/>
+          <w:sz w:val="20"/>
+          <w:szCs w:val="20"/>
+        </w:rPr>
+        <w:t>d</w:t>
       </w:r>
       <w:r>
         <w:rPr>
@@ -173,15 +215,38 @@
         </w:rPr>
         <w:t>a,b</w:t>
       </w:r>
-      <w:r>
-        <w:rPr>
-          <w:rFonts w:ascii="Arial" w:eastAsia="Times New Roman" w:hAnsi="Arial" w:cs="Arial"/>
-          <w:color w:val="000000"/>
-          <w:sz w:val="20"/>
-          <w:szCs w:val="20"/>
-        </w:rPr>
-        <w:t xml:space="preserve">(i,j), whose value is a distance between the symbol prefixes </w:t>
-      </w:r>
+      <w:proofErr w:type="spellEnd"/>
+      <w:proofErr w:type="gramEnd"/>
+      <w:r>
+        <w:rPr>
+          <w:rFonts w:ascii="Arial" w:eastAsia="Times New Roman" w:hAnsi="Arial" w:cs="Arial"/>
+          <w:color w:val="000000"/>
+          <w:sz w:val="20"/>
+          <w:szCs w:val="20"/>
+        </w:rPr>
+        <w:t>(</w:t>
+      </w:r>
+      <w:proofErr w:type="spellStart"/>
+      <w:r>
+        <w:rPr>
+          <w:rFonts w:ascii="Arial" w:eastAsia="Times New Roman" w:hAnsi="Arial" w:cs="Arial"/>
+          <w:color w:val="000000"/>
+          <w:sz w:val="20"/>
+          <w:szCs w:val="20"/>
+        </w:rPr>
+        <w:t>i,j</w:t>
+      </w:r>
+      <w:proofErr w:type="spellEnd"/>
+      <w:r>
+        <w:rPr>
+          <w:rFonts w:ascii="Arial" w:eastAsia="Times New Roman" w:hAnsi="Arial" w:cs="Arial"/>
+          <w:color w:val="000000"/>
+          <w:sz w:val="20"/>
+          <w:szCs w:val="20"/>
+        </w:rPr>
+        <w:t xml:space="preserve">), whose value is a distance between the symbol prefixes </w:t>
+      </w:r>
+      <w:proofErr w:type="spellStart"/>
       <w:r>
         <w:rPr>
           <w:rFonts w:ascii="Arial" w:eastAsia="Times New Roman" w:hAnsi="Arial" w:cs="Arial"/>
@@ -190,7 +255,18 @@
           <w:sz w:val="20"/>
           <w:szCs w:val="20"/>
         </w:rPr>
-        <w:t xml:space="preserve">i </w:t>
+        <w:t>i</w:t>
+      </w:r>
+      <w:proofErr w:type="spellEnd"/>
+      <w:r>
+        <w:rPr>
+          <w:rFonts w:ascii="Arial" w:eastAsia="Times New Roman" w:hAnsi="Arial" w:cs="Arial"/>
+          <w:i/>
+          <w:color w:val="000000"/>
+          <w:sz w:val="20"/>
+          <w:szCs w:val="20"/>
+        </w:rPr>
+        <w:t xml:space="preserve"> </w:t>
       </w:r>
       <w:r>
         <w:rPr>
@@ -1620,7 +1696,27 @@
           <w:sz w:val="20"/>
           <w:szCs w:val="20"/>
         </w:rPr>
-        <w:t xml:space="preserve"> refers to the deletion operation (</w:t>
+        <w:t xml:space="preserve"> refers to the deletion o</w:t>
+      </w:r>
+      <w:proofErr w:type="spellStart"/>
+      <w:r>
+        <w:rPr>
+          <w:rFonts w:ascii="Arial" w:eastAsia="Times New Roman" w:hAnsi="Arial" w:cs="Arial"/>
+          <w:color w:val="000000"/>
+          <w:sz w:val="20"/>
+          <w:szCs w:val="20"/>
+        </w:rPr>
+        <w:t>peration</w:t>
+      </w:r>
+      <w:proofErr w:type="spellEnd"/>
+      <w:r>
+        <w:rPr>
+          <w:rFonts w:ascii="Arial" w:eastAsia="Times New Roman" w:hAnsi="Arial" w:cs="Arial"/>
+          <w:color w:val="000000"/>
+          <w:sz w:val="20"/>
+          <w:szCs w:val="20"/>
+        </w:rPr>
+        <w:t xml:space="preserve"> (</w:t>
       </w:r>
       <w:r>
         <w:rPr>
@@ -1737,6 +1833,7 @@
         </w:rPr>
         <w:t xml:space="preserve"> refers to the insertion operation (</w:t>
       </w:r>
+      <w:proofErr w:type="spellStart"/>
       <w:r>
         <w:rPr>
           <w:rFonts w:ascii="Arial" w:eastAsia="Times New Roman" w:hAnsi="Arial" w:cs="Arial"/>
@@ -1745,7 +1842,18 @@
           <w:sz w:val="20"/>
           <w:szCs w:val="20"/>
         </w:rPr>
-        <w:t>a to b</w:t>
+        <w:t>a</w:t>
+      </w:r>
+      <w:proofErr w:type="spellEnd"/>
+      <w:r>
+        <w:rPr>
+          <w:rFonts w:ascii="Arial" w:eastAsia="Times New Roman" w:hAnsi="Arial" w:cs="Arial"/>
+          <w:i/>
+          <w:color w:val="000000"/>
+          <w:sz w:val="20"/>
+          <w:szCs w:val="20"/>
+        </w:rPr>
+        <w:t xml:space="preserve"> to b</w:t>
       </w:r>
       <w:r>
         <w:rPr>
@@ -2119,34 +2227,132 @@
           <w:sz w:val="20"/>
           <w:szCs w:val="20"/>
         </w:rPr>
-        <w:t>as named after Frederick J. Damerau and Vladimir I. Levenshtein, on which the latter introduced the edit distance concept and algorithm, while the former further improved the evaluation by integrating the comparison and transposition between adjacent characters.</w:t>
-      </w:r>
-      <w:r>
-        <w:rPr>
-          <w:rFonts w:ascii="Arial" w:eastAsia="Times New Roman" w:hAnsi="Arial" w:cs="Arial"/>
-          <w:color w:val="000000"/>
-          <w:sz w:val="20"/>
-          <w:szCs w:val="20"/>
-        </w:rPr>
-        <w:t xml:space="preserve"> The improved algorithm admits all of edit operations from the former type, having in mind that the cost of a swap</w:t>
-      </w:r>
-      <w:r>
-        <w:rPr>
-          <w:rFonts w:ascii="Arial" w:eastAsia="Times New Roman" w:hAnsi="Arial" w:cs="Arial"/>
-          <w:color w:val="000000"/>
-          <w:sz w:val="20"/>
-          <w:szCs w:val="20"/>
-        </w:rPr>
-        <w:t xml:space="preserve"> will be reduced to one instead of performing both deletion and insertion. It has enabled a fast dynamic approach of solution to the problem.</w:t>
-      </w:r>
-      <w:r>
-        <w:rPr>
-          <w:rFonts w:ascii="Arial" w:eastAsia="Times New Roman" w:hAnsi="Arial" w:cs="Arial"/>
-          <w:color w:val="000000"/>
-          <w:sz w:val="20"/>
-          <w:szCs w:val="20"/>
-        </w:rPr>
-        <w:t xml:space="preserve"> Damerau thought that transposition is also one of the most common operations in human misspellings.</w:t>
+        <w:t xml:space="preserve">as named after Frederick J. </w:t>
+      </w:r>
+      <w:proofErr w:type="spellStart"/>
+      <w:r>
+        <w:rPr>
+          <w:rFonts w:ascii="Arial" w:eastAsia="Times New Roman" w:hAnsi="Arial" w:cs="Arial"/>
+          <w:color w:val="000000"/>
+          <w:sz w:val="20"/>
+          <w:szCs w:val="20"/>
+        </w:rPr>
+        <w:t>Damerau</w:t>
+      </w:r>
+      <w:proofErr w:type="spellEnd"/>
+      <w:r>
+        <w:rPr>
+          <w:rFonts w:ascii="Arial" w:eastAsia="Times New Roman" w:hAnsi="Arial" w:cs="Arial"/>
+          <w:color w:val="000000"/>
+          <w:sz w:val="20"/>
+          <w:szCs w:val="20"/>
+        </w:rPr>
+        <w:t xml:space="preserve"> and Vladimir I. </w:t>
+      </w:r>
+      <w:proofErr w:type="spellStart"/>
+      <w:r>
+        <w:rPr>
+          <w:rFonts w:ascii="Arial" w:eastAsia="Times New Roman" w:hAnsi="Arial" w:cs="Arial"/>
+          <w:color w:val="000000"/>
+          <w:sz w:val="20"/>
+          <w:szCs w:val="20"/>
+        </w:rPr>
+        <w:t>Levenshtein</w:t>
+      </w:r>
+      <w:proofErr w:type="spellEnd"/>
+      <w:r>
+        <w:rPr>
+          <w:rFonts w:ascii="Arial" w:eastAsia="Times New Roman" w:hAnsi="Arial" w:cs="Arial"/>
+          <w:color w:val="000000"/>
+          <w:sz w:val="20"/>
+          <w:szCs w:val="20"/>
+        </w:rPr>
+        <w:t>, on which the latter introduced the edit distance concept and algorithm, while the former further improved the evaluation by integrating the comparison and transposition between adjacent characters.</w:t>
+      </w:r>
+      <w:r>
+        <w:rPr>
+          <w:rFonts w:ascii="Arial" w:eastAsia="Times New Roman" w:hAnsi="Arial" w:cs="Arial"/>
+          <w:color w:val="000000"/>
+          <w:sz w:val="20"/>
+          <w:szCs w:val="20"/>
+        </w:rPr>
+        <w:t xml:space="preserve"> The improved algorithm admits </w:t>
+      </w:r>
+      <w:proofErr w:type="gramStart"/>
+      <w:r>
+        <w:rPr>
+          <w:rFonts w:ascii="Arial" w:eastAsia="Times New Roman" w:hAnsi="Arial" w:cs="Arial"/>
+          <w:color w:val="000000"/>
+          <w:sz w:val="20"/>
+          <w:szCs w:val="20"/>
+        </w:rPr>
+        <w:t>all of</w:t>
+      </w:r>
+      <w:proofErr w:type="gramEnd"/>
+      <w:r>
+        <w:rPr>
+          <w:rFonts w:ascii="Arial" w:eastAsia="Times New Roman" w:hAnsi="Arial" w:cs="Arial"/>
+          <w:color w:val="000000"/>
+          <w:sz w:val="20"/>
+          <w:szCs w:val="20"/>
+        </w:rPr>
+        <w:t xml:space="preserve"> edit operations from the former type, having in mind that the cost of a swap</w:t>
+      </w:r>
+      <w:r>
+        <w:rPr>
+          <w:rFonts w:ascii="Arial" w:eastAsia="Times New Roman" w:hAnsi="Arial" w:cs="Arial"/>
+          <w:color w:val="000000"/>
+          <w:sz w:val="20"/>
+          <w:szCs w:val="20"/>
+        </w:rPr>
+        <w:t xml:space="preserve"> will be reduced to one instead of performing both deletion and insertion. It has enabled a </w:t>
+      </w:r>
+      <w:r>
+        <w:rPr>
+          <w:rFonts w:ascii="Arial" w:eastAsia="Times New Roman" w:hAnsi="Arial" w:cs="Arial"/>
+          <w:color w:val="000000"/>
+          <w:sz w:val="20"/>
+          <w:szCs w:val="20"/>
+        </w:rPr>
+        <w:t>fast-dynamic</w:t>
+      </w:r>
+      <w:r>
+        <w:rPr>
+          <w:rFonts w:ascii="Arial" w:eastAsia="Times New Roman" w:hAnsi="Arial" w:cs="Arial"/>
+          <w:color w:val="000000"/>
+          <w:sz w:val="20"/>
+          <w:szCs w:val="20"/>
+        </w:rPr>
+        <w:t xml:space="preserve"> approach of solution to the problem.</w:t>
+      </w:r>
+      <w:r>
+        <w:rPr>
+          <w:rFonts w:ascii="Arial" w:eastAsia="Times New Roman" w:hAnsi="Arial" w:cs="Arial"/>
+          <w:color w:val="000000"/>
+          <w:sz w:val="20"/>
+          <w:szCs w:val="20"/>
+        </w:rPr>
+        <w:t xml:space="preserve"> </w:t>
+      </w:r>
+      <w:proofErr w:type="spellStart"/>
+      <w:r>
+        <w:rPr>
+          <w:rFonts w:ascii="Arial" w:eastAsia="Times New Roman" w:hAnsi="Arial" w:cs="Arial"/>
+          <w:color w:val="000000"/>
+          <w:sz w:val="20"/>
+          <w:szCs w:val="20"/>
+        </w:rPr>
+        <w:t>Damerau</w:t>
+      </w:r>
+      <w:proofErr w:type="spellEnd"/>
+      <w:r>
+        <w:rPr>
+          <w:rFonts w:ascii="Arial" w:eastAsia="Times New Roman" w:hAnsi="Arial" w:cs="Arial"/>
+          <w:color w:val="000000"/>
+          <w:sz w:val="20"/>
+          <w:szCs w:val="20"/>
+        </w:rPr>
+        <w:t xml:space="preserve"> thought that transposition is also one of the most common operations in human misspellings.</w:t>
       </w:r>
     </w:p>
     <w:p>
@@ -2208,7 +2414,47 @@
           <w:sz w:val="20"/>
           <w:szCs w:val="20"/>
         </w:rPr>
-        <w:t>, the number of errors usually do not exceed 2 as the strings involved in this processing are short. These circumstances put great impact on the difference between restricted and the real edit distance, making them almost similar. Another application is DNA sequencing and checking. Most of the time, the DNA gets edited and manipulated through insertions, deletions, substitutions and transpositions, and usually all of them occur at the same time. Damerau-Levenshtein can be used to compare strands of DNA to the target DNA to check the variation.</w:t>
+        <w:t xml:space="preserve">, the number of errors usually do not exceed 2 as the strings involved in this processing are short. These circumstances put </w:t>
+      </w:r>
+      <w:proofErr w:type="gramStart"/>
+      <w:r>
+        <w:rPr>
+          <w:rFonts w:ascii="Arial" w:eastAsia="Times New Roman" w:hAnsi="Arial" w:cs="Arial"/>
+          <w:color w:val="000000"/>
+          <w:sz w:val="20"/>
+          <w:szCs w:val="20"/>
+        </w:rPr>
+        <w:t>great impact</w:t>
+      </w:r>
+      <w:proofErr w:type="gramEnd"/>
+      <w:r>
+        <w:rPr>
+          <w:rFonts w:ascii="Arial" w:eastAsia="Times New Roman" w:hAnsi="Arial" w:cs="Arial"/>
+          <w:color w:val="000000"/>
+          <w:sz w:val="20"/>
+          <w:szCs w:val="20"/>
+        </w:rPr>
+        <w:t xml:space="preserve"> on the difference between restricted and the real edit distance, making them almost similar. Another application is DNA sequencing and checking. Most of the time, the DNA gets edited and manipulated through insertions, deletions, substitutions and transpositions, and usually all of them occur at the same time. </w:t>
+      </w:r>
+      <w:proofErr w:type="spellStart"/>
+      <w:r>
+        <w:rPr>
+          <w:rFonts w:ascii="Arial" w:eastAsia="Times New Roman" w:hAnsi="Arial" w:cs="Arial"/>
+          <w:color w:val="000000"/>
+          <w:sz w:val="20"/>
+          <w:szCs w:val="20"/>
+        </w:rPr>
+        <w:t>Damerau-Levenshtein</w:t>
+      </w:r>
+      <w:proofErr w:type="spellEnd"/>
+      <w:r>
+        <w:rPr>
+          <w:rFonts w:ascii="Arial" w:eastAsia="Times New Roman" w:hAnsi="Arial" w:cs="Arial"/>
+          <w:color w:val="000000"/>
+          <w:sz w:val="20"/>
+          <w:szCs w:val="20"/>
+        </w:rPr>
+        <w:t xml:space="preserve"> can be used to compare strands of DNA to the target DNA to check the variation.</w:t>
       </w:r>
     </w:p>
     <w:p>
@@ -2335,7 +2581,27 @@
           <w:sz w:val="20"/>
           <w:szCs w:val="20"/>
         </w:rPr>
-        <w:t xml:space="preserve">, which is why we chose this for the serial implementation of Damerau-Levenshtein. Since the language does not have </w:t>
+        <w:t xml:space="preserve">, which is why we chose this for the serial implementation of </w:t>
+      </w:r>
+      <w:proofErr w:type="spellStart"/>
+      <w:r>
+        <w:rPr>
+          <w:rFonts w:ascii="Arial" w:eastAsia="Times New Roman" w:hAnsi="Arial" w:cs="Arial"/>
+          <w:color w:val="000000"/>
+          <w:sz w:val="20"/>
+          <w:szCs w:val="20"/>
+        </w:rPr>
+        <w:t>Damerau-Levenshtein</w:t>
+      </w:r>
+      <w:proofErr w:type="spellEnd"/>
+      <w:r>
+        <w:rPr>
+          <w:rFonts w:ascii="Arial" w:eastAsia="Times New Roman" w:hAnsi="Arial" w:cs="Arial"/>
+          <w:color w:val="000000"/>
+          <w:sz w:val="20"/>
+          <w:szCs w:val="20"/>
+        </w:rPr>
+        <w:t xml:space="preserve">. Since the language does not have </w:t>
       </w:r>
       <w:r>
         <w:rPr>
@@ -2353,16 +2619,7 @@
           <w:sz w:val="20"/>
           <w:szCs w:val="20"/>
         </w:rPr>
-        <w:t xml:space="preserve">. </w:t>
-      </w:r>
-      <w:r>
-        <w:rPr>
-          <w:rFonts w:ascii="Arial" w:eastAsia="Times New Roman" w:hAnsi="Arial" w:cs="Arial"/>
-          <w:color w:val="000000"/>
-          <w:sz w:val="20"/>
-          <w:szCs w:val="20"/>
-        </w:rPr>
-        <w:t>The multi-dimension array constructed will have an equal number of columns and rows, by default if the number of columns is not assigned with a value. Each block of the list is initialized to zero thereafter.</w:t>
+        <w:t>. The multi-dimension array constructed will have an equal number of columns and rows, by default if the number of columns is not assigned with a value. Each block of the list is initialized to zero thereafter.</w:t>
       </w:r>
       <w:r>
         <w:rPr>
@@ -2416,7 +2673,27 @@
                 <w:sz w:val="20"/>
                 <w:szCs w:val="20"/>
               </w:rPr>
-              <w:t>class multidimen_array(list):</w:t>
+              <w:t xml:space="preserve">class </w:t>
+            </w:r>
+            <w:proofErr w:type="spellStart"/>
+            <w:r>
+              <w:rPr>
+                <w:rFonts w:ascii="Consolas" w:eastAsia="Times New Roman" w:hAnsi="Consolas" w:cs="Arial"/>
+                <w:color w:val="000000"/>
+                <w:sz w:val="20"/>
+                <w:szCs w:val="20"/>
+              </w:rPr>
+              <w:t>multidimen_array</w:t>
+            </w:r>
+            <w:proofErr w:type="spellEnd"/>
+            <w:r>
+              <w:rPr>
+                <w:rFonts w:ascii="Consolas" w:eastAsia="Times New Roman" w:hAnsi="Consolas" w:cs="Arial"/>
+                <w:color w:val="000000"/>
+                <w:sz w:val="20"/>
+                <w:szCs w:val="20"/>
+              </w:rPr>
+              <w:t>(list):</w:t>
             </w:r>
           </w:p>
           <w:p>
@@ -2435,7 +2712,47 @@
                 <w:sz w:val="20"/>
                 <w:szCs w:val="20"/>
               </w:rPr>
-              <w:t xml:space="preserve">    def __init__(self, rows, cols=-1, blank=None):</w:t>
+              <w:t xml:space="preserve">    def __</w:t>
+            </w:r>
+            <w:proofErr w:type="spellStart"/>
+            <w:r>
+              <w:rPr>
+                <w:rFonts w:ascii="Consolas" w:eastAsia="Times New Roman" w:hAnsi="Consolas" w:cs="Arial"/>
+                <w:color w:val="000000"/>
+                <w:sz w:val="20"/>
+                <w:szCs w:val="20"/>
+              </w:rPr>
+              <w:t>init</w:t>
+            </w:r>
+            <w:proofErr w:type="spellEnd"/>
+            <w:r>
+              <w:rPr>
+                <w:rFonts w:ascii="Consolas" w:eastAsia="Times New Roman" w:hAnsi="Consolas" w:cs="Arial"/>
+                <w:color w:val="000000"/>
+                <w:sz w:val="20"/>
+                <w:szCs w:val="20"/>
+              </w:rPr>
+              <w:t>_</w:t>
+            </w:r>
+            <w:proofErr w:type="gramStart"/>
+            <w:r>
+              <w:rPr>
+                <w:rFonts w:ascii="Consolas" w:eastAsia="Times New Roman" w:hAnsi="Consolas" w:cs="Arial"/>
+                <w:color w:val="000000"/>
+                <w:sz w:val="20"/>
+                <w:szCs w:val="20"/>
+              </w:rPr>
+              <w:t>_(</w:t>
+            </w:r>
+            <w:proofErr w:type="gramEnd"/>
+            <w:r>
+              <w:rPr>
+                <w:rFonts w:ascii="Consolas" w:eastAsia="Times New Roman" w:hAnsi="Consolas" w:cs="Arial"/>
+                <w:color w:val="000000"/>
+                <w:sz w:val="20"/>
+                <w:szCs w:val="20"/>
+              </w:rPr>
+              <w:t>self, rows, cols=-1, blank=None):</w:t>
             </w:r>
           </w:p>
           <w:p>
@@ -2502,7 +2819,27 @@
                 <w:sz w:val="20"/>
                 <w:szCs w:val="20"/>
               </w:rPr>
-              <w:t xml:space="preserve">        for x in range(0, rows + 1):</w:t>
+              <w:t xml:space="preserve">        for x in </w:t>
+            </w:r>
+            <w:proofErr w:type="gramStart"/>
+            <w:r>
+              <w:rPr>
+                <w:rFonts w:ascii="Consolas" w:eastAsia="Times New Roman" w:hAnsi="Consolas" w:cs="Arial"/>
+                <w:color w:val="000000"/>
+                <w:sz w:val="20"/>
+                <w:szCs w:val="20"/>
+              </w:rPr>
+              <w:t>range(</w:t>
+            </w:r>
+            <w:proofErr w:type="gramEnd"/>
+            <w:r>
+              <w:rPr>
+                <w:rFonts w:ascii="Consolas" w:eastAsia="Times New Roman" w:hAnsi="Consolas" w:cs="Arial"/>
+                <w:color w:val="000000"/>
+                <w:sz w:val="20"/>
+                <w:szCs w:val="20"/>
+              </w:rPr>
+              <w:t>0, rows + 1):</w:t>
             </w:r>
           </w:p>
           <w:p>
@@ -2521,7 +2858,29 @@
                 <w:sz w:val="20"/>
                 <w:szCs w:val="20"/>
               </w:rPr>
-              <w:t xml:space="preserve">            self.append(list())</w:t>
+              <w:t xml:space="preserve">            </w:t>
+            </w:r>
+            <w:proofErr w:type="spellStart"/>
+            <w:proofErr w:type="gramStart"/>
+            <w:r>
+              <w:rPr>
+                <w:rFonts w:ascii="Consolas" w:eastAsia="Times New Roman" w:hAnsi="Consolas" w:cs="Arial"/>
+                <w:color w:val="000000"/>
+                <w:sz w:val="20"/>
+                <w:szCs w:val="20"/>
+              </w:rPr>
+              <w:t>self.append</w:t>
+            </w:r>
+            <w:proofErr w:type="spellEnd"/>
+            <w:proofErr w:type="gramEnd"/>
+            <w:r>
+              <w:rPr>
+                <w:rFonts w:ascii="Consolas" w:eastAsia="Times New Roman" w:hAnsi="Consolas" w:cs="Arial"/>
+                <w:color w:val="000000"/>
+                <w:sz w:val="20"/>
+                <w:szCs w:val="20"/>
+              </w:rPr>
+              <w:t>(list())</w:t>
             </w:r>
           </w:p>
           <w:p>
@@ -2540,7 +2899,27 @@
                 <w:sz w:val="20"/>
                 <w:szCs w:val="20"/>
               </w:rPr>
-              <w:t xml:space="preserve">            for y in range(0, cols + 1):</w:t>
+              <w:t xml:space="preserve">            for y in </w:t>
+            </w:r>
+            <w:proofErr w:type="gramStart"/>
+            <w:r>
+              <w:rPr>
+                <w:rFonts w:ascii="Consolas" w:eastAsia="Times New Roman" w:hAnsi="Consolas" w:cs="Arial"/>
+                <w:color w:val="000000"/>
+                <w:sz w:val="20"/>
+                <w:szCs w:val="20"/>
+              </w:rPr>
+              <w:t>range(</w:t>
+            </w:r>
+            <w:proofErr w:type="gramEnd"/>
+            <w:r>
+              <w:rPr>
+                <w:rFonts w:ascii="Consolas" w:eastAsia="Times New Roman" w:hAnsi="Consolas" w:cs="Arial"/>
+                <w:color w:val="000000"/>
+                <w:sz w:val="20"/>
+                <w:szCs w:val="20"/>
+              </w:rPr>
+              <w:t>0, cols + 1):</w:t>
             </w:r>
           </w:p>
           <w:p>
@@ -2559,7 +2938,47 @@
                 <w:sz w:val="20"/>
                 <w:szCs w:val="20"/>
               </w:rPr>
-              <w:t xml:space="preserve">                self[x].append(blank)</w:t>
+              <w:t xml:space="preserve">                </w:t>
+            </w:r>
+            <w:proofErr w:type="spellStart"/>
+            <w:r>
+              <w:rPr>
+                <w:rFonts w:ascii="Consolas" w:eastAsia="Times New Roman" w:hAnsi="Consolas" w:cs="Arial"/>
+                <w:color w:val="000000"/>
+                <w:sz w:val="20"/>
+                <w:szCs w:val="20"/>
+              </w:rPr>
+              <w:t>self</w:t>
+            </w:r>
+            <w:proofErr w:type="spellEnd"/>
+            <w:r>
+              <w:rPr>
+                <w:rFonts w:ascii="Consolas" w:eastAsia="Times New Roman" w:hAnsi="Consolas" w:cs="Arial"/>
+                <w:color w:val="000000"/>
+                <w:sz w:val="20"/>
+                <w:szCs w:val="20"/>
+              </w:rPr>
+              <w:t>[x</w:t>
+            </w:r>
+            <w:proofErr w:type="gramStart"/>
+            <w:r>
+              <w:rPr>
+                <w:rFonts w:ascii="Consolas" w:eastAsia="Times New Roman" w:hAnsi="Consolas" w:cs="Arial"/>
+                <w:color w:val="000000"/>
+                <w:sz w:val="20"/>
+                <w:szCs w:val="20"/>
+              </w:rPr>
+              <w:t>].append</w:t>
+            </w:r>
+            <w:proofErr w:type="gramEnd"/>
+            <w:r>
+              <w:rPr>
+                <w:rFonts w:ascii="Consolas" w:eastAsia="Times New Roman" w:hAnsi="Consolas" w:cs="Arial"/>
+                <w:color w:val="000000"/>
+                <w:sz w:val="20"/>
+                <w:szCs w:val="20"/>
+              </w:rPr>
+              <w:t>(blank)</w:t>
             </w:r>
           </w:p>
           <w:p>
@@ -2588,7 +3007,29 @@
                 <w:sz w:val="20"/>
                 <w:szCs w:val="20"/>
               </w:rPr>
-              <w:t xml:space="preserve">        self.rows = rows</w:t>
+              <w:t xml:space="preserve">        </w:t>
+            </w:r>
+            <w:proofErr w:type="spellStart"/>
+            <w:proofErr w:type="gramStart"/>
+            <w:r>
+              <w:rPr>
+                <w:rFonts w:ascii="Consolas" w:eastAsia="Times New Roman" w:hAnsi="Consolas" w:cs="Arial"/>
+                <w:color w:val="000000"/>
+                <w:sz w:val="20"/>
+                <w:szCs w:val="20"/>
+              </w:rPr>
+              <w:t>self.rows</w:t>
+            </w:r>
+            <w:proofErr w:type="spellEnd"/>
+            <w:proofErr w:type="gramEnd"/>
+            <w:r>
+              <w:rPr>
+                <w:rFonts w:ascii="Consolas" w:eastAsia="Times New Roman" w:hAnsi="Consolas" w:cs="Arial"/>
+                <w:color w:val="000000"/>
+                <w:sz w:val="20"/>
+                <w:szCs w:val="20"/>
+              </w:rPr>
+              <w:t xml:space="preserve"> = rows</w:t>
             </w:r>
           </w:p>
           <w:p>
@@ -2607,7 +3048,29 @@
                 <w:sz w:val="20"/>
                 <w:szCs w:val="20"/>
               </w:rPr>
-              <w:t xml:space="preserve">        self.cols = cols</w:t>
+              <w:t xml:space="preserve">        </w:t>
+            </w:r>
+            <w:proofErr w:type="spellStart"/>
+            <w:proofErr w:type="gramStart"/>
+            <w:r>
+              <w:rPr>
+                <w:rFonts w:ascii="Consolas" w:eastAsia="Times New Roman" w:hAnsi="Consolas" w:cs="Arial"/>
+                <w:color w:val="000000"/>
+                <w:sz w:val="20"/>
+                <w:szCs w:val="20"/>
+              </w:rPr>
+              <w:t>self.cols</w:t>
+            </w:r>
+            <w:proofErr w:type="spellEnd"/>
+            <w:proofErr w:type="gramEnd"/>
+            <w:r>
+              <w:rPr>
+                <w:rFonts w:ascii="Consolas" w:eastAsia="Times New Roman" w:hAnsi="Consolas" w:cs="Arial"/>
+                <w:color w:val="000000"/>
+                <w:sz w:val="20"/>
+                <w:szCs w:val="20"/>
+              </w:rPr>
+              <w:t xml:space="preserve"> = cols</w:t>
             </w:r>
           </w:p>
         </w:tc>
@@ -2791,7 +3254,27 @@
                 <w:sz w:val="20"/>
                 <w:szCs w:val="20"/>
               </w:rPr>
-              <w:t>def getAlphabet(words):</w:t>
+              <w:t xml:space="preserve">def </w:t>
+            </w:r>
+            <w:proofErr w:type="spellStart"/>
+            <w:r>
+              <w:rPr>
+                <w:rFonts w:ascii="Consolas" w:eastAsia="Times New Roman" w:hAnsi="Consolas" w:cs="Arial"/>
+                <w:color w:val="000000"/>
+                <w:sz w:val="20"/>
+                <w:szCs w:val="20"/>
+              </w:rPr>
+              <w:t>getAlphabet</w:t>
+            </w:r>
+            <w:proofErr w:type="spellEnd"/>
+            <w:r>
+              <w:rPr>
+                <w:rFonts w:ascii="Consolas" w:eastAsia="Times New Roman" w:hAnsi="Consolas" w:cs="Arial"/>
+                <w:color w:val="000000"/>
+                <w:sz w:val="20"/>
+                <w:szCs w:val="20"/>
+              </w:rPr>
+              <w:t>(words):</w:t>
             </w:r>
           </w:p>
           <w:p>
@@ -2839,7 +3322,27 @@
                 <w:sz w:val="20"/>
                 <w:szCs w:val="20"/>
               </w:rPr>
-              <w:t xml:space="preserve">    i = 0</w:t>
+              <w:t xml:space="preserve">    </w:t>
+            </w:r>
+            <w:proofErr w:type="spellStart"/>
+            <w:r>
+              <w:rPr>
+                <w:rFonts w:ascii="Consolas" w:eastAsia="Times New Roman" w:hAnsi="Consolas" w:cs="Arial"/>
+                <w:color w:val="000000"/>
+                <w:sz w:val="20"/>
+                <w:szCs w:val="20"/>
+              </w:rPr>
+              <w:t>i</w:t>
+            </w:r>
+            <w:proofErr w:type="spellEnd"/>
+            <w:r>
+              <w:rPr>
+                <w:rFonts w:ascii="Consolas" w:eastAsia="Times New Roman" w:hAnsi="Consolas" w:cs="Arial"/>
+                <w:color w:val="000000"/>
+                <w:sz w:val="20"/>
+                <w:szCs w:val="20"/>
+              </w:rPr>
+              <w:t xml:space="preserve"> = 0</w:t>
             </w:r>
           </w:p>
           <w:p>
@@ -2858,7 +3361,27 @@
                 <w:sz w:val="20"/>
                 <w:szCs w:val="20"/>
               </w:rPr>
-              <w:t xml:space="preserve">    for wordList in words:</w:t>
+              <w:t xml:space="preserve">    for </w:t>
+            </w:r>
+            <w:proofErr w:type="spellStart"/>
+            <w:r>
+              <w:rPr>
+                <w:rFonts w:ascii="Consolas" w:eastAsia="Times New Roman" w:hAnsi="Consolas" w:cs="Arial"/>
+                <w:color w:val="000000"/>
+                <w:sz w:val="20"/>
+                <w:szCs w:val="20"/>
+              </w:rPr>
+              <w:t>wordList</w:t>
+            </w:r>
+            <w:proofErr w:type="spellEnd"/>
+            <w:r>
+              <w:rPr>
+                <w:rFonts w:ascii="Consolas" w:eastAsia="Times New Roman" w:hAnsi="Consolas" w:cs="Arial"/>
+                <w:color w:val="000000"/>
+                <w:sz w:val="20"/>
+                <w:szCs w:val="20"/>
+              </w:rPr>
+              <w:t xml:space="preserve"> in words:</w:t>
             </w:r>
           </w:p>
           <w:p>
@@ -2877,7 +3400,27 @@
                 <w:sz w:val="20"/>
                 <w:szCs w:val="20"/>
               </w:rPr>
-              <w:t xml:space="preserve">        for word in wordList:</w:t>
+              <w:t xml:space="preserve">        for word in </w:t>
+            </w:r>
+            <w:proofErr w:type="spellStart"/>
+            <w:r>
+              <w:rPr>
+                <w:rFonts w:ascii="Consolas" w:eastAsia="Times New Roman" w:hAnsi="Consolas" w:cs="Arial"/>
+                <w:color w:val="000000"/>
+                <w:sz w:val="20"/>
+                <w:szCs w:val="20"/>
+              </w:rPr>
+              <w:t>wordList</w:t>
+            </w:r>
+            <w:proofErr w:type="spellEnd"/>
+            <w:r>
+              <w:rPr>
+                <w:rFonts w:ascii="Consolas" w:eastAsia="Times New Roman" w:hAnsi="Consolas" w:cs="Arial"/>
+                <w:color w:val="000000"/>
+                <w:sz w:val="20"/>
+                <w:szCs w:val="20"/>
+              </w:rPr>
+              <w:t>:</w:t>
             </w:r>
           </w:p>
           <w:p>
@@ -2915,8 +3458,19 @@
                 <w:sz w:val="20"/>
                 <w:szCs w:val="20"/>
               </w:rPr>
-              <w:t xml:space="preserve">                alphabet[word] = i</w:t>
-            </w:r>
+              <w:t xml:space="preserve">                alphabet[word] = </w:t>
+            </w:r>
+            <w:proofErr w:type="spellStart"/>
+            <w:r>
+              <w:rPr>
+                <w:rFonts w:ascii="Consolas" w:eastAsia="Times New Roman" w:hAnsi="Consolas" w:cs="Arial"/>
+                <w:color w:val="000000"/>
+                <w:sz w:val="20"/>
+                <w:szCs w:val="20"/>
+              </w:rPr>
+              <w:t>i</w:t>
+            </w:r>
+            <w:proofErr w:type="spellEnd"/>
           </w:p>
           <w:p>
             <w:pPr>
@@ -2934,7 +3488,47 @@
                 <w:sz w:val="20"/>
                 <w:szCs w:val="20"/>
               </w:rPr>
-              <w:t xml:space="preserve">                i = i + 1</w:t>
+              <w:t xml:space="preserve">                </w:t>
+            </w:r>
+            <w:proofErr w:type="spellStart"/>
+            <w:r>
+              <w:rPr>
+                <w:rFonts w:ascii="Consolas" w:eastAsia="Times New Roman" w:hAnsi="Consolas" w:cs="Arial"/>
+                <w:color w:val="000000"/>
+                <w:sz w:val="20"/>
+                <w:szCs w:val="20"/>
+              </w:rPr>
+              <w:t>i</w:t>
+            </w:r>
+            <w:proofErr w:type="spellEnd"/>
+            <w:r>
+              <w:rPr>
+                <w:rFonts w:ascii="Consolas" w:eastAsia="Times New Roman" w:hAnsi="Consolas" w:cs="Arial"/>
+                <w:color w:val="000000"/>
+                <w:sz w:val="20"/>
+                <w:szCs w:val="20"/>
+              </w:rPr>
+              <w:t xml:space="preserve"> = </w:t>
+            </w:r>
+            <w:proofErr w:type="spellStart"/>
+            <w:r>
+              <w:rPr>
+                <w:rFonts w:ascii="Consolas" w:eastAsia="Times New Roman" w:hAnsi="Consolas" w:cs="Arial"/>
+                <w:color w:val="000000"/>
+                <w:sz w:val="20"/>
+                <w:szCs w:val="20"/>
+              </w:rPr>
+              <w:t>i</w:t>
+            </w:r>
+            <w:proofErr w:type="spellEnd"/>
+            <w:r>
+              <w:rPr>
+                <w:rFonts w:ascii="Consolas" w:eastAsia="Times New Roman" w:hAnsi="Consolas" w:cs="Arial"/>
+                <w:color w:val="000000"/>
+                <w:sz w:val="20"/>
+                <w:szCs w:val="20"/>
+              </w:rPr>
+              <w:t xml:space="preserve"> + 1</w:t>
             </w:r>
           </w:p>
           <w:p>
@@ -3049,8 +3643,29 @@
           <w:sz w:val="20"/>
           <w:szCs w:val="20"/>
         </w:rPr>
-        <w:t xml:space="preserve">An array that will be used as the holder of the Damerau-Levenshtein edit distance between the first </w:t>
-      </w:r>
+        <w:t xml:space="preserve">An array that will be used as the holder of the </w:t>
+      </w:r>
+      <w:proofErr w:type="spellStart"/>
+      <w:r>
+        <w:rPr>
+          <w:rFonts w:ascii="Arial" w:eastAsia="Times New Roman" w:hAnsi="Arial" w:cs="Arial"/>
+          <w:color w:val="000000"/>
+          <w:sz w:val="20"/>
+          <w:szCs w:val="20"/>
+        </w:rPr>
+        <w:t>Damerau-Levenshtein</w:t>
+      </w:r>
+      <w:proofErr w:type="spellEnd"/>
+      <w:r>
+        <w:rPr>
+          <w:rFonts w:ascii="Arial" w:eastAsia="Times New Roman" w:hAnsi="Arial" w:cs="Arial"/>
+          <w:color w:val="000000"/>
+          <w:sz w:val="20"/>
+          <w:szCs w:val="20"/>
+        </w:rPr>
+        <w:t xml:space="preserve"> edit distance between the first </w:t>
+      </w:r>
+      <w:proofErr w:type="spellStart"/>
       <w:r>
         <w:rPr>
           <w:rFonts w:ascii="Arial" w:eastAsia="Times New Roman" w:hAnsi="Arial" w:cs="Arial"/>
@@ -3061,6 +3676,7 @@
         </w:rPr>
         <w:t>i</w:t>
       </w:r>
+      <w:proofErr w:type="spellEnd"/>
       <w:r>
         <w:rPr>
           <w:rFonts w:ascii="Arial" w:eastAsia="Times New Roman" w:hAnsi="Arial" w:cs="Arial"/>
@@ -3124,14 +3740,65 @@
                 <w:szCs w:val="20"/>
               </w:rPr>
             </w:pPr>
-            <w:r>
-              <w:rPr>
-                <w:rFonts w:ascii="Consolas" w:eastAsia="Times New Roman" w:hAnsi="Consolas" w:cs="Arial"/>
-                <w:color w:val="000000"/>
-                <w:sz w:val="20"/>
-                <w:szCs w:val="20"/>
-              </w:rPr>
-              <w:t xml:space="preserve">maxDist = len(a) + len(b) + 1           </w:t>
+            <w:proofErr w:type="spellStart"/>
+            <w:r>
+              <w:rPr>
+                <w:rFonts w:ascii="Consolas" w:eastAsia="Times New Roman" w:hAnsi="Consolas" w:cs="Arial"/>
+                <w:color w:val="000000"/>
+                <w:sz w:val="20"/>
+                <w:szCs w:val="20"/>
+              </w:rPr>
+              <w:t>maxDist</w:t>
+            </w:r>
+            <w:proofErr w:type="spellEnd"/>
+            <w:r>
+              <w:rPr>
+                <w:rFonts w:ascii="Consolas" w:eastAsia="Times New Roman" w:hAnsi="Consolas" w:cs="Arial"/>
+                <w:color w:val="000000"/>
+                <w:sz w:val="20"/>
+                <w:szCs w:val="20"/>
+              </w:rPr>
+              <w:t xml:space="preserve"> = </w:t>
+            </w:r>
+            <w:proofErr w:type="spellStart"/>
+            <w:r>
+              <w:rPr>
+                <w:rFonts w:ascii="Consolas" w:eastAsia="Times New Roman" w:hAnsi="Consolas" w:cs="Arial"/>
+                <w:color w:val="000000"/>
+                <w:sz w:val="20"/>
+                <w:szCs w:val="20"/>
+              </w:rPr>
+              <w:t>len</w:t>
+            </w:r>
+            <w:proofErr w:type="spellEnd"/>
+            <w:r>
+              <w:rPr>
+                <w:rFonts w:ascii="Consolas" w:eastAsia="Times New Roman" w:hAnsi="Consolas" w:cs="Arial"/>
+                <w:color w:val="000000"/>
+                <w:sz w:val="20"/>
+                <w:szCs w:val="20"/>
+              </w:rPr>
+              <w:t xml:space="preserve">(a) + </w:t>
+            </w:r>
+            <w:proofErr w:type="spellStart"/>
+            <w:r>
+              <w:rPr>
+                <w:rFonts w:ascii="Consolas" w:eastAsia="Times New Roman" w:hAnsi="Consolas" w:cs="Arial"/>
+                <w:color w:val="000000"/>
+                <w:sz w:val="20"/>
+                <w:szCs w:val="20"/>
+              </w:rPr>
+              <w:t>len</w:t>
+            </w:r>
+            <w:proofErr w:type="spellEnd"/>
+            <w:r>
+              <w:rPr>
+                <w:rFonts w:ascii="Consolas" w:eastAsia="Times New Roman" w:hAnsi="Consolas" w:cs="Arial"/>
+                <w:color w:val="000000"/>
+                <w:sz w:val="20"/>
+                <w:szCs w:val="20"/>
+              </w:rPr>
+              <w:t xml:space="preserve">(b) + 1           </w:t>
             </w:r>
           </w:p>
           <w:p>
@@ -3197,7 +3864,67 @@
                 <w:sz w:val="20"/>
                 <w:szCs w:val="20"/>
               </w:rPr>
-              <w:t xml:space="preserve">h = multidimen_array(len(a) + 1, len(b) + 1, 0)    </w:t>
+              <w:t xml:space="preserve">h = </w:t>
+            </w:r>
+            <w:proofErr w:type="spellStart"/>
+            <w:r>
+              <w:rPr>
+                <w:rFonts w:ascii="Consolas" w:eastAsia="Times New Roman" w:hAnsi="Consolas" w:cs="Arial"/>
+                <w:color w:val="000000"/>
+                <w:sz w:val="20"/>
+                <w:szCs w:val="20"/>
+              </w:rPr>
+              <w:t>multidimen_array</w:t>
+            </w:r>
+            <w:proofErr w:type="spellEnd"/>
+            <w:r>
+              <w:rPr>
+                <w:rFonts w:ascii="Consolas" w:eastAsia="Times New Roman" w:hAnsi="Consolas" w:cs="Arial"/>
+                <w:color w:val="000000"/>
+                <w:sz w:val="20"/>
+                <w:szCs w:val="20"/>
+              </w:rPr>
+              <w:t>(</w:t>
+            </w:r>
+            <w:proofErr w:type="spellStart"/>
+            <w:r>
+              <w:rPr>
+                <w:rFonts w:ascii="Consolas" w:eastAsia="Times New Roman" w:hAnsi="Consolas" w:cs="Arial"/>
+                <w:color w:val="000000"/>
+                <w:sz w:val="20"/>
+                <w:szCs w:val="20"/>
+              </w:rPr>
+              <w:t>len</w:t>
+            </w:r>
+            <w:proofErr w:type="spellEnd"/>
+            <w:r>
+              <w:rPr>
+                <w:rFonts w:ascii="Consolas" w:eastAsia="Times New Roman" w:hAnsi="Consolas" w:cs="Arial"/>
+                <w:color w:val="000000"/>
+                <w:sz w:val="20"/>
+                <w:szCs w:val="20"/>
+              </w:rPr>
+              <w:t xml:space="preserve">(a) + 1, </w:t>
+            </w:r>
+            <w:proofErr w:type="spellStart"/>
+            <w:r>
+              <w:rPr>
+                <w:rFonts w:ascii="Consolas" w:eastAsia="Times New Roman" w:hAnsi="Consolas" w:cs="Arial"/>
+                <w:color w:val="000000"/>
+                <w:sz w:val="20"/>
+                <w:szCs w:val="20"/>
+              </w:rPr>
+              <w:t>len</w:t>
+            </w:r>
+            <w:proofErr w:type="spellEnd"/>
+            <w:r>
+              <w:rPr>
+                <w:rFonts w:ascii="Consolas" w:eastAsia="Times New Roman" w:hAnsi="Consolas" w:cs="Arial"/>
+                <w:color w:val="000000"/>
+                <w:sz w:val="20"/>
+                <w:szCs w:val="20"/>
+              </w:rPr>
+              <w:t xml:space="preserve">(b) + 1, 0)    </w:t>
             </w:r>
           </w:p>
           <w:p>
@@ -3217,7 +3944,67 @@
                 <w:szCs w:val="20"/>
               </w:rPr>
               <w:br/>
-              <w:t>for i in range(0, len(a) + 1):</w:t>
+              <w:t xml:space="preserve">for </w:t>
+            </w:r>
+            <w:proofErr w:type="spellStart"/>
+            <w:r>
+              <w:rPr>
+                <w:rFonts w:ascii="Consolas" w:eastAsia="Times New Roman" w:hAnsi="Consolas" w:cs="Arial"/>
+                <w:color w:val="000000"/>
+                <w:sz w:val="20"/>
+                <w:szCs w:val="20"/>
+              </w:rPr>
+              <w:t>i</w:t>
+            </w:r>
+            <w:proofErr w:type="spellEnd"/>
+            <w:r>
+              <w:rPr>
+                <w:rFonts w:ascii="Consolas" w:eastAsia="Times New Roman" w:hAnsi="Consolas" w:cs="Arial"/>
+                <w:color w:val="000000"/>
+                <w:sz w:val="20"/>
+                <w:szCs w:val="20"/>
+              </w:rPr>
+              <w:t xml:space="preserve"> in </w:t>
+            </w:r>
+            <w:proofErr w:type="gramStart"/>
+            <w:r>
+              <w:rPr>
+                <w:rFonts w:ascii="Consolas" w:eastAsia="Times New Roman" w:hAnsi="Consolas" w:cs="Arial"/>
+                <w:color w:val="000000"/>
+                <w:sz w:val="20"/>
+                <w:szCs w:val="20"/>
+              </w:rPr>
+              <w:t>range(</w:t>
+            </w:r>
+            <w:proofErr w:type="gramEnd"/>
+            <w:r>
+              <w:rPr>
+                <w:rFonts w:ascii="Consolas" w:eastAsia="Times New Roman" w:hAnsi="Consolas" w:cs="Arial"/>
+                <w:color w:val="000000"/>
+                <w:sz w:val="20"/>
+                <w:szCs w:val="20"/>
+              </w:rPr>
+              <w:t xml:space="preserve">0, </w:t>
+            </w:r>
+            <w:proofErr w:type="spellStart"/>
+            <w:r>
+              <w:rPr>
+                <w:rFonts w:ascii="Consolas" w:eastAsia="Times New Roman" w:hAnsi="Consolas" w:cs="Arial"/>
+                <w:color w:val="000000"/>
+                <w:sz w:val="20"/>
+                <w:szCs w:val="20"/>
+              </w:rPr>
+              <w:t>len</w:t>
+            </w:r>
+            <w:proofErr w:type="spellEnd"/>
+            <w:r>
+              <w:rPr>
+                <w:rFonts w:ascii="Consolas" w:eastAsia="Times New Roman" w:hAnsi="Consolas" w:cs="Arial"/>
+                <w:color w:val="000000"/>
+                <w:sz w:val="20"/>
+                <w:szCs w:val="20"/>
+              </w:rPr>
+              <w:t>(a) + 1):</w:t>
             </w:r>
             <w:r>
               <w:rPr>
@@ -3227,8 +4014,39 @@
                 <w:szCs w:val="20"/>
               </w:rPr>
               <w:br/>
-              <w:t xml:space="preserve">    h[i + 1][1] = i</w:t>
-            </w:r>
+              <w:t xml:space="preserve">    h[</w:t>
+            </w:r>
+            <w:proofErr w:type="spellStart"/>
+            <w:r>
+              <w:rPr>
+                <w:rFonts w:ascii="Consolas" w:eastAsia="Times New Roman" w:hAnsi="Consolas" w:cs="Arial"/>
+                <w:color w:val="000000"/>
+                <w:sz w:val="20"/>
+                <w:szCs w:val="20"/>
+              </w:rPr>
+              <w:t>i</w:t>
+            </w:r>
+            <w:proofErr w:type="spellEnd"/>
+            <w:r>
+              <w:rPr>
+                <w:rFonts w:ascii="Consolas" w:eastAsia="Times New Roman" w:hAnsi="Consolas" w:cs="Arial"/>
+                <w:color w:val="000000"/>
+                <w:sz w:val="20"/>
+                <w:szCs w:val="20"/>
+              </w:rPr>
+              <w:t xml:space="preserve"> + 1][1] = </w:t>
+            </w:r>
+            <w:proofErr w:type="spellStart"/>
+            <w:r>
+              <w:rPr>
+                <w:rFonts w:ascii="Consolas" w:eastAsia="Times New Roman" w:hAnsi="Consolas" w:cs="Arial"/>
+                <w:color w:val="000000"/>
+                <w:sz w:val="20"/>
+                <w:szCs w:val="20"/>
+              </w:rPr>
+              <w:t>i</w:t>
+            </w:r>
+            <w:proofErr w:type="spellEnd"/>
             <w:r>
               <w:rPr>
                 <w:rFonts w:ascii="Consolas" w:eastAsia="Times New Roman" w:hAnsi="Consolas" w:cs="Arial"/>
@@ -3237,8 +4055,39 @@
                 <w:szCs w:val="20"/>
               </w:rPr>
               <w:br/>
-              <w:t xml:space="preserve">    h[i + 1][0] = maxDist</w:t>
-            </w:r>
+              <w:t xml:space="preserve">    h[</w:t>
+            </w:r>
+            <w:proofErr w:type="spellStart"/>
+            <w:r>
+              <w:rPr>
+                <w:rFonts w:ascii="Consolas" w:eastAsia="Times New Roman" w:hAnsi="Consolas" w:cs="Arial"/>
+                <w:color w:val="000000"/>
+                <w:sz w:val="20"/>
+                <w:szCs w:val="20"/>
+              </w:rPr>
+              <w:t>i</w:t>
+            </w:r>
+            <w:proofErr w:type="spellEnd"/>
+            <w:r>
+              <w:rPr>
+                <w:rFonts w:ascii="Consolas" w:eastAsia="Times New Roman" w:hAnsi="Consolas" w:cs="Arial"/>
+                <w:color w:val="000000"/>
+                <w:sz w:val="20"/>
+                <w:szCs w:val="20"/>
+              </w:rPr>
+              <w:t xml:space="preserve"> + 1][0] = </w:t>
+            </w:r>
+            <w:proofErr w:type="spellStart"/>
+            <w:r>
+              <w:rPr>
+                <w:rFonts w:ascii="Consolas" w:eastAsia="Times New Roman" w:hAnsi="Consolas" w:cs="Arial"/>
+                <w:color w:val="000000"/>
+                <w:sz w:val="20"/>
+                <w:szCs w:val="20"/>
+              </w:rPr>
+              <w:t>maxDist</w:t>
+            </w:r>
+            <w:proofErr w:type="spellEnd"/>
             <w:r>
               <w:rPr>
                 <w:rFonts w:ascii="Consolas" w:eastAsia="Times New Roman" w:hAnsi="Consolas" w:cs="Arial"/>
@@ -3247,7 +4096,27 @@
                 <w:szCs w:val="20"/>
               </w:rPr>
               <w:br/>
-              <w:t>for j in range(0, len(b) + 1):</w:t>
+              <w:t xml:space="preserve">for j in range(0, </w:t>
+            </w:r>
+            <w:proofErr w:type="spellStart"/>
+            <w:r>
+              <w:rPr>
+                <w:rFonts w:ascii="Consolas" w:eastAsia="Times New Roman" w:hAnsi="Consolas" w:cs="Arial"/>
+                <w:color w:val="000000"/>
+                <w:sz w:val="20"/>
+                <w:szCs w:val="20"/>
+              </w:rPr>
+              <w:t>len</w:t>
+            </w:r>
+            <w:proofErr w:type="spellEnd"/>
+            <w:r>
+              <w:rPr>
+                <w:rFonts w:ascii="Consolas" w:eastAsia="Times New Roman" w:hAnsi="Consolas" w:cs="Arial"/>
+                <w:color w:val="000000"/>
+                <w:sz w:val="20"/>
+                <w:szCs w:val="20"/>
+              </w:rPr>
+              <w:t>(b) + 1):</w:t>
             </w:r>
             <w:r>
               <w:rPr>
@@ -3267,8 +4136,19 @@
                 <w:szCs w:val="20"/>
               </w:rPr>
               <w:br/>
-              <w:t xml:space="preserve">    h[0][j + 1] = maxDist</w:t>
-            </w:r>
+              <w:t xml:space="preserve">    h[0][j + 1] = </w:t>
+            </w:r>
+            <w:proofErr w:type="spellStart"/>
+            <w:r>
+              <w:rPr>
+                <w:rFonts w:ascii="Consolas" w:eastAsia="Times New Roman" w:hAnsi="Consolas" w:cs="Arial"/>
+                <w:color w:val="000000"/>
+                <w:sz w:val="20"/>
+                <w:szCs w:val="20"/>
+              </w:rPr>
+              <w:t>maxDist</w:t>
+            </w:r>
+            <w:proofErr w:type="spellEnd"/>
           </w:p>
         </w:tc>
       </w:tr>
@@ -3311,7 +4191,47 @@
           <w:sz w:val="20"/>
           <w:szCs w:val="20"/>
         </w:rPr>
-        <w:t xml:space="preserve"> In Damerau-Levenshtein, transposition is computed by looking further backwards to find the match compared to the former Levenshtein algorithm. It specifically looks for: </w:t>
+        <w:t xml:space="preserve"> In </w:t>
+      </w:r>
+      <w:proofErr w:type="spellStart"/>
+      <w:r>
+        <w:rPr>
+          <w:rFonts w:ascii="Arial" w:eastAsia="Times New Roman" w:hAnsi="Arial" w:cs="Arial"/>
+          <w:color w:val="000000"/>
+          <w:sz w:val="20"/>
+          <w:szCs w:val="20"/>
+        </w:rPr>
+        <w:t>Damerau-Levenshtein</w:t>
+      </w:r>
+      <w:proofErr w:type="spellEnd"/>
+      <w:r>
+        <w:rPr>
+          <w:rFonts w:ascii="Arial" w:eastAsia="Times New Roman" w:hAnsi="Arial" w:cs="Arial"/>
+          <w:color w:val="000000"/>
+          <w:sz w:val="20"/>
+          <w:szCs w:val="20"/>
+        </w:rPr>
+        <w:t xml:space="preserve">, transposition is computed by looking further backwards to find the match compared to the former </w:t>
+      </w:r>
+      <w:proofErr w:type="spellStart"/>
+      <w:r>
+        <w:rPr>
+          <w:rFonts w:ascii="Arial" w:eastAsia="Times New Roman" w:hAnsi="Arial" w:cs="Arial"/>
+          <w:color w:val="000000"/>
+          <w:sz w:val="20"/>
+          <w:szCs w:val="20"/>
+        </w:rPr>
+        <w:t>Levenshtein</w:t>
+      </w:r>
+      <w:proofErr w:type="spellEnd"/>
+      <w:r>
+        <w:rPr>
+          <w:rFonts w:ascii="Arial" w:eastAsia="Times New Roman" w:hAnsi="Arial" w:cs="Arial"/>
+          <w:color w:val="000000"/>
+          <w:sz w:val="20"/>
+          <w:szCs w:val="20"/>
+        </w:rPr>
+        <w:t xml:space="preserve"> algorithm. It specifically looks for: </w:t>
       </w:r>
     </w:p>
     <w:p>
@@ -3482,43 +4402,7 @@
           <w:sz w:val="20"/>
           <w:szCs w:val="20"/>
         </w:rPr>
-        <w:t xml:space="preserve">For </w:t>
-      </w:r>
-      <w:r>
-        <w:rPr>
-          <w:rFonts w:ascii="Arial" w:eastAsia="Times New Roman" w:hAnsi="Arial" w:cs="Arial"/>
-          <w:color w:val="000000"/>
-          <w:sz w:val="20"/>
-          <w:szCs w:val="20"/>
-        </w:rPr>
-        <w:t>insertion</w:t>
-      </w:r>
-      <w:r>
-        <w:rPr>
-          <w:rFonts w:ascii="Arial" w:eastAsia="Times New Roman" w:hAnsi="Arial" w:cs="Arial"/>
-          <w:color w:val="000000"/>
-          <w:sz w:val="20"/>
-          <w:szCs w:val="20"/>
-        </w:rPr>
-        <w:t xml:space="preserve">, simply count the characters between the characters that were transposed in the </w:t>
-      </w:r>
-      <w:r>
-        <w:rPr>
-          <w:rFonts w:ascii="Arial" w:eastAsia="Times New Roman" w:hAnsi="Arial" w:cs="Arial"/>
-          <w:color w:val="000000"/>
-          <w:sz w:val="20"/>
-          <w:szCs w:val="20"/>
-        </w:rPr>
-        <w:t>comparing</w:t>
-      </w:r>
-      <w:r>
-        <w:rPr>
-          <w:rFonts w:ascii="Arial" w:eastAsia="Times New Roman" w:hAnsi="Arial" w:cs="Arial"/>
-          <w:color w:val="000000"/>
-          <w:sz w:val="20"/>
-          <w:szCs w:val="20"/>
-        </w:rPr>
-        <w:t xml:space="preserve"> string.</w:t>
+        <w:t>For insertion, simply count the characters between the characters that were transposed in the comparing string.</w:t>
       </w:r>
     </w:p>
     <w:p>
@@ -3785,8 +4669,19 @@
           <w:sz w:val="20"/>
           <w:szCs w:val="20"/>
         </w:rPr>
-        <w:t xml:space="preserve"> – cost before transposition</w:t>
-      </w:r>
+        <w:t xml:space="preserve"> – cost before tra</w:t>
+      </w:r>
+      <w:proofErr w:type="spellStart"/>
+      <w:r>
+        <w:rPr>
+          <w:rFonts w:ascii="Arial" w:eastAsia="Times New Roman" w:hAnsi="Arial" w:cs="Arial"/>
+          <w:color w:val="000000"/>
+          <w:sz w:val="20"/>
+          <w:szCs w:val="20"/>
+        </w:rPr>
+        <w:t>nsposition</w:t>
+      </w:r>
+      <w:proofErr w:type="spellEnd"/>
     </w:p>
     <w:p>
       <w:pPr>
@@ -3911,8 +4806,6 @@
         </w:rPr>
         <w:t xml:space="preserve"> – distance between columns</w:t>
       </w:r>
-      <w:bookmarkStart w:id="0" w:name="_GoBack"/>
-      <w:bookmarkEnd w:id="0"/>
     </w:p>
     <w:p>
       <w:pPr>
@@ -3968,7 +4861,47 @@
                 <w:sz w:val="20"/>
                 <w:szCs w:val="20"/>
               </w:rPr>
-              <w:t>for i in range(1, len(a) + 1):</w:t>
+              <w:t xml:space="preserve">for </w:t>
+            </w:r>
+            <w:proofErr w:type="spellStart"/>
+            <w:r>
+              <w:rPr>
+                <w:rFonts w:ascii="Consolas" w:eastAsia="Times New Roman" w:hAnsi="Consolas" w:cs="Arial"/>
+                <w:color w:val="000000"/>
+                <w:sz w:val="20"/>
+                <w:szCs w:val="20"/>
+              </w:rPr>
+              <w:t>i</w:t>
+            </w:r>
+            <w:proofErr w:type="spellEnd"/>
+            <w:r>
+              <w:rPr>
+                <w:rFonts w:ascii="Consolas" w:eastAsia="Times New Roman" w:hAnsi="Consolas" w:cs="Arial"/>
+                <w:color w:val="000000"/>
+                <w:sz w:val="20"/>
+                <w:szCs w:val="20"/>
+              </w:rPr>
+              <w:t xml:space="preserve"> in range(1, </w:t>
+            </w:r>
+            <w:proofErr w:type="spellStart"/>
+            <w:r>
+              <w:rPr>
+                <w:rFonts w:ascii="Consolas" w:eastAsia="Times New Roman" w:hAnsi="Consolas" w:cs="Arial"/>
+                <w:color w:val="000000"/>
+                <w:sz w:val="20"/>
+                <w:szCs w:val="20"/>
+              </w:rPr>
+              <w:t>len</w:t>
+            </w:r>
+            <w:proofErr w:type="spellEnd"/>
+            <w:r>
+              <w:rPr>
+                <w:rFonts w:ascii="Consolas" w:eastAsia="Times New Roman" w:hAnsi="Consolas" w:cs="Arial"/>
+                <w:color w:val="000000"/>
+                <w:sz w:val="20"/>
+                <w:szCs w:val="20"/>
+              </w:rPr>
+              <w:t>(a) + 1):</w:t>
             </w:r>
             <w:r>
               <w:rPr>
@@ -3978,7 +4911,27 @@
                 <w:szCs w:val="20"/>
               </w:rPr>
               <w:br/>
-              <w:t xml:space="preserve">    db = 0</w:t>
+              <w:t xml:space="preserve">    </w:t>
+            </w:r>
+            <w:proofErr w:type="spellStart"/>
+            <w:r>
+              <w:rPr>
+                <w:rFonts w:ascii="Consolas" w:eastAsia="Times New Roman" w:hAnsi="Consolas" w:cs="Arial"/>
+                <w:color w:val="000000"/>
+                <w:sz w:val="20"/>
+                <w:szCs w:val="20"/>
+              </w:rPr>
+              <w:t>db</w:t>
+            </w:r>
+            <w:proofErr w:type="spellEnd"/>
+            <w:r>
+              <w:rPr>
+                <w:rFonts w:ascii="Consolas" w:eastAsia="Times New Roman" w:hAnsi="Consolas" w:cs="Arial"/>
+                <w:color w:val="000000"/>
+                <w:sz w:val="20"/>
+                <w:szCs w:val="20"/>
+              </w:rPr>
+              <w:t xml:space="preserve"> = 0</w:t>
             </w:r>
             <w:r>
               <w:rPr>
@@ -4042,7 +4995,27 @@
                 <w:szCs w:val="20"/>
               </w:rPr>
               <w:br/>
-              <w:t xml:space="preserve">    for j in range(1, len(b) + 1):</w:t>
+              <w:t xml:space="preserve">    for j in range(1, </w:t>
+            </w:r>
+            <w:proofErr w:type="spellStart"/>
+            <w:r>
+              <w:rPr>
+                <w:rFonts w:ascii="Consolas" w:eastAsia="Times New Roman" w:hAnsi="Consolas" w:cs="Arial"/>
+                <w:color w:val="000000"/>
+                <w:sz w:val="20"/>
+                <w:szCs w:val="20"/>
+              </w:rPr>
+              <w:t>len</w:t>
+            </w:r>
+            <w:proofErr w:type="spellEnd"/>
+            <w:r>
+              <w:rPr>
+                <w:rFonts w:ascii="Consolas" w:eastAsia="Times New Roman" w:hAnsi="Consolas" w:cs="Arial"/>
+                <w:color w:val="000000"/>
+                <w:sz w:val="20"/>
+                <w:szCs w:val="20"/>
+              </w:rPr>
+              <w:t>(b) + 1):</w:t>
             </w:r>
             <w:r>
               <w:rPr>
@@ -4080,8 +5053,19 @@
                 <w:szCs w:val="20"/>
               </w:rPr>
               <w:br/>
-              <w:t xml:space="preserve">        j1 = db</w:t>
-            </w:r>
+              <w:t xml:space="preserve">        j1 = </w:t>
+            </w:r>
+            <w:proofErr w:type="spellStart"/>
+            <w:r>
+              <w:rPr>
+                <w:rFonts w:ascii="Consolas" w:eastAsia="Times New Roman" w:hAnsi="Consolas" w:cs="Arial"/>
+                <w:color w:val="000000"/>
+                <w:sz w:val="20"/>
+                <w:szCs w:val="20"/>
+              </w:rPr>
+              <w:t>db</w:t>
+            </w:r>
+            <w:proofErr w:type="spellEnd"/>
             <w:r>
               <w:rPr>
                 <w:rFonts w:ascii="Consolas" w:eastAsia="Times New Roman" w:hAnsi="Consolas" w:cs="Arial"/>
@@ -4100,16 +5084,27 @@
                 <w:szCs w:val="20"/>
               </w:rPr>
               <w:br/>
-              <w:t xml:space="preserve">        if (a[i - 1] == b[j - 1]):</w:t>
-            </w:r>
-            <w:r>
-              <w:rPr>
-                <w:rFonts w:ascii="Consolas" w:eastAsia="Times New Roman" w:hAnsi="Consolas" w:cs="Arial"/>
-                <w:color w:val="000000"/>
-                <w:sz w:val="20"/>
-                <w:szCs w:val="20"/>
-              </w:rPr>
-              <w:t xml:space="preserve"> </w:t>
+              <w:t xml:space="preserve">        if (a[</w:t>
+            </w:r>
+            <w:proofErr w:type="spellStart"/>
+            <w:r>
+              <w:rPr>
+                <w:rFonts w:ascii="Consolas" w:eastAsia="Times New Roman" w:hAnsi="Consolas" w:cs="Arial"/>
+                <w:color w:val="000000"/>
+                <w:sz w:val="20"/>
+                <w:szCs w:val="20"/>
+              </w:rPr>
+              <w:t>i</w:t>
+            </w:r>
+            <w:proofErr w:type="spellEnd"/>
+            <w:r>
+              <w:rPr>
+                <w:rFonts w:ascii="Consolas" w:eastAsia="Times New Roman" w:hAnsi="Consolas" w:cs="Arial"/>
+                <w:color w:val="000000"/>
+                <w:sz w:val="20"/>
+                <w:szCs w:val="20"/>
+              </w:rPr>
+              <w:t xml:space="preserve"> - 1] == b[j - 1]): </w:t>
             </w:r>
             <w:r>
               <w:rPr>
@@ -4147,7 +5142,27 @@
                 <w:szCs w:val="20"/>
               </w:rPr>
               <w:br/>
-              <w:t xml:space="preserve">            db = j</w:t>
+              <w:t xml:space="preserve">            </w:t>
+            </w:r>
+            <w:proofErr w:type="spellStart"/>
+            <w:r>
+              <w:rPr>
+                <w:rFonts w:ascii="Consolas" w:eastAsia="Times New Roman" w:hAnsi="Consolas" w:cs="Arial"/>
+                <w:color w:val="000000"/>
+                <w:sz w:val="20"/>
+                <w:szCs w:val="20"/>
+              </w:rPr>
+              <w:t>db</w:t>
+            </w:r>
+            <w:proofErr w:type="spellEnd"/>
+            <w:r>
+              <w:rPr>
+                <w:rFonts w:ascii="Consolas" w:eastAsia="Times New Roman" w:hAnsi="Consolas" w:cs="Arial"/>
+                <w:color w:val="000000"/>
+                <w:sz w:val="20"/>
+                <w:szCs w:val="20"/>
+              </w:rPr>
+              <w:t xml:space="preserve"> = j</w:t>
             </w:r>
             <w:r>
               <w:rPr>
@@ -4166,7 +5181,47 @@
                 <w:szCs w:val="20"/>
               </w:rPr>
               <w:br/>
-              <w:t xml:space="preserve">            substitutionScore   = h[i][j] + cost  </w:t>
+              <w:t xml:space="preserve">            </w:t>
+            </w:r>
+            <w:proofErr w:type="spellStart"/>
+            <w:r>
+              <w:rPr>
+                <w:rFonts w:ascii="Consolas" w:eastAsia="Times New Roman" w:hAnsi="Consolas" w:cs="Arial"/>
+                <w:color w:val="000000"/>
+                <w:sz w:val="20"/>
+                <w:szCs w:val="20"/>
+              </w:rPr>
+              <w:t>substitutionScore</w:t>
+            </w:r>
+            <w:proofErr w:type="spellEnd"/>
+            <w:r>
+              <w:rPr>
+                <w:rFonts w:ascii="Consolas" w:eastAsia="Times New Roman" w:hAnsi="Consolas" w:cs="Arial"/>
+                <w:color w:val="000000"/>
+                <w:sz w:val="20"/>
+                <w:szCs w:val="20"/>
+              </w:rPr>
+              <w:t xml:space="preserve">   = h[</w:t>
+            </w:r>
+            <w:proofErr w:type="spellStart"/>
+            <w:r>
+              <w:rPr>
+                <w:rFonts w:ascii="Consolas" w:eastAsia="Times New Roman" w:hAnsi="Consolas" w:cs="Arial"/>
+                <w:color w:val="000000"/>
+                <w:sz w:val="20"/>
+                <w:szCs w:val="20"/>
+              </w:rPr>
+              <w:t>i</w:t>
+            </w:r>
+            <w:proofErr w:type="spellEnd"/>
+            <w:r>
+              <w:rPr>
+                <w:rFonts w:ascii="Consolas" w:eastAsia="Times New Roman" w:hAnsi="Consolas" w:cs="Arial"/>
+                <w:color w:val="000000"/>
+                <w:sz w:val="20"/>
+                <w:szCs w:val="20"/>
+              </w:rPr>
+              <w:t xml:space="preserve">][j] + cost  </w:t>
             </w:r>
             <w:r>
               <w:rPr>
@@ -4176,16 +5231,47 @@
                 <w:szCs w:val="20"/>
               </w:rPr>
               <w:br/>
-              <w:t xml:space="preserve">            insertionScore      = h[i + 1][j] + </w:t>
-            </w:r>
-            <w:r>
-              <w:rPr>
-                <w:rFonts w:ascii="Consolas" w:eastAsia="Times New Roman" w:hAnsi="Consolas" w:cs="Arial"/>
-                <w:color w:val="000000"/>
-                <w:sz w:val="20"/>
-                <w:szCs w:val="20"/>
-              </w:rPr>
-              <w:t>1</w:t>
+              <w:t xml:space="preserve">            </w:t>
+            </w:r>
+            <w:proofErr w:type="spellStart"/>
+            <w:r>
+              <w:rPr>
+                <w:rFonts w:ascii="Consolas" w:eastAsia="Times New Roman" w:hAnsi="Consolas" w:cs="Arial"/>
+                <w:color w:val="000000"/>
+                <w:sz w:val="20"/>
+                <w:szCs w:val="20"/>
+              </w:rPr>
+              <w:t>insertionScore</w:t>
+            </w:r>
+            <w:proofErr w:type="spellEnd"/>
+            <w:r>
+              <w:rPr>
+                <w:rFonts w:ascii="Consolas" w:eastAsia="Times New Roman" w:hAnsi="Consolas" w:cs="Arial"/>
+                <w:color w:val="000000"/>
+                <w:sz w:val="20"/>
+                <w:szCs w:val="20"/>
+              </w:rPr>
+              <w:t xml:space="preserve">      = h[</w:t>
+            </w:r>
+            <w:proofErr w:type="spellStart"/>
+            <w:r>
+              <w:rPr>
+                <w:rFonts w:ascii="Consolas" w:eastAsia="Times New Roman" w:hAnsi="Consolas" w:cs="Arial"/>
+                <w:color w:val="000000"/>
+                <w:sz w:val="20"/>
+                <w:szCs w:val="20"/>
+              </w:rPr>
+              <w:t>i</w:t>
+            </w:r>
+            <w:proofErr w:type="spellEnd"/>
+            <w:r>
+              <w:rPr>
+                <w:rFonts w:ascii="Consolas" w:eastAsia="Times New Roman" w:hAnsi="Consolas" w:cs="Arial"/>
+                <w:color w:val="000000"/>
+                <w:sz w:val="20"/>
+                <w:szCs w:val="20"/>
+              </w:rPr>
+              <w:t xml:space="preserve"> + 1][j] + 1</w:t>
             </w:r>
             <w:r>
               <w:rPr>
@@ -4195,7 +5281,47 @@
                 <w:szCs w:val="20"/>
               </w:rPr>
               <w:br/>
-              <w:t xml:space="preserve">            deletionScore       = h[i][j + 1] + 1  </w:t>
+              <w:t xml:space="preserve">            </w:t>
+            </w:r>
+            <w:proofErr w:type="spellStart"/>
+            <w:r>
+              <w:rPr>
+                <w:rFonts w:ascii="Consolas" w:eastAsia="Times New Roman" w:hAnsi="Consolas" w:cs="Arial"/>
+                <w:color w:val="000000"/>
+                <w:sz w:val="20"/>
+                <w:szCs w:val="20"/>
+              </w:rPr>
+              <w:t>deletionScore</w:t>
+            </w:r>
+            <w:proofErr w:type="spellEnd"/>
+            <w:r>
+              <w:rPr>
+                <w:rFonts w:ascii="Consolas" w:eastAsia="Times New Roman" w:hAnsi="Consolas" w:cs="Arial"/>
+                <w:color w:val="000000"/>
+                <w:sz w:val="20"/>
+                <w:szCs w:val="20"/>
+              </w:rPr>
+              <w:t xml:space="preserve">       = h[</w:t>
+            </w:r>
+            <w:proofErr w:type="spellStart"/>
+            <w:r>
+              <w:rPr>
+                <w:rFonts w:ascii="Consolas" w:eastAsia="Times New Roman" w:hAnsi="Consolas" w:cs="Arial"/>
+                <w:color w:val="000000"/>
+                <w:sz w:val="20"/>
+                <w:szCs w:val="20"/>
+              </w:rPr>
+              <w:t>i</w:t>
+            </w:r>
+            <w:proofErr w:type="spellEnd"/>
+            <w:r>
+              <w:rPr>
+                <w:rFonts w:ascii="Consolas" w:eastAsia="Times New Roman" w:hAnsi="Consolas" w:cs="Arial"/>
+                <w:color w:val="000000"/>
+                <w:sz w:val="20"/>
+                <w:szCs w:val="20"/>
+              </w:rPr>
+              <w:t xml:space="preserve">][j + 1] + 1  </w:t>
             </w:r>
           </w:p>
           <w:p>
@@ -4214,25 +5340,58 @@
                 <w:sz w:val="20"/>
                 <w:szCs w:val="20"/>
               </w:rPr>
-              <w:t xml:space="preserve">    </w:t>
-            </w:r>
-            <w:r>
-              <w:rPr>
-                <w:rFonts w:ascii="Consolas" w:eastAsia="Times New Roman" w:hAnsi="Consolas" w:cs="Arial"/>
-                <w:color w:val="000000"/>
-                <w:sz w:val="20"/>
-                <w:szCs w:val="20"/>
-              </w:rPr>
-              <w:t xml:space="preserve">        </w:t>
-            </w:r>
-            <w:r>
-              <w:rPr>
-                <w:rFonts w:ascii="Consolas" w:eastAsia="Times New Roman" w:hAnsi="Consolas" w:cs="Arial"/>
-                <w:color w:val="000000"/>
-                <w:sz w:val="20"/>
-                <w:szCs w:val="20"/>
-              </w:rPr>
-              <w:t xml:space="preserve">transpositionScore  = h[i1][j1] + (i - i1 - 1) + 1 + (j - j1 - 1) </w:t>
+              <w:t xml:space="preserve">            </w:t>
+            </w:r>
+            <w:proofErr w:type="spellStart"/>
+            <w:proofErr w:type="gramStart"/>
+            <w:r>
+              <w:rPr>
+                <w:rFonts w:ascii="Consolas" w:eastAsia="Times New Roman" w:hAnsi="Consolas" w:cs="Arial"/>
+                <w:color w:val="000000"/>
+                <w:sz w:val="20"/>
+                <w:szCs w:val="20"/>
+              </w:rPr>
+              <w:t>transpositionScore</w:t>
+            </w:r>
+            <w:proofErr w:type="spellEnd"/>
+            <w:r>
+              <w:rPr>
+                <w:rFonts w:ascii="Consolas" w:eastAsia="Times New Roman" w:hAnsi="Consolas" w:cs="Arial"/>
+                <w:color w:val="000000"/>
+                <w:sz w:val="20"/>
+                <w:szCs w:val="20"/>
+              </w:rPr>
+              <w:t xml:space="preserve">  =</w:t>
+            </w:r>
+            <w:proofErr w:type="gramEnd"/>
+            <w:r>
+              <w:rPr>
+                <w:rFonts w:ascii="Consolas" w:eastAsia="Times New Roman" w:hAnsi="Consolas" w:cs="Arial"/>
+                <w:color w:val="000000"/>
+                <w:sz w:val="20"/>
+                <w:szCs w:val="20"/>
+              </w:rPr>
+              <w:t xml:space="preserve"> h[i1][j1] + (</w:t>
+            </w:r>
+            <w:proofErr w:type="spellStart"/>
+            <w:r>
+              <w:rPr>
+                <w:rFonts w:ascii="Consolas" w:eastAsia="Times New Roman" w:hAnsi="Consolas" w:cs="Arial"/>
+                <w:color w:val="000000"/>
+                <w:sz w:val="20"/>
+                <w:szCs w:val="20"/>
+              </w:rPr>
+              <w:t>i</w:t>
+            </w:r>
+            <w:proofErr w:type="spellEnd"/>
+            <w:r>
+              <w:rPr>
+                <w:rFonts w:ascii="Consolas" w:eastAsia="Times New Roman" w:hAnsi="Consolas" w:cs="Arial"/>
+                <w:color w:val="000000"/>
+                <w:sz w:val="20"/>
+                <w:szCs w:val="20"/>
+              </w:rPr>
+              <w:t xml:space="preserve"> - i1 - 1) + 1 + (j - j1 - 1) </w:t>
             </w:r>
           </w:p>
           <w:p>
@@ -4289,7 +5448,38 @@
                 <w:szCs w:val="20"/>
               </w:rPr>
               <w:br/>
-              <w:t xml:space="preserve">            h[i + 1][j + 1] = min(</w:t>
+              <w:t xml:space="preserve">            </w:t>
+            </w:r>
+            <w:proofErr w:type="gramStart"/>
+            <w:r>
+              <w:rPr>
+                <w:rFonts w:ascii="Consolas" w:eastAsia="Times New Roman" w:hAnsi="Consolas" w:cs="Arial"/>
+                <w:color w:val="000000"/>
+                <w:sz w:val="20"/>
+                <w:szCs w:val="20"/>
+              </w:rPr>
+              <w:t>h[</w:t>
+            </w:r>
+            <w:proofErr w:type="spellStart"/>
+            <w:proofErr w:type="gramEnd"/>
+            <w:r>
+              <w:rPr>
+                <w:rFonts w:ascii="Consolas" w:eastAsia="Times New Roman" w:hAnsi="Consolas" w:cs="Arial"/>
+                <w:color w:val="000000"/>
+                <w:sz w:val="20"/>
+                <w:szCs w:val="20"/>
+              </w:rPr>
+              <w:t>i</w:t>
+            </w:r>
+            <w:proofErr w:type="spellEnd"/>
+            <w:r>
+              <w:rPr>
+                <w:rFonts w:ascii="Consolas" w:eastAsia="Times New Roman" w:hAnsi="Consolas" w:cs="Arial"/>
+                <w:color w:val="000000"/>
+                <w:sz w:val="20"/>
+                <w:szCs w:val="20"/>
+              </w:rPr>
+              <w:t xml:space="preserve"> + 1][j + 1] = min(</w:t>
             </w:r>
             <w:r>
               <w:rPr>
@@ -4299,7 +5489,27 @@
                 <w:szCs w:val="20"/>
               </w:rPr>
               <w:br/>
-              <w:t xml:space="preserve">                substitutionScore,</w:t>
+              <w:t xml:space="preserve">                </w:t>
+            </w:r>
+            <w:proofErr w:type="spellStart"/>
+            <w:r>
+              <w:rPr>
+                <w:rFonts w:ascii="Consolas" w:eastAsia="Times New Roman" w:hAnsi="Consolas" w:cs="Arial"/>
+                <w:color w:val="000000"/>
+                <w:sz w:val="20"/>
+                <w:szCs w:val="20"/>
+              </w:rPr>
+              <w:t>substitutionScore</w:t>
+            </w:r>
+            <w:proofErr w:type="spellEnd"/>
+            <w:r>
+              <w:rPr>
+                <w:rFonts w:ascii="Consolas" w:eastAsia="Times New Roman" w:hAnsi="Consolas" w:cs="Arial"/>
+                <w:color w:val="000000"/>
+                <w:sz w:val="20"/>
+                <w:szCs w:val="20"/>
+              </w:rPr>
+              <w:t>,</w:t>
             </w:r>
             <w:r>
               <w:rPr>
@@ -4309,7 +5519,27 @@
                 <w:szCs w:val="20"/>
               </w:rPr>
               <w:br/>
-              <w:t xml:space="preserve">                insertionScore,</w:t>
+              <w:t xml:space="preserve">                </w:t>
+            </w:r>
+            <w:proofErr w:type="spellStart"/>
+            <w:r>
+              <w:rPr>
+                <w:rFonts w:ascii="Consolas" w:eastAsia="Times New Roman" w:hAnsi="Consolas" w:cs="Arial"/>
+                <w:color w:val="000000"/>
+                <w:sz w:val="20"/>
+                <w:szCs w:val="20"/>
+              </w:rPr>
+              <w:t>insertionScore</w:t>
+            </w:r>
+            <w:proofErr w:type="spellEnd"/>
+            <w:r>
+              <w:rPr>
+                <w:rFonts w:ascii="Consolas" w:eastAsia="Times New Roman" w:hAnsi="Consolas" w:cs="Arial"/>
+                <w:color w:val="000000"/>
+                <w:sz w:val="20"/>
+                <w:szCs w:val="20"/>
+              </w:rPr>
+              <w:t>,</w:t>
             </w:r>
             <w:r>
               <w:rPr>
@@ -4319,7 +5549,27 @@
                 <w:szCs w:val="20"/>
               </w:rPr>
               <w:br/>
-              <w:t xml:space="preserve">                deletionScore,</w:t>
+              <w:t xml:space="preserve">                </w:t>
+            </w:r>
+            <w:proofErr w:type="spellStart"/>
+            <w:r>
+              <w:rPr>
+                <w:rFonts w:ascii="Consolas" w:eastAsia="Times New Roman" w:hAnsi="Consolas" w:cs="Arial"/>
+                <w:color w:val="000000"/>
+                <w:sz w:val="20"/>
+                <w:szCs w:val="20"/>
+              </w:rPr>
+              <w:t>deletionScore</w:t>
+            </w:r>
+            <w:proofErr w:type="spellEnd"/>
+            <w:r>
+              <w:rPr>
+                <w:rFonts w:ascii="Consolas" w:eastAsia="Times New Roman" w:hAnsi="Consolas" w:cs="Arial"/>
+                <w:color w:val="000000"/>
+                <w:sz w:val="20"/>
+                <w:szCs w:val="20"/>
+              </w:rPr>
+              <w:t>,</w:t>
             </w:r>
             <w:r>
               <w:rPr>
@@ -4329,8 +5579,19 @@
                 <w:szCs w:val="20"/>
               </w:rPr>
               <w:br/>
-              <w:t xml:space="preserve">                transpositionScore</w:t>
-            </w:r>
+              <w:t xml:space="preserve">                </w:t>
+            </w:r>
+            <w:proofErr w:type="spellStart"/>
+            <w:r>
+              <w:rPr>
+                <w:rFonts w:ascii="Consolas" w:eastAsia="Times New Roman" w:hAnsi="Consolas" w:cs="Arial"/>
+                <w:color w:val="000000"/>
+                <w:sz w:val="20"/>
+                <w:szCs w:val="20"/>
+              </w:rPr>
+              <w:t>transpositionScore</w:t>
+            </w:r>
+            <w:proofErr w:type="spellEnd"/>
             <w:r>
               <w:rPr>
                 <w:rFonts w:ascii="Consolas" w:eastAsia="Times New Roman" w:hAnsi="Consolas" w:cs="Arial"/>
@@ -4339,16 +5600,7 @@
                 <w:szCs w:val="20"/>
               </w:rPr>
               <w:br/>
-              <w:t xml:space="preserve">            )</w:t>
-            </w:r>
-            <w:r>
-              <w:rPr>
-                <w:rFonts w:ascii="Consolas" w:eastAsia="Times New Roman" w:hAnsi="Consolas" w:cs="Arial"/>
-                <w:color w:val="000000"/>
-                <w:sz w:val="20"/>
-                <w:szCs w:val="20"/>
-              </w:rPr>
-              <w:t xml:space="preserve"> </w:t>
+              <w:t xml:space="preserve">            ) </w:t>
             </w:r>
             <w:r>
               <w:rPr>
@@ -4358,8 +5610,39 @@
                 <w:szCs w:val="20"/>
               </w:rPr>
               <w:br/>
-              <w:t xml:space="preserve">    da[alphabet[a[i - 1]]] = i</w:t>
-            </w:r>
+              <w:t xml:space="preserve">    da[alphabet[a[</w:t>
+            </w:r>
+            <w:proofErr w:type="spellStart"/>
+            <w:r>
+              <w:rPr>
+                <w:rFonts w:ascii="Consolas" w:eastAsia="Times New Roman" w:hAnsi="Consolas" w:cs="Arial"/>
+                <w:color w:val="000000"/>
+                <w:sz w:val="20"/>
+                <w:szCs w:val="20"/>
+              </w:rPr>
+              <w:t>i</w:t>
+            </w:r>
+            <w:proofErr w:type="spellEnd"/>
+            <w:r>
+              <w:rPr>
+                <w:rFonts w:ascii="Consolas" w:eastAsia="Times New Roman" w:hAnsi="Consolas" w:cs="Arial"/>
+                <w:color w:val="000000"/>
+                <w:sz w:val="20"/>
+                <w:szCs w:val="20"/>
+              </w:rPr>
+              <w:t xml:space="preserve"> - 1]]] = </w:t>
+            </w:r>
+            <w:proofErr w:type="spellStart"/>
+            <w:r>
+              <w:rPr>
+                <w:rFonts w:ascii="Consolas" w:eastAsia="Times New Roman" w:hAnsi="Consolas" w:cs="Arial"/>
+                <w:color w:val="000000"/>
+                <w:sz w:val="20"/>
+                <w:szCs w:val="20"/>
+              </w:rPr>
+              <w:t>i</w:t>
+            </w:r>
+            <w:proofErr w:type="spellEnd"/>
           </w:p>
           <w:p>
             <w:pPr>
@@ -4378,7 +5661,36 @@
                 <w:szCs w:val="20"/>
               </w:rPr>
               <w:br/>
-              <w:t>return h[len(a) + 1</w:t>
+              <w:t>return h[</w:t>
+            </w:r>
+            <w:proofErr w:type="spellStart"/>
+            <w:r>
+              <w:rPr>
+                <w:rFonts w:ascii="Consolas" w:eastAsia="Times New Roman" w:hAnsi="Consolas" w:cs="Arial"/>
+                <w:color w:val="000000"/>
+                <w:sz w:val="20"/>
+                <w:szCs w:val="20"/>
+              </w:rPr>
+              <w:t>len</w:t>
+            </w:r>
+            <w:proofErr w:type="spellEnd"/>
+            <w:r>
+              <w:rPr>
+                <w:rFonts w:ascii="Consolas" w:eastAsia="Times New Roman" w:hAnsi="Consolas" w:cs="Arial"/>
+                <w:color w:val="000000"/>
+                <w:sz w:val="20"/>
+                <w:szCs w:val="20"/>
+              </w:rPr>
+              <w:t>(a) + 1</w:t>
+            </w:r>
+            <w:r>
+              <w:rPr>
+                <w:rFonts w:ascii="Consolas" w:eastAsia="Times New Roman" w:hAnsi="Consolas" w:cs="Arial"/>
+                <w:color w:val="000000"/>
+                <w:sz w:val="20"/>
+                <w:szCs w:val="20"/>
+              </w:rPr>
+              <w:t>]</w:t>
             </w:r>
           </w:p>
         </w:tc>
@@ -4453,40 +5765,909 @@
       <w:pPr>
         <w:spacing w:after="0" w:line="240" w:lineRule="auto"/>
         <w:rPr>
-          <w:rFonts w:ascii="Times New Roman" w:eastAsia="Times New Roman" w:hAnsi="Times New Roman" w:cs="Times New Roman"/>
-          <w:sz w:val="20"/>
-          <w:szCs w:val="20"/>
-        </w:rPr>
-      </w:pPr>
-      <w:r>
-        <w:rPr>
-          <w:rFonts w:ascii="Arial" w:eastAsia="Times New Roman" w:hAnsi="Arial" w:cs="Arial"/>
+          <w:rFonts w:ascii="Arial" w:eastAsia="Times New Roman" w:hAnsi="Arial" w:cs="Arial"/>
+          <w:b/>
+          <w:color w:val="000000"/>
+          <w:sz w:val="20"/>
+          <w:szCs w:val="20"/>
+        </w:rPr>
+      </w:pPr>
+      <w:r>
+        <w:rPr>
+          <w:rFonts w:ascii="Arial" w:eastAsia="Times New Roman" w:hAnsi="Arial" w:cs="Arial"/>
+          <w:b/>
           <w:color w:val="000000"/>
           <w:sz w:val="20"/>
           <w:szCs w:val="20"/>
         </w:rPr>
         <w:lastRenderedPageBreak/>
-        <w:t>Comparison</w:t>
+        <w:t xml:space="preserve">Analysis </w:t>
       </w:r>
     </w:p>
     <w:p>
       <w:pPr>
         <w:spacing w:after="0" w:line="240" w:lineRule="auto"/>
         <w:rPr>
+          <w:rFonts w:ascii="Arial" w:eastAsia="Times New Roman" w:hAnsi="Arial" w:cs="Arial"/>
+          <w:color w:val="000000"/>
+          <w:sz w:val="20"/>
+          <w:szCs w:val="20"/>
+        </w:rPr>
+      </w:pPr>
+    </w:p>
+    <w:p>
+      <w:pPr>
+        <w:spacing w:after="0" w:line="240" w:lineRule="auto"/>
+        <w:rPr>
+          <w:rFonts w:ascii="Arial" w:eastAsia="Times New Roman" w:hAnsi="Arial" w:cs="Arial"/>
+          <w:i/>
+          <w:color w:val="000000"/>
+          <w:sz w:val="20"/>
+          <w:szCs w:val="20"/>
+        </w:rPr>
+      </w:pPr>
+      <w:r>
+        <w:rPr>
+          <w:rFonts w:ascii="Arial" w:eastAsia="Times New Roman" w:hAnsi="Arial" w:cs="Arial"/>
+          <w:i/>
+          <w:color w:val="000000"/>
+          <w:sz w:val="20"/>
+          <w:szCs w:val="20"/>
+        </w:rPr>
+        <w:t xml:space="preserve">Time Consumption of Serial </w:t>
+      </w:r>
+      <w:r>
+        <w:rPr>
+          <w:rFonts w:ascii="Arial" w:eastAsia="Times New Roman" w:hAnsi="Arial" w:cs="Arial"/>
+          <w:i/>
+          <w:color w:val="000000"/>
+          <w:sz w:val="20"/>
+          <w:szCs w:val="20"/>
+        </w:rPr>
+        <w:t>Implementation of the Algorithm</w:t>
+      </w:r>
+    </w:p>
+    <w:p>
+      <w:pPr>
+        <w:spacing w:after="0" w:line="240" w:lineRule="auto"/>
+        <w:rPr>
+          <w:rFonts w:ascii="Arial" w:eastAsia="Times New Roman" w:hAnsi="Arial" w:cs="Arial"/>
+          <w:color w:val="000000"/>
+          <w:sz w:val="20"/>
+          <w:szCs w:val="20"/>
+        </w:rPr>
+      </w:pPr>
+    </w:p>
+    <w:tbl>
+      <w:tblPr>
+        <w:tblStyle w:val="TableGrid"/>
+        <w:tblW w:w="0" w:type="auto"/>
+        <w:tblLayout w:type="fixed"/>
+        <w:tblLook w:val="04A0" w:firstRow="1" w:lastRow="0" w:firstColumn="1" w:lastColumn="0" w:noHBand="0" w:noVBand="1"/>
+      </w:tblPr>
+      <w:tblGrid>
+        <w:gridCol w:w="1345"/>
+        <w:gridCol w:w="1800"/>
+        <w:gridCol w:w="2124"/>
+        <w:gridCol w:w="2106"/>
+        <w:gridCol w:w="1975"/>
+      </w:tblGrid>
+      <w:tr>
+        <w:tc>
+          <w:tcPr>
+            <w:tcW w:w="1345" w:type="dxa"/>
+          </w:tcPr>
+          <w:p>
+            <w:pPr>
+              <w:rPr>
+                <w:rFonts w:ascii="Arial" w:eastAsia="Times New Roman" w:hAnsi="Arial" w:cs="Arial"/>
+                <w:b/>
+                <w:color w:val="000000"/>
+                <w:sz w:val="20"/>
+                <w:szCs w:val="20"/>
+              </w:rPr>
+            </w:pPr>
+            <w:r>
+              <w:rPr>
+                <w:rFonts w:ascii="Arial" w:eastAsia="Times New Roman" w:hAnsi="Arial" w:cs="Arial"/>
+                <w:b/>
+                <w:color w:val="000000"/>
+                <w:sz w:val="20"/>
+                <w:szCs w:val="20"/>
+              </w:rPr>
+              <w:t>Number of Characters</w:t>
+            </w:r>
+          </w:p>
+        </w:tc>
+        <w:tc>
+          <w:tcPr>
+            <w:tcW w:w="1800" w:type="dxa"/>
+            <w:vAlign w:val="center"/>
+          </w:tcPr>
+          <w:p>
+            <w:pPr>
+              <w:jc w:val="center"/>
+              <w:rPr>
+                <w:rFonts w:ascii="Arial" w:eastAsia="Times New Roman" w:hAnsi="Arial" w:cs="Arial"/>
+                <w:b/>
+                <w:color w:val="000000"/>
+                <w:sz w:val="20"/>
+                <w:szCs w:val="20"/>
+              </w:rPr>
+            </w:pPr>
+            <w:r>
+              <w:rPr>
+                <w:rFonts w:ascii="Arial" w:eastAsia="Times New Roman" w:hAnsi="Arial" w:cs="Arial"/>
+                <w:b/>
+                <w:color w:val="000000"/>
+                <w:sz w:val="20"/>
+                <w:szCs w:val="20"/>
+              </w:rPr>
+              <w:t>Trial 1</w:t>
+            </w:r>
+          </w:p>
+        </w:tc>
+        <w:tc>
+          <w:tcPr>
+            <w:tcW w:w="2124" w:type="dxa"/>
+            <w:vAlign w:val="center"/>
+          </w:tcPr>
+          <w:p>
+            <w:pPr>
+              <w:jc w:val="center"/>
+              <w:rPr>
+                <w:rFonts w:ascii="Arial" w:eastAsia="Times New Roman" w:hAnsi="Arial" w:cs="Arial"/>
+                <w:b/>
+                <w:color w:val="000000"/>
+                <w:sz w:val="20"/>
+                <w:szCs w:val="20"/>
+              </w:rPr>
+            </w:pPr>
+            <w:r>
+              <w:rPr>
+                <w:rFonts w:ascii="Arial" w:eastAsia="Times New Roman" w:hAnsi="Arial" w:cs="Arial"/>
+                <w:b/>
+                <w:color w:val="000000"/>
+                <w:sz w:val="20"/>
+                <w:szCs w:val="20"/>
+              </w:rPr>
+              <w:t>Trial 2</w:t>
+            </w:r>
+          </w:p>
+        </w:tc>
+        <w:tc>
+          <w:tcPr>
+            <w:tcW w:w="2106" w:type="dxa"/>
+            <w:vAlign w:val="center"/>
+          </w:tcPr>
+          <w:p>
+            <w:pPr>
+              <w:jc w:val="center"/>
+              <w:rPr>
+                <w:rFonts w:ascii="Arial" w:eastAsia="Times New Roman" w:hAnsi="Arial" w:cs="Arial"/>
+                <w:b/>
+                <w:color w:val="000000"/>
+                <w:sz w:val="20"/>
+                <w:szCs w:val="20"/>
+              </w:rPr>
+            </w:pPr>
+            <w:r>
+              <w:rPr>
+                <w:rFonts w:ascii="Arial" w:eastAsia="Times New Roman" w:hAnsi="Arial" w:cs="Arial"/>
+                <w:b/>
+                <w:color w:val="000000"/>
+                <w:sz w:val="20"/>
+                <w:szCs w:val="20"/>
+              </w:rPr>
+              <w:t>Trial 3</w:t>
+            </w:r>
+          </w:p>
+        </w:tc>
+        <w:tc>
+          <w:tcPr>
+            <w:tcW w:w="1975" w:type="dxa"/>
+            <w:vAlign w:val="center"/>
+          </w:tcPr>
+          <w:p>
+            <w:pPr>
+              <w:jc w:val="center"/>
+              <w:rPr>
+                <w:rFonts w:ascii="Arial" w:eastAsia="Times New Roman" w:hAnsi="Arial" w:cs="Arial"/>
+                <w:b/>
+                <w:color w:val="000000"/>
+                <w:sz w:val="20"/>
+                <w:szCs w:val="20"/>
+              </w:rPr>
+            </w:pPr>
+            <w:r>
+              <w:rPr>
+                <w:rFonts w:ascii="Arial" w:eastAsia="Times New Roman" w:hAnsi="Arial" w:cs="Arial"/>
+                <w:b/>
+                <w:color w:val="000000"/>
+                <w:sz w:val="20"/>
+                <w:szCs w:val="20"/>
+              </w:rPr>
+              <w:t>Average Time (in secs)</w:t>
+            </w:r>
+          </w:p>
+        </w:tc>
+      </w:tr>
+      <w:tr>
+        <w:tc>
+          <w:tcPr>
+            <w:tcW w:w="1345" w:type="dxa"/>
+          </w:tcPr>
+          <w:p>
+            <w:pPr>
+              <w:rPr>
+                <w:rFonts w:ascii="Arial" w:eastAsia="Times New Roman" w:hAnsi="Arial" w:cs="Arial"/>
+                <w:color w:val="000000"/>
+                <w:sz w:val="20"/>
+                <w:szCs w:val="20"/>
+              </w:rPr>
+            </w:pPr>
+            <w:r>
+              <w:rPr>
+                <w:rFonts w:ascii="Arial" w:eastAsia="Times New Roman" w:hAnsi="Arial" w:cs="Arial"/>
+                <w:color w:val="000000"/>
+                <w:sz w:val="20"/>
+                <w:szCs w:val="20"/>
+              </w:rPr>
+              <w:t>10</w:t>
+            </w:r>
+          </w:p>
+        </w:tc>
+        <w:tc>
+          <w:tcPr>
+            <w:tcW w:w="1800" w:type="dxa"/>
+          </w:tcPr>
+          <w:p>
+            <w:pPr>
+              <w:rPr>
+                <w:rFonts w:ascii="Arial" w:eastAsia="Times New Roman" w:hAnsi="Arial" w:cs="Arial"/>
+                <w:color w:val="000000"/>
+                <w:sz w:val="20"/>
+                <w:szCs w:val="20"/>
+              </w:rPr>
+            </w:pPr>
+            <w:r>
+              <w:rPr>
+                <w:rFonts w:ascii="Arial" w:hAnsi="Arial" w:cs="Arial"/>
+                <w:color w:val="000000"/>
+                <w:sz w:val="20"/>
+                <w:szCs w:val="20"/>
+              </w:rPr>
+              <w:t>0.001999855042</w:t>
+            </w:r>
+          </w:p>
+        </w:tc>
+        <w:tc>
+          <w:tcPr>
+            <w:tcW w:w="2124" w:type="dxa"/>
+          </w:tcPr>
+          <w:p>
+            <w:pPr>
+              <w:rPr>
+                <w:rFonts w:ascii="Arial" w:eastAsia="Times New Roman" w:hAnsi="Arial" w:cs="Arial"/>
+                <w:color w:val="000000"/>
+                <w:sz w:val="20"/>
+                <w:szCs w:val="20"/>
+              </w:rPr>
+            </w:pPr>
+            <w:r>
+              <w:rPr>
+                <w:rFonts w:ascii="Arial" w:hAnsi="Arial" w:cs="Arial"/>
+                <w:color w:val="000000"/>
+                <w:sz w:val="20"/>
+                <w:szCs w:val="20"/>
+              </w:rPr>
+              <w:t>0.001000165939</w:t>
+            </w:r>
+          </w:p>
+        </w:tc>
+        <w:tc>
+          <w:tcPr>
+            <w:tcW w:w="2106" w:type="dxa"/>
+          </w:tcPr>
+          <w:p>
+            <w:pPr>
+              <w:rPr>
+                <w:rFonts w:ascii="Arial" w:eastAsia="Times New Roman" w:hAnsi="Arial" w:cs="Arial"/>
+                <w:color w:val="000000"/>
+                <w:sz w:val="20"/>
+                <w:szCs w:val="20"/>
+              </w:rPr>
+            </w:pPr>
+            <w:r>
+              <w:rPr>
+                <w:rFonts w:ascii="Arial" w:hAnsi="Arial" w:cs="Arial"/>
+                <w:color w:val="000000"/>
+                <w:sz w:val="20"/>
+                <w:szCs w:val="20"/>
+              </w:rPr>
+              <w:t>0.002000331879</w:t>
+            </w:r>
+          </w:p>
+        </w:tc>
+        <w:tc>
+          <w:tcPr>
+            <w:tcW w:w="1975" w:type="dxa"/>
+            <w:vAlign w:val="center"/>
+          </w:tcPr>
+          <w:p>
+            <w:pPr>
+              <w:jc w:val="center"/>
+              <w:rPr>
+                <w:rFonts w:ascii="Arial" w:hAnsi="Arial" w:cs="Arial"/>
+                <w:color w:val="000000"/>
+                <w:sz w:val="20"/>
+                <w:szCs w:val="20"/>
+              </w:rPr>
+            </w:pPr>
+            <w:r>
+              <w:rPr>
+                <w:rFonts w:ascii="Arial" w:hAnsi="Arial" w:cs="Arial"/>
+                <w:color w:val="000000"/>
+                <w:sz w:val="20"/>
+                <w:szCs w:val="20"/>
+              </w:rPr>
+              <w:t>0.001666784287</w:t>
+            </w:r>
+          </w:p>
+        </w:tc>
+      </w:tr>
+      <w:tr>
+        <w:tc>
+          <w:tcPr>
+            <w:tcW w:w="1345" w:type="dxa"/>
+          </w:tcPr>
+          <w:p>
+            <w:pPr>
+              <w:rPr>
+                <w:rFonts w:ascii="Arial" w:eastAsia="Times New Roman" w:hAnsi="Arial" w:cs="Arial"/>
+                <w:color w:val="000000"/>
+                <w:sz w:val="20"/>
+                <w:szCs w:val="20"/>
+              </w:rPr>
+            </w:pPr>
+            <w:r>
+              <w:rPr>
+                <w:rFonts w:ascii="Arial" w:eastAsia="Times New Roman" w:hAnsi="Arial" w:cs="Arial"/>
+                <w:color w:val="000000"/>
+                <w:sz w:val="20"/>
+                <w:szCs w:val="20"/>
+              </w:rPr>
+              <w:t>20</w:t>
+            </w:r>
+          </w:p>
+        </w:tc>
+        <w:tc>
+          <w:tcPr>
+            <w:tcW w:w="1800" w:type="dxa"/>
+          </w:tcPr>
+          <w:p>
+            <w:pPr>
+              <w:rPr>
+                <w:rFonts w:ascii="Arial" w:eastAsia="Times New Roman" w:hAnsi="Arial" w:cs="Arial"/>
+                <w:color w:val="000000"/>
+                <w:sz w:val="20"/>
+                <w:szCs w:val="20"/>
+              </w:rPr>
+            </w:pPr>
+            <w:r>
+              <w:rPr>
+                <w:rFonts w:ascii="Arial" w:hAnsi="Arial" w:cs="Arial"/>
+                <w:color w:val="000000"/>
+                <w:sz w:val="20"/>
+                <w:szCs w:val="20"/>
+              </w:rPr>
+              <w:t>0.00600028038</w:t>
+            </w:r>
+          </w:p>
+        </w:tc>
+        <w:tc>
+          <w:tcPr>
+            <w:tcW w:w="2124" w:type="dxa"/>
+          </w:tcPr>
+          <w:p>
+            <w:pPr>
+              <w:rPr>
+                <w:rFonts w:ascii="Arial" w:eastAsia="Times New Roman" w:hAnsi="Arial" w:cs="Arial"/>
+                <w:color w:val="000000"/>
+                <w:sz w:val="20"/>
+                <w:szCs w:val="20"/>
+              </w:rPr>
+            </w:pPr>
+            <w:r>
+              <w:rPr>
+                <w:rFonts w:ascii="Arial" w:eastAsia="Times New Roman" w:hAnsi="Arial" w:cs="Arial"/>
+                <w:color w:val="000000"/>
+                <w:sz w:val="20"/>
+                <w:szCs w:val="20"/>
+              </w:rPr>
+              <w:t>0.004000425338745</w:t>
+            </w:r>
+          </w:p>
+        </w:tc>
+        <w:tc>
+          <w:tcPr>
+            <w:tcW w:w="2106" w:type="dxa"/>
+          </w:tcPr>
+          <w:p>
+            <w:pPr>
+              <w:rPr>
+                <w:rFonts w:ascii="Arial" w:eastAsia="Times New Roman" w:hAnsi="Arial" w:cs="Arial"/>
+                <w:color w:val="000000"/>
+                <w:sz w:val="20"/>
+                <w:szCs w:val="20"/>
+              </w:rPr>
+            </w:pPr>
+            <w:r>
+              <w:rPr>
+                <w:rFonts w:ascii="Arial" w:eastAsia="Times New Roman" w:hAnsi="Arial" w:cs="Arial"/>
+                <w:color w:val="000000"/>
+                <w:sz w:val="20"/>
+                <w:szCs w:val="20"/>
+              </w:rPr>
+              <w:t>0.004000425338745</w:t>
+            </w:r>
+          </w:p>
+        </w:tc>
+        <w:tc>
+          <w:tcPr>
+            <w:tcW w:w="1975" w:type="dxa"/>
+            <w:vAlign w:val="center"/>
+          </w:tcPr>
+          <w:p>
+            <w:pPr>
+              <w:jc w:val="center"/>
+              <w:rPr>
+                <w:rFonts w:ascii="Arial" w:hAnsi="Arial" w:cs="Arial"/>
+                <w:color w:val="000000"/>
+                <w:sz w:val="20"/>
+                <w:szCs w:val="20"/>
+              </w:rPr>
+            </w:pPr>
+            <w:r>
+              <w:rPr>
+                <w:rFonts w:ascii="Arial" w:hAnsi="Arial" w:cs="Arial"/>
+                <w:color w:val="000000"/>
+                <w:sz w:val="20"/>
+                <w:szCs w:val="20"/>
+              </w:rPr>
+              <w:t>0.004667043686</w:t>
+            </w:r>
+          </w:p>
+        </w:tc>
+      </w:tr>
+      <w:tr>
+        <w:tc>
+          <w:tcPr>
+            <w:tcW w:w="1345" w:type="dxa"/>
+          </w:tcPr>
+          <w:p>
+            <w:pPr>
+              <w:rPr>
+                <w:rFonts w:ascii="Arial" w:eastAsia="Times New Roman" w:hAnsi="Arial" w:cs="Arial"/>
+                <w:color w:val="000000"/>
+                <w:sz w:val="20"/>
+                <w:szCs w:val="20"/>
+              </w:rPr>
+            </w:pPr>
+            <w:r>
+              <w:rPr>
+                <w:rFonts w:ascii="Arial" w:eastAsia="Times New Roman" w:hAnsi="Arial" w:cs="Arial"/>
+                <w:color w:val="000000"/>
+                <w:sz w:val="20"/>
+                <w:szCs w:val="20"/>
+              </w:rPr>
+              <w:t>100</w:t>
+            </w:r>
+          </w:p>
+        </w:tc>
+        <w:tc>
+          <w:tcPr>
+            <w:tcW w:w="1800" w:type="dxa"/>
+          </w:tcPr>
+          <w:p>
+            <w:pPr>
+              <w:rPr>
+                <w:rFonts w:ascii="Arial" w:eastAsia="Times New Roman" w:hAnsi="Arial" w:cs="Arial"/>
+                <w:color w:val="000000"/>
+                <w:sz w:val="20"/>
+                <w:szCs w:val="20"/>
+              </w:rPr>
+            </w:pPr>
+            <w:r>
+              <w:rPr>
+                <w:rFonts w:ascii="Arial" w:hAnsi="Arial" w:cs="Arial"/>
+                <w:color w:val="000000"/>
+                <w:sz w:val="20"/>
+                <w:szCs w:val="20"/>
+              </w:rPr>
+              <w:t>0.1060061455</w:t>
+            </w:r>
+          </w:p>
+        </w:tc>
+        <w:tc>
+          <w:tcPr>
+            <w:tcW w:w="2124" w:type="dxa"/>
+          </w:tcPr>
+          <w:p>
+            <w:pPr>
+              <w:rPr>
+                <w:rFonts w:ascii="Arial" w:eastAsia="Times New Roman" w:hAnsi="Arial" w:cs="Arial"/>
+                <w:color w:val="000000"/>
+                <w:sz w:val="20"/>
+                <w:szCs w:val="20"/>
+              </w:rPr>
+            </w:pPr>
+            <w:r>
+              <w:rPr>
+                <w:rFonts w:ascii="Arial" w:hAnsi="Arial" w:cs="Arial"/>
+                <w:color w:val="000000"/>
+                <w:sz w:val="20"/>
+                <w:szCs w:val="20"/>
+              </w:rPr>
+              <w:t>0.1050057411</w:t>
+            </w:r>
+          </w:p>
+        </w:tc>
+        <w:tc>
+          <w:tcPr>
+            <w:tcW w:w="2106" w:type="dxa"/>
+          </w:tcPr>
+          <w:p>
+            <w:pPr>
+              <w:rPr>
+                <w:rFonts w:ascii="Arial" w:eastAsia="Times New Roman" w:hAnsi="Arial" w:cs="Arial"/>
+                <w:color w:val="000000"/>
+                <w:sz w:val="20"/>
+                <w:szCs w:val="20"/>
+              </w:rPr>
+            </w:pPr>
+            <w:r>
+              <w:rPr>
+                <w:rFonts w:ascii="Arial" w:hAnsi="Arial" w:cs="Arial"/>
+                <w:color w:val="000000"/>
+                <w:sz w:val="20"/>
+                <w:szCs w:val="20"/>
+              </w:rPr>
+              <w:t>0.1030056477</w:t>
+            </w:r>
+          </w:p>
+        </w:tc>
+        <w:tc>
+          <w:tcPr>
+            <w:tcW w:w="1975" w:type="dxa"/>
+            <w:vAlign w:val="center"/>
+          </w:tcPr>
+          <w:p>
+            <w:pPr>
+              <w:jc w:val="center"/>
+              <w:rPr>
+                <w:rFonts w:ascii="Arial" w:hAnsi="Arial" w:cs="Arial"/>
+                <w:color w:val="000000"/>
+                <w:sz w:val="20"/>
+                <w:szCs w:val="20"/>
+              </w:rPr>
+            </w:pPr>
+            <w:r>
+              <w:rPr>
+                <w:rFonts w:ascii="Arial" w:hAnsi="Arial" w:cs="Arial"/>
+                <w:color w:val="000000"/>
+                <w:sz w:val="20"/>
+                <w:szCs w:val="20"/>
+              </w:rPr>
+              <w:t>0.1046725114</w:t>
+            </w:r>
+          </w:p>
+        </w:tc>
+      </w:tr>
+      <w:tr>
+        <w:tc>
+          <w:tcPr>
+            <w:tcW w:w="1345" w:type="dxa"/>
+          </w:tcPr>
+          <w:p>
+            <w:pPr>
+              <w:rPr>
+                <w:rFonts w:ascii="Arial" w:eastAsia="Times New Roman" w:hAnsi="Arial" w:cs="Arial"/>
+                <w:color w:val="000000"/>
+                <w:sz w:val="20"/>
+                <w:szCs w:val="20"/>
+              </w:rPr>
+            </w:pPr>
+            <w:r>
+              <w:rPr>
+                <w:rFonts w:ascii="Arial" w:eastAsia="Times New Roman" w:hAnsi="Arial" w:cs="Arial"/>
+                <w:color w:val="000000"/>
+                <w:sz w:val="20"/>
+                <w:szCs w:val="20"/>
+              </w:rPr>
+              <w:t>1000</w:t>
+            </w:r>
+          </w:p>
+        </w:tc>
+        <w:tc>
+          <w:tcPr>
+            <w:tcW w:w="1800" w:type="dxa"/>
+          </w:tcPr>
+          <w:p>
+            <w:pPr>
+              <w:rPr>
+                <w:rFonts w:ascii="Arial" w:eastAsia="Times New Roman" w:hAnsi="Arial" w:cs="Arial"/>
+                <w:color w:val="000000"/>
+                <w:sz w:val="20"/>
+                <w:szCs w:val="20"/>
+              </w:rPr>
+            </w:pPr>
+            <w:r>
+              <w:rPr>
+                <w:rFonts w:ascii="Arial" w:hAnsi="Arial" w:cs="Arial"/>
+                <w:color w:val="000000"/>
+                <w:sz w:val="20"/>
+                <w:szCs w:val="20"/>
+              </w:rPr>
+              <w:t>7.821447372</w:t>
+            </w:r>
+          </w:p>
+        </w:tc>
+        <w:tc>
+          <w:tcPr>
+            <w:tcW w:w="2124" w:type="dxa"/>
+          </w:tcPr>
+          <w:p>
+            <w:pPr>
+              <w:rPr>
+                <w:rFonts w:ascii="Arial" w:eastAsia="Times New Roman" w:hAnsi="Arial" w:cs="Arial"/>
+                <w:color w:val="000000"/>
+                <w:sz w:val="20"/>
+                <w:szCs w:val="20"/>
+              </w:rPr>
+            </w:pPr>
+            <w:r>
+              <w:rPr>
+                <w:rFonts w:ascii="Arial" w:hAnsi="Arial" w:cs="Arial"/>
+                <w:color w:val="000000"/>
+                <w:sz w:val="20"/>
+                <w:szCs w:val="20"/>
+              </w:rPr>
+              <w:t>11.87167907</w:t>
+            </w:r>
+          </w:p>
+        </w:tc>
+        <w:tc>
+          <w:tcPr>
+            <w:tcW w:w="2106" w:type="dxa"/>
+          </w:tcPr>
+          <w:p>
+            <w:pPr>
+              <w:rPr>
+                <w:rFonts w:ascii="Arial" w:eastAsia="Times New Roman" w:hAnsi="Arial" w:cs="Arial"/>
+                <w:color w:val="000000"/>
+                <w:sz w:val="20"/>
+                <w:szCs w:val="20"/>
+              </w:rPr>
+            </w:pPr>
+            <w:r>
+              <w:rPr>
+                <w:rFonts w:ascii="Arial" w:hAnsi="Arial" w:cs="Arial"/>
+                <w:color w:val="000000"/>
+                <w:sz w:val="20"/>
+                <w:szCs w:val="20"/>
+              </w:rPr>
+              <w:t>11.1076355</w:t>
+            </w:r>
+          </w:p>
+        </w:tc>
+        <w:tc>
+          <w:tcPr>
+            <w:tcW w:w="1975" w:type="dxa"/>
+            <w:vAlign w:val="center"/>
+          </w:tcPr>
+          <w:p>
+            <w:pPr>
+              <w:jc w:val="center"/>
+              <w:rPr>
+                <w:rFonts w:ascii="Arial" w:hAnsi="Arial" w:cs="Arial"/>
+                <w:color w:val="000000"/>
+                <w:sz w:val="20"/>
+                <w:szCs w:val="20"/>
+              </w:rPr>
+            </w:pPr>
+            <w:r>
+              <w:rPr>
+                <w:rFonts w:ascii="Arial" w:hAnsi="Arial" w:cs="Arial"/>
+                <w:color w:val="000000"/>
+                <w:sz w:val="20"/>
+                <w:szCs w:val="20"/>
+              </w:rPr>
+              <w:t>10.26692065</w:t>
+            </w:r>
+          </w:p>
+        </w:tc>
+      </w:tr>
+      <w:tr>
+        <w:tc>
+          <w:tcPr>
+            <w:tcW w:w="1345" w:type="dxa"/>
+          </w:tcPr>
+          <w:p>
+            <w:pPr>
+              <w:rPr>
+                <w:rFonts w:ascii="Arial" w:eastAsia="Times New Roman" w:hAnsi="Arial" w:cs="Arial"/>
+                <w:color w:val="000000"/>
+                <w:sz w:val="20"/>
+                <w:szCs w:val="20"/>
+              </w:rPr>
+            </w:pPr>
+            <w:r>
+              <w:rPr>
+                <w:rFonts w:ascii="Arial" w:eastAsia="Times New Roman" w:hAnsi="Arial" w:cs="Arial"/>
+                <w:color w:val="000000"/>
+                <w:sz w:val="20"/>
+                <w:szCs w:val="20"/>
+              </w:rPr>
+              <w:t>10000</w:t>
+            </w:r>
+          </w:p>
+        </w:tc>
+        <w:tc>
+          <w:tcPr>
+            <w:tcW w:w="1800" w:type="dxa"/>
+          </w:tcPr>
+          <w:p>
+            <w:pPr>
+              <w:rPr>
+                <w:rFonts w:ascii="Arial" w:eastAsia="Times New Roman" w:hAnsi="Arial" w:cs="Arial"/>
+                <w:color w:val="000000"/>
+                <w:sz w:val="20"/>
+                <w:szCs w:val="20"/>
+              </w:rPr>
+            </w:pPr>
+            <w:r>
+              <w:rPr>
+                <w:rFonts w:ascii="Arial" w:hAnsi="Arial" w:cs="Arial"/>
+                <w:color w:val="000000"/>
+                <w:sz w:val="20"/>
+                <w:szCs w:val="20"/>
+              </w:rPr>
+              <w:t>419.1546823</w:t>
+            </w:r>
+          </w:p>
+        </w:tc>
+        <w:tc>
+          <w:tcPr>
+            <w:tcW w:w="2124" w:type="dxa"/>
+          </w:tcPr>
+          <w:p>
+            <w:pPr>
+              <w:rPr>
+                <w:rFonts w:ascii="Arial" w:eastAsia="Times New Roman" w:hAnsi="Arial" w:cs="Arial"/>
+                <w:color w:val="000000"/>
+                <w:sz w:val="20"/>
+                <w:szCs w:val="20"/>
+              </w:rPr>
+            </w:pPr>
+            <w:r>
+              <w:rPr>
+                <w:rFonts w:ascii="Arial" w:eastAsia="Times New Roman" w:hAnsi="Arial" w:cs="Arial"/>
+                <w:color w:val="000000"/>
+                <w:sz w:val="20"/>
+                <w:szCs w:val="20"/>
+              </w:rPr>
+              <w:t>403.1654321354</w:t>
+            </w:r>
+          </w:p>
+        </w:tc>
+        <w:tc>
+          <w:tcPr>
+            <w:tcW w:w="2106" w:type="dxa"/>
+          </w:tcPr>
+          <w:p>
+            <w:pPr>
+              <w:rPr>
+                <w:rFonts w:ascii="Arial" w:eastAsia="Times New Roman" w:hAnsi="Arial" w:cs="Arial"/>
+                <w:color w:val="000000"/>
+                <w:sz w:val="20"/>
+                <w:szCs w:val="20"/>
+              </w:rPr>
+            </w:pPr>
+            <w:r>
+              <w:rPr>
+                <w:rFonts w:ascii="Arial" w:eastAsia="Times New Roman" w:hAnsi="Arial" w:cs="Arial"/>
+                <w:color w:val="000000"/>
+                <w:sz w:val="20"/>
+                <w:szCs w:val="20"/>
+              </w:rPr>
+              <w:t>411.654132746321</w:t>
+            </w:r>
+          </w:p>
+        </w:tc>
+        <w:tc>
+          <w:tcPr>
+            <w:tcW w:w="1975" w:type="dxa"/>
+            <w:vAlign w:val="center"/>
+          </w:tcPr>
+          <w:p>
+            <w:pPr>
+              <w:jc w:val="center"/>
+              <w:rPr>
+                <w:rFonts w:ascii="Arial" w:hAnsi="Arial" w:cs="Arial"/>
+                <w:color w:val="000000"/>
+                <w:sz w:val="20"/>
+                <w:szCs w:val="20"/>
+              </w:rPr>
+            </w:pPr>
+            <w:r>
+              <w:rPr>
+                <w:rFonts w:ascii="Arial" w:hAnsi="Arial" w:cs="Arial"/>
+                <w:color w:val="000000"/>
+                <w:sz w:val="20"/>
+                <w:szCs w:val="20"/>
+              </w:rPr>
+              <w:t>411.3247491</w:t>
+            </w:r>
+          </w:p>
+        </w:tc>
+      </w:tr>
+    </w:tbl>
+    <w:p>
+      <w:pPr>
+        <w:spacing w:after="0" w:line="240" w:lineRule="auto"/>
+        <w:rPr>
+          <w:rFonts w:ascii="Arial" w:eastAsia="Times New Roman" w:hAnsi="Arial" w:cs="Arial"/>
+          <w:color w:val="000000"/>
+          <w:sz w:val="20"/>
+          <w:szCs w:val="20"/>
+        </w:rPr>
+      </w:pPr>
+    </w:p>
+    <w:p>
+      <w:pPr>
+        <w:spacing w:after="0" w:line="240" w:lineRule="auto"/>
+        <w:rPr>
+          <w:rFonts w:ascii="Arial" w:eastAsia="Times New Roman" w:hAnsi="Arial" w:cs="Arial"/>
+          <w:color w:val="000000"/>
+          <w:sz w:val="20"/>
+          <w:szCs w:val="20"/>
+        </w:rPr>
+      </w:pPr>
+    </w:p>
+    <w:p>
+      <w:pPr>
+        <w:spacing w:after="0" w:line="240" w:lineRule="auto"/>
+        <w:rPr>
           <w:rFonts w:ascii="Times New Roman" w:eastAsia="Times New Roman" w:hAnsi="Times New Roman" w:cs="Times New Roman"/>
-          <w:sz w:val="20"/>
-          <w:szCs w:val="20"/>
-        </w:rPr>
-      </w:pPr>
-      <w:r>
-        <w:rPr>
-          <w:rFonts w:ascii="Arial" w:eastAsia="Times New Roman" w:hAnsi="Arial" w:cs="Arial"/>
+          <w:b/>
+          <w:sz w:val="20"/>
+          <w:szCs w:val="20"/>
+        </w:rPr>
+      </w:pPr>
+    </w:p>
+    <w:p>
+      <w:pPr>
+        <w:spacing w:after="0" w:line="240" w:lineRule="auto"/>
+        <w:rPr>
+          <w:rFonts w:ascii="Times New Roman" w:eastAsia="Times New Roman" w:hAnsi="Times New Roman" w:cs="Times New Roman"/>
+          <w:b/>
+          <w:sz w:val="20"/>
+          <w:szCs w:val="20"/>
+        </w:rPr>
+      </w:pPr>
+      <w:r>
+        <w:rPr>
+          <w:rFonts w:ascii="Arial" w:eastAsia="Times New Roman" w:hAnsi="Arial" w:cs="Arial"/>
+          <w:b/>
           <w:color w:val="000000"/>
           <w:sz w:val="20"/>
           <w:szCs w:val="20"/>
         </w:rPr>
         <w:t>Conclusion</w:t>
       </w:r>
+      <w:bookmarkStart w:id="0" w:name="_GoBack"/>
+      <w:bookmarkEnd w:id="0"/>
     </w:p>
     <w:p>
       <w:pPr>

</xml_diff>